<commit_message>
Auth service is working and supa fast
</commit_message>
<xml_diff>
--- a/PZ.docx
+++ b/PZ.docx
@@ -5024,9 +5024,6 @@
       <w:pPr>
         <w:ind w:right="454" w:firstLine="709"/>
         <w:jc w:val="both"/>
-        <w:rPr>
-          <w:lang w:val="en-US"/>
-        </w:rPr>
       </w:pPr>
       <w:r>
         <w:t>Игровой центр представляет собой сервис который предоставляет клиентам возможность взять в аренду игровые устройства и комфортабельное место на определенный промежуток времени.</w:t>
@@ -5729,7 +5726,13 @@
         <w:rPr>
           <w:lang w:val="ru-RU"/>
         </w:rPr>
-        <w:t>создание записей продуктов</w:t>
+        <w:t xml:space="preserve">создание </w:t>
+      </w:r>
+      <w:r>
+        <w:rPr>
+          <w:lang w:val="ru-RU"/>
+        </w:rPr>
+        <w:t>заказов</w:t>
       </w:r>
       <w:r>
         <w:t>;</w:t>
@@ -5748,19 +5751,26 @@
         <w:rPr>
           <w:lang w:val="ru-RU"/>
         </w:rPr>
-        <w:t>в</w:t>
-      </w:r>
-      <w:r>
+        <w:t>добавление устройств и мест</w:t>
+      </w:r>
+      <w:r>
+        <w:t>;</w:t>
+      </w:r>
+    </w:p>
+    <w:p>
+      <w:pPr>
+        <w:pStyle w:val="a0"/>
+        <w:spacing w:before="0" w:after="0" w:line="240" w:lineRule="auto"/>
+        <w:ind w:left="0" w:firstLine="426"/>
         <w:rPr>
           <w:lang w:val="ru-RU"/>
         </w:rPr>
-        <w:t>озможность загрузки изображения с ПК</w:t>
-      </w:r>
+      </w:pPr>
       <w:r>
         <w:rPr>
           <w:lang w:val="ru-RU"/>
         </w:rPr>
-        <w:t>.</w:t>
+        <w:t>создание отчетов.</w:t>
       </w:r>
     </w:p>
     <w:p>
@@ -6168,14 +6178,14 @@
         <w:rPr>
           <w:lang w:val="ru-RU"/>
         </w:rPr>
-        <w:t xml:space="preserve">разрабатываемой программной системы и предлагают некоторый набор стандартных обозначений для определения данных и отношения между ними. С помощью этого вида диаграмм можно описать отдельные компоненты концептуальной модели данных и </w:t>
+        <w:t xml:space="preserve">разрабатываемой программной системы и предлагают некоторый набор стандартных обозначений для определения данных и отношения между ними. С помощью этого вида </w:t>
       </w:r>
       <w:r>
         <w:rPr>
           <w:lang w:val="ru-RU"/>
         </w:rPr>
         <w:lastRenderedPageBreak/>
-        <w:t>совокупность взаимосвязей между ними, имеющих важное значение для разрабатываемой системы.</w:t>
+        <w:t>диаграмм можно описать отдельные компоненты концептуальной модели данных и совокупность взаимосвязей между ними, имеющих важное значение для разрабатываемой системы.</w:t>
       </w:r>
     </w:p>
     <w:p>
@@ -6255,7 +6265,7 @@
         <w:rPr>
           <w:lang w:val="ru-RU"/>
         </w:rPr>
-        <w:t>Определим сущности для данного программного средства и построим диаграмму «Сущность-связь». Исследовав предметную область, можно выделить следующую сущность, относящиеся к данному курсовому проекту: «Медиа Файл».</w:t>
+        <w:t xml:space="preserve">Определим сущности для данного программного средства и построим диаграмму «Сущность-связь». Исследовав предметную область, можно выделить следующую сущность, относящиеся к данному курсовому проекту: </w:t>
       </w:r>
     </w:p>
     <w:p>
@@ -6281,7 +6291,13 @@
         <w:rPr>
           <w:lang w:val="ru-RU"/>
         </w:rPr>
-        <w:t>Продукт</w:t>
+        <w:t>П</w:t>
+      </w:r>
+      <w:r>
+        <w:rPr>
+          <w:lang w:val="ru-RU"/>
+        </w:rPr>
+        <w:t>ользователь</w:t>
       </w:r>
       <w:r>
         <w:rPr>
@@ -6339,13 +6355,13 @@
         <w:rPr>
           <w:lang w:val="ru-RU"/>
         </w:rPr>
-        <w:t xml:space="preserve">- название </w:t>
+        <w:t xml:space="preserve">- </w:t>
       </w:r>
       <w:r>
         <w:rPr>
           <w:lang w:val="ru-RU"/>
         </w:rPr>
-        <w:t>продукта</w:t>
+        <w:t>имя пользователя</w:t>
       </w:r>
       <w:r>
         <w:rPr>
@@ -6377,13 +6393,13 @@
         <w:rPr>
           <w:lang w:val="ru-RU"/>
         </w:rPr>
-        <w:t>дата продукта</w:t>
+        <w:t>пароль пользователя</w:t>
       </w:r>
       <w:r>
         <w:rPr>
           <w:lang w:val="ru-RU"/>
         </w:rPr>
-        <w:t>;</w:t>
+        <w:t>.</w:t>
       </w:r>
     </w:p>
     <w:p>
@@ -6403,19 +6419,7 @@
         <w:rPr>
           <w:lang w:val="ru-RU"/>
         </w:rPr>
-        <w:t xml:space="preserve">- </w:t>
-      </w:r>
-      <w:r>
-        <w:rPr>
-          <w:lang w:val="ru-RU"/>
-        </w:rPr>
-        <w:t>изображение продукта</w:t>
-      </w:r>
-      <w:r>
-        <w:rPr>
-          <w:lang w:val="ru-RU"/>
-        </w:rPr>
-        <w:t>;</w:t>
+        <w:t>Диаграмма «Сущность-связь» представлена на рисунке 1.1</w:t>
       </w:r>
     </w:p>
     <w:p>
@@ -6435,19 +6439,7 @@
         <w:rPr>
           <w:lang w:val="ru-RU"/>
         </w:rPr>
-        <w:t xml:space="preserve">- </w:t>
-      </w:r>
-      <w:r>
-        <w:rPr>
-          <w:lang w:val="ru-RU"/>
-        </w:rPr>
-        <w:t>количество продукта</w:t>
-      </w:r>
-      <w:r>
-        <w:rPr>
-          <w:lang w:val="ru-RU"/>
-        </w:rPr>
-        <w:t>.</w:t>
+        <w:t>Рисунок 1.1 – Модель проекта</w:t>
       </w:r>
     </w:p>
     <w:p>
@@ -6465,54 +6457,14 @@
       </w:pPr>
       <w:r>
         <w:rPr>
-          <w:lang w:val="ru-RU"/>
-        </w:rPr>
-        <w:t>Диаграмма «Сущность-связь» представлена на рисунке 1.1</w:t>
-      </w:r>
-    </w:p>
-    <w:p>
-      <w:pPr>
-        <w:pStyle w:val="a0"/>
-        <w:numPr>
-          <w:ilvl w:val="0"/>
-          <w:numId w:val="0"/>
-        </w:numPr>
-        <w:spacing w:line="240" w:lineRule="auto"/>
-        <w:ind w:firstLine="709"/>
-        <w:rPr>
-          <w:lang w:val="ru-RU"/>
-        </w:rPr>
-      </w:pPr>
-      <w:r>
-        <w:rPr>
-          <w:lang w:val="ru-RU"/>
-        </w:rPr>
-        <w:t>Рисунок 1.1 – Модель проекта</w:t>
-      </w:r>
-    </w:p>
-    <w:p>
-      <w:pPr>
-        <w:pStyle w:val="a0"/>
-        <w:numPr>
-          <w:ilvl w:val="0"/>
-          <w:numId w:val="0"/>
-        </w:numPr>
-        <w:spacing w:line="240" w:lineRule="auto"/>
-        <w:ind w:firstLine="709"/>
-        <w:rPr>
-          <w:lang w:val="ru-RU"/>
-        </w:rPr>
-      </w:pPr>
-      <w:r>
-        <w:rPr>
           <w:noProof/>
           <w:lang w:val="ru-RU"/>
         </w:rPr>
         <w:drawing>
-          <wp:inline distT="0" distB="0" distL="0" distR="0" wp14:anchorId="75CD6134" wp14:editId="143765F9">
-            <wp:extent cx="5922497" cy="3908836"/>
-            <wp:effectExtent l="0" t="0" r="2540" b="0"/>
-            <wp:docPr id="4" name="Рисунок 4"/>
+          <wp:inline distT="0" distB="0" distL="0" distR="0" wp14:anchorId="15ECD20E" wp14:editId="3DF77CE9">
+            <wp:extent cx="5836920" cy="2668306"/>
+            <wp:effectExtent l="0" t="0" r="0" b="0"/>
+            <wp:docPr id="2" name="Рисунок 2"/>
             <wp:cNvGraphicFramePr>
               <a:graphicFrameLocks xmlns:a="http://schemas.openxmlformats.org/drawingml/2006/main" noChangeAspect="1"/>
             </wp:cNvGraphicFramePr>
@@ -6541,7 +6493,7 @@
                   <pic:spPr bwMode="auto">
                     <a:xfrm>
                       <a:off x="0" y="0"/>
-                      <a:ext cx="5935808" cy="3917621"/>
+                      <a:ext cx="5841411" cy="2670359"/>
                     </a:xfrm>
                     <a:prstGeom prst="rect">
                       <a:avLst/>
@@ -6575,14 +6527,7 @@
         <w:rPr>
           <w:lang w:val="ru-RU"/>
         </w:rPr>
-        <w:t xml:space="preserve">На диаграммах вариантов использования изображаются варианты использования, между которыми существуют отношения. Сущность – любую внешнюю по отношению к моделируемой системе сущность, которая взаимодействует с системой и использует ее функциональные возможности для достижения определенных целей или решения частных </w:t>
-      </w:r>
-      <w:r>
-        <w:rPr>
-          <w:lang w:val="ru-RU"/>
-        </w:rPr>
-        <w:lastRenderedPageBreak/>
-        <w:t>задач. Вариант использования описывает, с точки зрения действующего лица, группу действий в системе, которые приводят к конкретному результату. Вариант использования обозначается на диаграмме эллипсом, внутри которого содержится его кратное название или имя в форме глагола с пояснительными словами. Отношение – семантическая связь между отдельными элементами модели.</w:t>
+        <w:t>На диаграммах вариантов использования изображаются варианты использования, между которыми существуют отношения. Сущность – любую внешнюю по отношению к моделируемой системе сущность, которая взаимодействует с системой и использует ее функциональные возможности для достижения определенных целей или решения частных задач. Вариант использования описывает, с точки зрения действующего лица, группу действий в системе, которые приводят к конкретному результату. Вариант использования обозначается на диаграмме эллипсом, внутри которого содержится его кратное название или имя в форме глагола с пояснительными словами. Отношение – семантическая связь между отдельными элементами модели.</w:t>
       </w:r>
     </w:p>
     <w:p>
@@ -6602,7 +6547,14 @@
         <w:rPr>
           <w:lang w:val="ru-RU"/>
         </w:rPr>
-        <w:t>Включение (include) в языке UML – это разновидность отношения зависимости между базовым вариантом использования и его специальным случаем. Отношение расширения (extend) определяет взаимосвязь базового варианта использования с другим вариантом использования, функциональное поведение которого задействуется базовым не всегда, а только при выполнении дополнительных условий.</w:t>
+        <w:t xml:space="preserve">Включение (include) в языке UML – это разновидность отношения зависимости между базовым вариантом использования и его специальным случаем. Отношение расширения (extend) определяет взаимосвязь базового варианта использования с другим вариантом </w:t>
+      </w:r>
+      <w:r>
+        <w:rPr>
+          <w:lang w:val="ru-RU"/>
+        </w:rPr>
+        <w:lastRenderedPageBreak/>
+        <w:t>использования, функциональное поведение которого задействуется базовым не всегда, а только при выполнении дополнительных условий.</w:t>
       </w:r>
     </w:p>
     <w:p>
@@ -6622,7 +6574,7 @@
         <w:rPr>
           <w:lang w:val="ru-RU"/>
         </w:rPr>
-        <w:t>В данной проектируемой системе есть сущность «Плейлист», с которой, непосредственно, и будут происходить изменения после взаимодействия с актерами.</w:t>
+        <w:t>В диаграмме классов схематический класс изображается в виде прямоугольника, который дополнительно может быть разделено горизонтальными линиями на разделы. Верхний раздел содержит название класса, в среднем указывается атрибуты класса (видимость, тип и название), нижний содержит методы (видимость, тип и название). «+» – общедоступный атрибут – доступен для чтения и модификации из объектов любого класса; «–» – закрытый атрибут — доступен только объектам описываемого класса. Отношение агрегации имеет место между несколькими классами в том случае, если один из классов представляет собой некоторую сущность, включающую в себя в качестве составных частей другие сущности. Композиция — это такая агрегация, где объекты не могут существовать друг без друга. Диаграмма классов находится в графической части на листе 2.</w:t>
       </w:r>
     </w:p>
     <w:p>
@@ -6642,7 +6594,19 @@
         <w:rPr>
           <w:lang w:val="ru-RU"/>
         </w:rPr>
-        <w:t>Функции с отношением включения:</w:t>
+        <w:t>В данном курсовом проекте будут реализованы классы и их методы, представленные в таблице 1.</w:t>
+      </w:r>
+      <w:r>
+        <w:rPr>
+          <w:lang w:val="ru-RU"/>
+        </w:rPr>
+        <w:t>2</w:t>
+      </w:r>
+      <w:r>
+        <w:rPr>
+          <w:lang w:val="ru-RU"/>
+        </w:rPr>
+        <w:t>.</w:t>
       </w:r>
     </w:p>
     <w:p>
@@ -6662,158 +6626,6 @@
         <w:rPr>
           <w:lang w:val="ru-RU"/>
         </w:rPr>
-        <w:t>- «Пауза/воспроизведения»;</w:t>
-      </w:r>
-    </w:p>
-    <w:p>
-      <w:pPr>
-        <w:pStyle w:val="a0"/>
-        <w:numPr>
-          <w:ilvl w:val="0"/>
-          <w:numId w:val="0"/>
-        </w:numPr>
-        <w:spacing w:line="240" w:lineRule="auto"/>
-        <w:ind w:firstLine="709"/>
-        <w:rPr>
-          <w:lang w:val="ru-RU"/>
-        </w:rPr>
-      </w:pPr>
-      <w:r>
-        <w:rPr>
-          <w:lang w:val="ru-RU"/>
-        </w:rPr>
-        <w:t>- «Переключение на предыдущую/следующую песню»;</w:t>
-      </w:r>
-    </w:p>
-    <w:p>
-      <w:pPr>
-        <w:pStyle w:val="a0"/>
-        <w:numPr>
-          <w:ilvl w:val="0"/>
-          <w:numId w:val="0"/>
-        </w:numPr>
-        <w:spacing w:line="240" w:lineRule="auto"/>
-        <w:ind w:firstLine="709"/>
-        <w:rPr>
-          <w:lang w:val="ru-RU"/>
-        </w:rPr>
-      </w:pPr>
-      <w:r>
-        <w:rPr>
-          <w:lang w:val="ru-RU"/>
-        </w:rPr>
-        <w:t>- «Изменение громкости»;</w:t>
-      </w:r>
-    </w:p>
-    <w:p>
-      <w:pPr>
-        <w:pStyle w:val="a0"/>
-        <w:numPr>
-          <w:ilvl w:val="0"/>
-          <w:numId w:val="0"/>
-        </w:numPr>
-        <w:spacing w:line="240" w:lineRule="auto"/>
-        <w:ind w:firstLine="709"/>
-        <w:rPr>
-          <w:lang w:val="ru-RU"/>
-        </w:rPr>
-      </w:pPr>
-      <w:r>
-        <w:rPr>
-          <w:lang w:val="ru-RU"/>
-        </w:rPr>
-        <w:t>- «Режим зацикливания и случайного воспроизведения».</w:t>
-      </w:r>
-    </w:p>
-    <w:p>
-      <w:pPr>
-        <w:pStyle w:val="a0"/>
-        <w:numPr>
-          <w:ilvl w:val="0"/>
-          <w:numId w:val="0"/>
-        </w:numPr>
-        <w:spacing w:line="240" w:lineRule="auto"/>
-        <w:ind w:firstLine="709"/>
-        <w:rPr>
-          <w:lang w:val="ru-RU"/>
-        </w:rPr>
-      </w:pPr>
-      <w:r>
-        <w:rPr>
-          <w:lang w:val="ru-RU"/>
-        </w:rPr>
-        <w:t>Данная диаграмма находится в графической части на листе 1.</w:t>
-      </w:r>
-    </w:p>
-    <w:p>
-      <w:pPr>
-        <w:pStyle w:val="a0"/>
-        <w:numPr>
-          <w:ilvl w:val="0"/>
-          <w:numId w:val="0"/>
-        </w:numPr>
-        <w:spacing w:line="240" w:lineRule="auto"/>
-        <w:ind w:firstLine="709"/>
-        <w:rPr>
-          <w:lang w:val="ru-RU"/>
-        </w:rPr>
-      </w:pPr>
-      <w:r>
-        <w:rPr>
-          <w:lang w:val="ru-RU"/>
-        </w:rPr>
-        <w:t>В диаграмме классов схематический класс изображается в виде прямоугольника, который дополнительно может быть разделено горизонтальными линиями на разделы. Верхний раздел содержит название класса, в среднем указывается атрибуты класса (видимость, тип и название), нижний содержит методы (видимость, тип и название). «+» – общедоступный атрибут – доступен для чтения и модификации из объектов любого класса; «–» – закрытый атрибут — доступен только объектам описываемого класса. Отношение агрегации имеет место между несколькими классами в том случае, если один из классов представляет собой некоторую сущность, включающую в себя в качестве составных частей другие сущности. Композиция — это такая агрегация, где объекты не могут существовать друг без друга. Диаграмма классов находится в графической части на листе 2.</w:t>
-      </w:r>
-    </w:p>
-    <w:p>
-      <w:pPr>
-        <w:pStyle w:val="a0"/>
-        <w:numPr>
-          <w:ilvl w:val="0"/>
-          <w:numId w:val="0"/>
-        </w:numPr>
-        <w:spacing w:line="240" w:lineRule="auto"/>
-        <w:ind w:firstLine="709"/>
-        <w:rPr>
-          <w:lang w:val="ru-RU"/>
-        </w:rPr>
-      </w:pPr>
-      <w:r>
-        <w:rPr>
-          <w:lang w:val="ru-RU"/>
-        </w:rPr>
-        <w:t>В данном курсовом проекте будут реализованы классы и их методы, представленные в таблице 1.</w:t>
-      </w:r>
-      <w:r>
-        <w:rPr>
-          <w:lang w:val="ru-RU"/>
-        </w:rPr>
-        <w:t>2</w:t>
-      </w:r>
-      <w:r>
-        <w:rPr>
-          <w:lang w:val="ru-RU"/>
-        </w:rPr>
-        <w:t>.</w:t>
-      </w:r>
-    </w:p>
-    <w:p>
-      <w:pPr>
-        <w:pStyle w:val="a0"/>
-        <w:numPr>
-          <w:ilvl w:val="0"/>
-          <w:numId w:val="0"/>
-        </w:numPr>
-        <w:spacing w:line="240" w:lineRule="auto"/>
-        <w:ind w:firstLine="709"/>
-        <w:rPr>
-          <w:lang w:val="ru-RU"/>
-        </w:rPr>
-      </w:pPr>
-      <w:r>
-        <w:rPr>
-          <w:lang w:val="ru-RU"/>
-        </w:rPr>
         <w:t>Таблица 1.</w:t>
       </w:r>
       <w:r>
@@ -6833,17 +6645,18 @@
       <w:tblPr>
         <w:tblStyle w:val="af6"/>
         <w:tblW w:w="0" w:type="auto"/>
+        <w:tblLayout w:type="fixed"/>
         <w:tblLook w:val="04A0" w:firstRow="1" w:lastRow="0" w:firstColumn="1" w:lastColumn="0" w:noHBand="0" w:noVBand="1"/>
       </w:tblPr>
       <w:tblGrid>
-        <w:gridCol w:w="2228"/>
-        <w:gridCol w:w="4596"/>
-        <w:gridCol w:w="3258"/>
+        <w:gridCol w:w="2045"/>
+        <w:gridCol w:w="5038"/>
+        <w:gridCol w:w="2999"/>
       </w:tblGrid>
       <w:tr>
         <w:tc>
           <w:tcPr>
-            <w:tcW w:w="3360" w:type="dxa"/>
+            <w:tcW w:w="2045" w:type="dxa"/>
           </w:tcPr>
           <w:p>
             <w:pPr>
@@ -6868,7 +6681,7 @@
         </w:tc>
         <w:tc>
           <w:tcPr>
-            <w:tcW w:w="3361" w:type="dxa"/>
+            <w:tcW w:w="5038" w:type="dxa"/>
           </w:tcPr>
           <w:p>
             <w:pPr>
@@ -6893,7 +6706,7 @@
         </w:tc>
         <w:tc>
           <w:tcPr>
-            <w:tcW w:w="3361" w:type="dxa"/>
+            <w:tcW w:w="2999" w:type="dxa"/>
           </w:tcPr>
           <w:p>
             <w:pPr>
@@ -6920,109 +6733,7 @@
       <w:tr>
         <w:tc>
           <w:tcPr>
-            <w:tcW w:w="3360" w:type="dxa"/>
-          </w:tcPr>
-          <w:p>
-            <w:pPr>
-              <w:pStyle w:val="a0"/>
-              <w:numPr>
-                <w:ilvl w:val="0"/>
-                <w:numId w:val="0"/>
-              </w:numPr>
-              <w:spacing w:line="240" w:lineRule="auto"/>
-              <w:jc w:val="left"/>
-              <w:rPr>
-                <w:lang w:val="ru-RU"/>
-              </w:rPr>
-            </w:pPr>
-            <w:r>
-              <w:rPr>
-                <w:lang w:val="ru-RU"/>
-              </w:rPr>
-              <w:t>Image</w:t>
-            </w:r>
-          </w:p>
-        </w:tc>
-        <w:tc>
-          <w:tcPr>
-            <w:tcW w:w="3361" w:type="dxa"/>
-          </w:tcPr>
-          <w:p>
-            <w:pPr>
-              <w:pStyle w:val="a0"/>
-              <w:numPr>
-                <w:ilvl w:val="0"/>
-                <w:numId w:val="0"/>
-              </w:numPr>
-              <w:spacing w:line="240" w:lineRule="auto"/>
-              <w:jc w:val="left"/>
-              <w:rPr>
-                <w:lang w:val="ru-RU"/>
-              </w:rPr>
-            </w:pPr>
-            <w:r>
-              <w:rPr>
-                <w:lang w:val="ru-RU"/>
-              </w:rPr>
-              <w:t xml:space="preserve">Id, Name, Url, Date </w:t>
-            </w:r>
-          </w:p>
-        </w:tc>
-        <w:tc>
-          <w:tcPr>
-            <w:tcW w:w="3361" w:type="dxa"/>
-          </w:tcPr>
-          <w:p>
-            <w:pPr>
-              <w:pStyle w:val="a0"/>
-              <w:numPr>
-                <w:ilvl w:val="0"/>
-                <w:numId w:val="0"/>
-              </w:numPr>
-              <w:spacing w:line="240" w:lineRule="auto"/>
-              <w:jc w:val="left"/>
-              <w:rPr>
-                <w:lang w:val="ru-RU"/>
-              </w:rPr>
-            </w:pPr>
-            <w:r>
-              <w:rPr>
-                <w:lang w:val="ru-RU"/>
-              </w:rPr>
-              <w:t>Get, GetAll, Create</w:t>
-            </w:r>
-          </w:p>
-        </w:tc>
-      </w:tr>
-      <w:tr>
-        <w:tc>
-          <w:tcPr>
-            <w:tcW w:w="3360" w:type="dxa"/>
-          </w:tcPr>
-          <w:p>
-            <w:pPr>
-              <w:pStyle w:val="a0"/>
-              <w:numPr>
-                <w:ilvl w:val="0"/>
-                <w:numId w:val="0"/>
-              </w:numPr>
-              <w:spacing w:line="240" w:lineRule="auto"/>
-              <w:jc w:val="left"/>
-              <w:rPr>
-                <w:lang w:val="ru-RU"/>
-              </w:rPr>
-            </w:pPr>
-            <w:r>
-              <w:rPr>
-                <w:lang w:val="ru-RU"/>
-              </w:rPr>
-              <w:t>User</w:t>
-            </w:r>
-          </w:p>
-        </w:tc>
-        <w:tc>
-          <w:tcPr>
-            <w:tcW w:w="3361" w:type="dxa"/>
+            <w:tcW w:w="2045" w:type="dxa"/>
           </w:tcPr>
           <w:p>
             <w:pPr>
@@ -7035,19 +6746,13 @@
               <w:jc w:val="left"/>
             </w:pPr>
             <w:r>
-              <w:t>Id,Name,Email,Password,IsBanne</w:t>
-            </w:r>
-            <w:r>
-              <w:t>d</w:t>
-            </w:r>
-            <w:r>
-              <w:t>,Role</w:t>
+              <w:t>Customers</w:t>
             </w:r>
           </w:p>
         </w:tc>
         <w:tc>
           <w:tcPr>
-            <w:tcW w:w="3361" w:type="dxa"/>
+            <w:tcW w:w="5038" w:type="dxa"/>
           </w:tcPr>
           <w:p>
             <w:pPr>
@@ -7066,7 +6771,304 @@
               <w:rPr>
                 <w:lang w:val="ru-RU"/>
               </w:rPr>
+              <w:t>Id, Name,</w:t>
+            </w:r>
+            <w:r>
+              <w:t>Phone</w:t>
+            </w:r>
+            <w:r>
+              <w:rPr>
+                <w:lang w:val="ru-RU"/>
+              </w:rPr>
+              <w:t xml:space="preserve"> </w:t>
+            </w:r>
+          </w:p>
+        </w:tc>
+        <w:tc>
+          <w:tcPr>
+            <w:tcW w:w="2999" w:type="dxa"/>
+          </w:tcPr>
+          <w:p>
+            <w:pPr>
+              <w:pStyle w:val="a0"/>
+              <w:numPr>
+                <w:ilvl w:val="0"/>
+                <w:numId w:val="0"/>
+              </w:numPr>
+              <w:spacing w:line="240" w:lineRule="auto"/>
+              <w:jc w:val="left"/>
+              <w:rPr>
+                <w:lang w:val="ru-RU"/>
+              </w:rPr>
+            </w:pPr>
+            <w:r>
+              <w:rPr>
+                <w:lang w:val="ru-RU"/>
+              </w:rPr>
+              <w:t>Get, GetAll, Create</w:t>
+            </w:r>
+          </w:p>
+        </w:tc>
+      </w:tr>
+      <w:tr>
+        <w:tc>
+          <w:tcPr>
+            <w:tcW w:w="2045" w:type="dxa"/>
+          </w:tcPr>
+          <w:p>
+            <w:pPr>
+              <w:pStyle w:val="a0"/>
+              <w:numPr>
+                <w:ilvl w:val="0"/>
+                <w:numId w:val="0"/>
+              </w:numPr>
+              <w:spacing w:line="240" w:lineRule="auto"/>
+              <w:jc w:val="left"/>
+              <w:rPr>
+                <w:lang w:val="ru-RU"/>
+              </w:rPr>
+            </w:pPr>
+            <w:r>
+              <w:rPr>
+                <w:lang w:val="ru-RU"/>
+              </w:rPr>
+              <w:t>User</w:t>
+            </w:r>
+          </w:p>
+        </w:tc>
+        <w:tc>
+          <w:tcPr>
+            <w:tcW w:w="5038" w:type="dxa"/>
+          </w:tcPr>
+          <w:p>
+            <w:pPr>
+              <w:pStyle w:val="a0"/>
+              <w:numPr>
+                <w:ilvl w:val="0"/>
+                <w:numId w:val="0"/>
+              </w:numPr>
+              <w:spacing w:line="240" w:lineRule="auto"/>
+              <w:jc w:val="left"/>
+            </w:pPr>
+            <w:r>
+              <w:t>Id,Name,Password</w:t>
+            </w:r>
+          </w:p>
+        </w:tc>
+        <w:tc>
+          <w:tcPr>
+            <w:tcW w:w="2999" w:type="dxa"/>
+          </w:tcPr>
+          <w:p>
+            <w:pPr>
+              <w:pStyle w:val="a0"/>
+              <w:numPr>
+                <w:ilvl w:val="0"/>
+                <w:numId w:val="0"/>
+              </w:numPr>
+              <w:spacing w:line="240" w:lineRule="auto"/>
+              <w:jc w:val="left"/>
+              <w:rPr>
+                <w:lang w:val="ru-RU"/>
+              </w:rPr>
+            </w:pPr>
+            <w:r>
+              <w:rPr>
+                <w:lang w:val="ru-RU"/>
+              </w:rPr>
               <w:t>Get,GetAll,Create,Update</w:t>
+            </w:r>
+          </w:p>
+        </w:tc>
+      </w:tr>
+      <w:tr>
+        <w:tc>
+          <w:tcPr>
+            <w:tcW w:w="2045" w:type="dxa"/>
+          </w:tcPr>
+          <w:p>
+            <w:pPr>
+              <w:pStyle w:val="a0"/>
+              <w:numPr>
+                <w:ilvl w:val="0"/>
+                <w:numId w:val="0"/>
+              </w:numPr>
+              <w:spacing w:line="240" w:lineRule="auto"/>
+              <w:jc w:val="left"/>
+            </w:pPr>
+            <w:r>
+              <w:t>Orders</w:t>
+            </w:r>
+          </w:p>
+        </w:tc>
+        <w:tc>
+          <w:tcPr>
+            <w:tcW w:w="5038" w:type="dxa"/>
+          </w:tcPr>
+          <w:p>
+            <w:pPr>
+              <w:pStyle w:val="a0"/>
+              <w:numPr>
+                <w:ilvl w:val="0"/>
+                <w:numId w:val="0"/>
+              </w:numPr>
+              <w:spacing w:line="240" w:lineRule="auto"/>
+              <w:jc w:val="left"/>
+            </w:pPr>
+            <w:r>
+              <w:t xml:space="preserve">Id,CustomerId,DeviceId,UserId,Order_Date, </w:t>
+            </w:r>
+          </w:p>
+        </w:tc>
+        <w:tc>
+          <w:tcPr>
+            <w:tcW w:w="2999" w:type="dxa"/>
+          </w:tcPr>
+          <w:p>
+            <w:pPr>
+              <w:pStyle w:val="a0"/>
+              <w:numPr>
+                <w:ilvl w:val="0"/>
+                <w:numId w:val="0"/>
+              </w:numPr>
+              <w:spacing w:line="240" w:lineRule="auto"/>
+              <w:jc w:val="left"/>
+            </w:pPr>
+            <w:r>
+              <w:rPr>
+                <w:lang w:val="ru-RU"/>
+              </w:rPr>
+              <w:t>Get, GetAll, Create</w:t>
+            </w:r>
+          </w:p>
+        </w:tc>
+      </w:tr>
+      <w:tr>
+        <w:tc>
+          <w:tcPr>
+            <w:tcW w:w="2045" w:type="dxa"/>
+          </w:tcPr>
+          <w:p>
+            <w:pPr>
+              <w:pStyle w:val="a0"/>
+              <w:numPr>
+                <w:ilvl w:val="0"/>
+                <w:numId w:val="0"/>
+              </w:numPr>
+              <w:spacing w:line="240" w:lineRule="auto"/>
+              <w:jc w:val="left"/>
+            </w:pPr>
+            <w:r>
+              <w:t>Devices</w:t>
+            </w:r>
+          </w:p>
+        </w:tc>
+        <w:tc>
+          <w:tcPr>
+            <w:tcW w:w="5038" w:type="dxa"/>
+          </w:tcPr>
+          <w:p>
+            <w:pPr>
+              <w:pStyle w:val="a0"/>
+              <w:numPr>
+                <w:ilvl w:val="0"/>
+                <w:numId w:val="0"/>
+              </w:numPr>
+              <w:spacing w:line="240" w:lineRule="auto"/>
+              <w:jc w:val="left"/>
+            </w:pPr>
+            <w:r>
+              <w:t>Id,OrderId,Name,Condition</w:t>
+            </w:r>
+          </w:p>
+        </w:tc>
+        <w:tc>
+          <w:tcPr>
+            <w:tcW w:w="2999" w:type="dxa"/>
+          </w:tcPr>
+          <w:p>
+            <w:pPr>
+              <w:pStyle w:val="a0"/>
+              <w:numPr>
+                <w:ilvl w:val="0"/>
+                <w:numId w:val="0"/>
+              </w:numPr>
+              <w:spacing w:line="240" w:lineRule="auto"/>
+              <w:jc w:val="left"/>
+              <w:rPr>
+                <w:lang w:val="ru-RU"/>
+              </w:rPr>
+            </w:pPr>
+            <w:r>
+              <w:rPr>
+                <w:lang w:val="ru-RU"/>
+              </w:rPr>
+              <w:t>Get, GetAll, Create</w:t>
+            </w:r>
+          </w:p>
+        </w:tc>
+      </w:tr>
+      <w:tr>
+        <w:tc>
+          <w:tcPr>
+            <w:tcW w:w="2045" w:type="dxa"/>
+          </w:tcPr>
+          <w:p>
+            <w:pPr>
+              <w:pStyle w:val="a0"/>
+              <w:numPr>
+                <w:ilvl w:val="0"/>
+                <w:numId w:val="0"/>
+              </w:numPr>
+              <w:spacing w:line="240" w:lineRule="auto"/>
+              <w:jc w:val="left"/>
+            </w:pPr>
+            <w:r>
+              <w:t>PlayingSpaces</w:t>
+            </w:r>
+          </w:p>
+        </w:tc>
+        <w:tc>
+          <w:tcPr>
+            <w:tcW w:w="5038" w:type="dxa"/>
+          </w:tcPr>
+          <w:p>
+            <w:pPr>
+              <w:pStyle w:val="a0"/>
+              <w:numPr>
+                <w:ilvl w:val="0"/>
+                <w:numId w:val="0"/>
+              </w:numPr>
+              <w:spacing w:line="240" w:lineRule="auto"/>
+              <w:jc w:val="left"/>
+            </w:pPr>
+            <w:r>
+              <w:t>Id,DeviceId,Empty</w:t>
+            </w:r>
+          </w:p>
+        </w:tc>
+        <w:tc>
+          <w:tcPr>
+            <w:tcW w:w="2999" w:type="dxa"/>
+          </w:tcPr>
+          <w:p>
+            <w:pPr>
+              <w:pStyle w:val="a0"/>
+              <w:numPr>
+                <w:ilvl w:val="0"/>
+                <w:numId w:val="0"/>
+              </w:numPr>
+              <w:spacing w:line="240" w:lineRule="auto"/>
+              <w:jc w:val="left"/>
+              <w:rPr>
+                <w:lang w:val="ru-RU"/>
+              </w:rPr>
+            </w:pPr>
+            <w:r>
+              <w:rPr>
+                <w:lang w:val="ru-RU"/>
+              </w:rPr>
+              <w:t>Get, GetAll, Create</w:t>
             </w:r>
           </w:p>
         </w:tc>
@@ -8836,7 +8838,7 @@
                 <w:sz w:val="22"/>
                 <w:lang w:eastAsia="en-US"/>
               </w:rPr>
-              <w:t>продуктами</w:t>
+              <w:t>заказами</w:t>
             </w:r>
           </w:p>
         </w:tc>

</xml_diff>

<commit_message>
JWT is ready and working
</commit_message>
<xml_diff>
--- a/PZ.docx
+++ b/PZ.docx
@@ -5848,25 +5848,13 @@
         <w:t>»</w:t>
       </w:r>
       <w:r>
-        <w:t xml:space="preserve"> при нажатии на которую, он переходит на новую страницу, где дает название </w:t>
-      </w:r>
-      <w:r>
-        <w:t>продукта, указывает количество</w:t>
-      </w:r>
-      <w:r>
-        <w:t xml:space="preserve">, а </w:t>
-      </w:r>
-      <w:r>
-        <w:t>также</w:t>
-      </w:r>
-      <w:r>
-        <w:t xml:space="preserve"> указывает путь к </w:t>
-      </w:r>
-      <w:r>
-        <w:t>папке,</w:t>
-      </w:r>
-      <w:r>
-        <w:t xml:space="preserve"> где находится изображение и нажимает кнопку </w:t>
+        <w:t xml:space="preserve"> при нажатии на которую, он переходит на новую страницу, где </w:t>
+      </w:r>
+      <w:r>
+        <w:t xml:space="preserve">регистрирует консоль </w:t>
+      </w:r>
+      <w:r>
+        <w:t xml:space="preserve">и нажимает кнопку </w:t>
       </w:r>
       <w:r>
         <w:t>«</w:t>
@@ -5881,7 +5869,13 @@
         <w:t xml:space="preserve"> после чего на странице появляется </w:t>
       </w:r>
       <w:r>
-        <w:t>новая запись с продуктом</w:t>
+        <w:t xml:space="preserve">новая запись с </w:t>
+      </w:r>
+      <w:r>
+        <w:t>названием ко</w:t>
+      </w:r>
+      <w:r>
+        <w:t>нсоли</w:t>
       </w:r>
       <w:r>
         <w:t xml:space="preserve">. </w:t>
@@ -6419,7 +6413,19 @@
         <w:rPr>
           <w:lang w:val="ru-RU"/>
         </w:rPr>
-        <w:t>Диаграмма «Сущность-связь» представлена на рисунке 1.1</w:t>
+        <w:t>Диаграмма «</w:t>
+      </w:r>
+      <w:r>
+        <w:rPr>
+          <w:lang w:val="ru-RU"/>
+        </w:rPr>
+        <w:t>Схема базы данных</w:t>
+      </w:r>
+      <w:r>
+        <w:rPr>
+          <w:lang w:val="ru-RU"/>
+        </w:rPr>
+        <w:t>» представлена на рисунке 1.1</w:t>
       </w:r>
     </w:p>
     <w:p>
@@ -7300,6 +7306,15 @@
           <w:lang w:eastAsia="en-US"/>
         </w:rPr>
       </w:pPr>
+    </w:p>
+    <w:p>
+      <w:pPr>
+        <w:ind w:right="454" w:firstLine="709"/>
+        <w:jc w:val="both"/>
+        <w:rPr>
+          <w:lang w:eastAsia="en-US"/>
+        </w:rPr>
+      </w:pPr>
       <w:r>
         <w:rPr>
           <w:lang w:eastAsia="en-US"/>
@@ -7354,6 +7369,42 @@
         </w:rPr>
         <w:t>браузер подходит для работы данного программного средства.</w:t>
       </w:r>
+    </w:p>
+    <w:p>
+      <w:pPr>
+        <w:ind w:right="454" w:firstLine="709"/>
+        <w:jc w:val="both"/>
+        <w:rPr>
+          <w:lang w:eastAsia="en-US"/>
+        </w:rPr>
+      </w:pPr>
+      <w:r>
+        <w:rPr>
+          <w:lang w:eastAsia="en-US"/>
+        </w:rPr>
+        <w:t xml:space="preserve">Для разработки данного программного средства </w:t>
+      </w:r>
+      <w:r>
+        <w:rPr>
+          <w:lang w:eastAsia="en-US"/>
+        </w:rPr>
+        <w:t>использовалось устройство со следующими характеристиками</w:t>
+      </w:r>
+      <w:r>
+        <w:rPr>
+          <w:lang w:eastAsia="en-US"/>
+        </w:rPr>
+        <w:t>:</w:t>
+      </w:r>
+    </w:p>
+    <w:p>
+      <w:pPr>
+        <w:ind w:right="454" w:firstLine="709"/>
+        <w:jc w:val="both"/>
+        <w:rPr>
+          <w:lang w:eastAsia="en-US"/>
+        </w:rPr>
+      </w:pPr>
     </w:p>
     <w:p>
       <w:pPr>
@@ -7434,10 +7485,7 @@
         <w:rPr>
           <w:lang w:val="ru-RU"/>
         </w:rPr>
-        <w:t xml:space="preserve"> 10 </w:t>
-      </w:r>
-      <w:r>
-        <w:t>Pro</w:t>
+        <w:t xml:space="preserve"> 10</w:t>
       </w:r>
       <w:r>
         <w:t>,</w:t>
@@ -7448,17 +7496,41 @@
         <w:pStyle w:val="a0"/>
         <w:spacing w:before="0" w:after="0" w:line="240" w:lineRule="auto"/>
         <w:ind w:left="0" w:firstLine="426"/>
-      </w:pPr>
-      <w:r>
-        <w:t>среда программирования Visual Studio 201</w:t>
-      </w:r>
-      <w:r>
         <w:rPr>
           <w:lang w:val="ru-RU"/>
         </w:rPr>
-        <w:t>9</w:t>
-      </w:r>
-      <w:r>
+      </w:pPr>
+      <w:r>
+        <w:rPr>
+          <w:lang w:val="ru-RU"/>
+        </w:rPr>
+        <w:t xml:space="preserve">среда программирования </w:t>
+      </w:r>
+      <w:r>
+        <w:t>Visual</w:t>
+      </w:r>
+      <w:r>
+        <w:rPr>
+          <w:lang w:val="ru-RU"/>
+        </w:rPr>
+        <w:t xml:space="preserve"> </w:t>
+      </w:r>
+      <w:r>
+        <w:t>Studio</w:t>
+      </w:r>
+      <w:r>
+        <w:rPr>
+          <w:lang w:val="ru-RU"/>
+        </w:rPr>
+        <w:t xml:space="preserve"> </w:t>
+      </w:r>
+      <w:r>
+        <w:t>Code</w:t>
+      </w:r>
+      <w:r>
+        <w:rPr>
+          <w:lang w:val="ru-RU"/>
+        </w:rPr>
         <w:t>,</w:t>
       </w:r>
     </w:p>
@@ -7472,7 +7544,7 @@
         <w:t xml:space="preserve">язык программирования </w:t>
       </w:r>
       <w:r>
-        <w:t>C#</w:t>
+        <w:t>JavaSctipt</w:t>
       </w:r>
       <w:r>
         <w:t>,</w:t>
@@ -7488,22 +7560,10 @@
         <w:rPr>
           <w:lang w:val="ru-RU"/>
         </w:rPr>
-        <w:t xml:space="preserve">фреймворк </w:t>
-      </w:r>
-      <w:r>
-        <w:t>ASP.NET</w:t>
-      </w:r>
-      <w:r>
-        <w:rPr>
-          <w:lang w:val="ru-RU"/>
-        </w:rPr>
-        <w:t xml:space="preserve"> </w:t>
-      </w:r>
-      <w:r>
-        <w:t>Core</w:t>
-      </w:r>
-      <w:r>
-        <w:t>,</w:t>
+        <w:t xml:space="preserve">язык СУБД </w:t>
+      </w:r>
+      <w:r>
+        <w:t>MSSql,</w:t>
       </w:r>
     </w:p>
     <w:p>
@@ -7516,13 +7576,10 @@
         <w:rPr>
           <w:lang w:val="ru-RU"/>
         </w:rPr>
-        <w:t xml:space="preserve">фреймворк </w:t>
-      </w:r>
-      <w:r>
-        <w:t>Entity Framework</w:t>
-      </w:r>
-      <w:r>
-        <w:t>,</w:t>
+        <w:t xml:space="preserve">язык верстки </w:t>
+      </w:r>
+      <w:r>
+        <w:t>HTML,</w:t>
       </w:r>
     </w:p>
     <w:p>
@@ -7538,7 +7595,7 @@
         <w:t xml:space="preserve">фреймворк </w:t>
       </w:r>
       <w:r>
-        <w:t>Angular;</w:t>
+        <w:t>Material,</w:t>
       </w:r>
     </w:p>
     <w:p>
@@ -7551,10 +7608,10 @@
         <w:rPr>
           <w:lang w:val="ru-RU"/>
         </w:rPr>
-        <w:t xml:space="preserve">язык проектирования </w:t>
-      </w:r>
-      <w:r>
-        <w:t>UML</w:t>
+        <w:t xml:space="preserve">фреймворк </w:t>
+      </w:r>
+      <w:r>
+        <w:t>Angular</w:t>
       </w:r>
       <w:r>
         <w:t>,</w:t>
@@ -7570,10 +7627,13 @@
         <w:rPr>
           <w:lang w:val="ru-RU"/>
         </w:rPr>
-        <w:t xml:space="preserve">среда исполнения </w:t>
-      </w:r>
-      <w:r>
-        <w:t>Node.JS,</w:t>
+        <w:t xml:space="preserve">язык проектирования </w:t>
+      </w:r>
+      <w:r>
+        <w:t>UML</w:t>
+      </w:r>
+      <w:r>
+        <w:t>,</w:t>
       </w:r>
     </w:p>
     <w:p>
@@ -7586,6 +7646,22 @@
         <w:rPr>
           <w:lang w:val="ru-RU"/>
         </w:rPr>
+        <w:t xml:space="preserve">среда исполнения </w:t>
+      </w:r>
+      <w:r>
+        <w:t>Node.JS,</w:t>
+      </w:r>
+    </w:p>
+    <w:p>
+      <w:pPr>
+        <w:pStyle w:val="a0"/>
+        <w:spacing w:before="0" w:after="0" w:line="240" w:lineRule="auto"/>
+        <w:ind w:left="0" w:firstLine="426"/>
+      </w:pPr>
+      <w:r>
+        <w:rPr>
+          <w:lang w:val="ru-RU"/>
+        </w:rPr>
         <w:t xml:space="preserve">язык программирования </w:t>
       </w:r>
       <w:r>
@@ -7658,27 +7734,39 @@
         <w:rPr>
           <w:shd w:val="clear" w:color="auto" w:fill="FFFFFF"/>
         </w:rPr>
-        <w:t xml:space="preserve">, удобная для использования </w:t>
+        <w:t xml:space="preserve"> </w:t>
       </w:r>
       <w:r>
         <w:rPr>
           <w:shd w:val="clear" w:color="auto" w:fill="FFFFFF"/>
           <w:lang w:val="en-US"/>
         </w:rPr>
-        <w:t>Microsoft</w:t>
+        <w:t>Code</w:t>
       </w:r>
       <w:r>
         <w:rPr>
           <w:shd w:val="clear" w:color="auto" w:fill="FFFFFF"/>
         </w:rPr>
-        <w:t xml:space="preserve"> .</w:t>
+        <w:t xml:space="preserve">, удобная для </w:t>
+      </w:r>
+      <w:r>
+        <w:rPr>
+          <w:shd w:val="clear" w:color="auto" w:fill="FFFFFF"/>
+        </w:rPr>
+        <w:t xml:space="preserve">разработки приложений на языках </w:t>
       </w:r>
       <w:r>
         <w:rPr>
           <w:shd w:val="clear" w:color="auto" w:fill="FFFFFF"/>
           <w:lang w:val="en-US"/>
         </w:rPr>
-        <w:t>NET</w:t>
+        <w:t>HTML</w:t>
+      </w:r>
+      <w:r>
+        <w:rPr>
+          <w:shd w:val="clear" w:color="auto" w:fill="FFFFFF"/>
+        </w:rPr>
+        <w:t>,</w:t>
       </w:r>
       <w:r>
         <w:rPr>
@@ -7691,7 +7779,52 @@
           <w:shd w:val="clear" w:color="auto" w:fill="FFFFFF"/>
           <w:lang w:val="en-US"/>
         </w:rPr>
-        <w:t>Framework</w:t>
+        <w:t>JavaScript</w:t>
+      </w:r>
+      <w:r>
+        <w:rPr>
+          <w:shd w:val="clear" w:color="auto" w:fill="FFFFFF"/>
+        </w:rPr>
+        <w:t xml:space="preserve">, </w:t>
+      </w:r>
+      <w:r>
+        <w:rPr>
+          <w:shd w:val="clear" w:color="auto" w:fill="FFFFFF"/>
+          <w:lang w:val="en-US"/>
+        </w:rPr>
+        <w:t>TypeScript</w:t>
+      </w:r>
+      <w:r>
+        <w:rPr>
+          <w:shd w:val="clear" w:color="auto" w:fill="FFFFFF"/>
+        </w:rPr>
+        <w:t xml:space="preserve"> </w:t>
+      </w:r>
+      <w:r>
+        <w:rPr>
+          <w:shd w:val="clear" w:color="auto" w:fill="FFFFFF"/>
+        </w:rPr>
+        <w:t xml:space="preserve">в среде исполнения </w:t>
+      </w:r>
+      <w:r>
+        <w:rPr>
+          <w:shd w:val="clear" w:color="auto" w:fill="FFFFFF"/>
+          <w:lang w:val="en-US"/>
+        </w:rPr>
+        <w:t>Node</w:t>
+      </w:r>
+      <w:r>
+        <w:rPr>
+          <w:shd w:val="clear" w:color="auto" w:fill="FFFFFF"/>
+        </w:rPr>
+        <w:t>.</w:t>
+      </w:r>
+      <w:r>
+        <w:rPr>
+          <w:shd w:val="clear" w:color="auto" w:fill="FFFFFF"/>
+          <w:lang w:val="en-US"/>
+        </w:rPr>
+        <w:t>Js</w:t>
       </w:r>
       <w:r>
         <w:rPr>
@@ -7815,7 +7948,6 @@
         <w:jc w:val="both"/>
         <w:rPr>
           <w:rFonts w:ascii="Times New Roman" w:hAnsi="Times New Roman"/>
-          <w:color w:val="222222"/>
           <w:sz w:val="24"/>
           <w:szCs w:val="24"/>
         </w:rPr>
@@ -7825,64 +7957,17 @@
           <w:rFonts w:ascii="Times New Roman" w:hAnsi="Times New Roman"/>
           <w:sz w:val="24"/>
           <w:szCs w:val="24"/>
-          <w:shd w:val="clear" w:color="auto" w:fill="FFFFFF"/>
           <w:lang w:val="en-US"/>
         </w:rPr>
-        <w:t>C</w:t>
+        <w:t>UML</w:t>
       </w:r>
       <w:r>
         <w:rPr>
           <w:rFonts w:ascii="Times New Roman" w:hAnsi="Times New Roman"/>
           <w:sz w:val="24"/>
           <w:szCs w:val="24"/>
-          <w:shd w:val="clear" w:color="auto" w:fill="FFFFFF"/>
-        </w:rPr>
-        <w:t># −</w:t>
-      </w:r>
-      <w:r>
-        <w:rPr>
-          <w:rFonts w:ascii="Times New Roman" w:hAnsi="Times New Roman"/>
-          <w:sz w:val="24"/>
-          <w:szCs w:val="24"/>
-          <w:shd w:val="clear" w:color="auto" w:fill="FFFFFF"/>
-        </w:rPr>
-        <w:t xml:space="preserve"> </w:t>
-      </w:r>
-      <w:r>
-        <w:rPr>
-          <w:rFonts w:ascii="Times New Roman" w:hAnsi="Times New Roman"/>
-          <w:color w:val="222222"/>
-          <w:sz w:val="24"/>
-          <w:szCs w:val="24"/>
-        </w:rPr>
-        <w:t>о</w:t>
-      </w:r>
-      <w:r>
-        <w:rPr>
-          <w:rFonts w:ascii="Times New Roman" w:hAnsi="Times New Roman"/>
-          <w:color w:val="222222"/>
-          <w:sz w:val="24"/>
-          <w:szCs w:val="24"/>
-        </w:rPr>
-        <w:t xml:space="preserve">бъектно-ориентированный </w:t>
-      </w:r>
-      <w:r>
-        <w:rPr>
-          <w:rFonts w:ascii="Times New Roman" w:hAnsi="Times New Roman"/>
-          <w:color w:val="222222"/>
-          <w:sz w:val="24"/>
-          <w:szCs w:val="24"/>
-        </w:rPr>
-        <w:t>язык программирования. Разработан как язык разработки приложений для платф</w:t>
-      </w:r>
-      <w:r>
-        <w:rPr>
-          <w:rFonts w:ascii="Times New Roman" w:hAnsi="Times New Roman"/>
-          <w:color w:val="222222"/>
-          <w:sz w:val="24"/>
-          <w:szCs w:val="24"/>
-        </w:rPr>
-        <w:t>ормы Microsoft .NET Framework.</w:t>
+        </w:rPr>
+        <w:t xml:space="preserve"> – язык проектирования на его основе проектируются диаграммы программного средства, например диаграмма реляционной базы данных, на основе которой строится сама база данных приложения.</w:t>
       </w:r>
     </w:p>
     <w:p>
@@ -7905,7 +7990,7 @@
           <w:szCs w:val="24"/>
           <w:lang w:val="en-US"/>
         </w:rPr>
-        <w:t>ASP</w:t>
+        <w:t>Angular</w:t>
       </w:r>
       <w:r>
         <w:rPr>
@@ -7913,7 +7998,15 @@
           <w:sz w:val="24"/>
           <w:szCs w:val="24"/>
         </w:rPr>
-        <w:t>.</w:t>
+        <w:t xml:space="preserve"> – </w:t>
+      </w:r>
+      <w:r>
+        <w:rPr>
+          <w:rFonts w:ascii="Times New Roman" w:hAnsi="Times New Roman"/>
+          <w:sz w:val="24"/>
+          <w:szCs w:val="24"/>
+        </w:rPr>
+        <w:t xml:space="preserve">это платформа для создания мобильных и десктопных веб-приложений. Цель данного шаблона расширение браузерных приложений на основе шаблона </w:t>
       </w:r>
       <w:r>
         <w:rPr>
@@ -7922,7 +8015,7 @@
           <w:szCs w:val="24"/>
           <w:lang w:val="en-US"/>
         </w:rPr>
-        <w:t>NET</w:t>
+        <w:t>MVC</w:t>
       </w:r>
       <w:r>
         <w:rPr>
@@ -7930,65 +8023,7 @@
           <w:sz w:val="24"/>
           <w:szCs w:val="24"/>
         </w:rPr>
-        <w:t xml:space="preserve"> </w:t>
-      </w:r>
-      <w:r>
-        <w:rPr>
-          <w:rFonts w:ascii="Times New Roman" w:hAnsi="Times New Roman"/>
-          <w:sz w:val="24"/>
-          <w:szCs w:val="24"/>
-          <w:lang w:val="en-US"/>
-        </w:rPr>
-        <w:t>Core</w:t>
-      </w:r>
-      <w:r>
-        <w:rPr>
-          <w:rFonts w:ascii="Times New Roman" w:hAnsi="Times New Roman"/>
-          <w:sz w:val="24"/>
-          <w:szCs w:val="24"/>
-        </w:rPr>
-        <w:t xml:space="preserve"> – платформа ASP.NET </w:t>
-      </w:r>
-      <w:r>
-        <w:rPr>
-          <w:rFonts w:ascii="Times New Roman" w:hAnsi="Times New Roman"/>
-          <w:sz w:val="24"/>
-          <w:szCs w:val="24"/>
-          <w:lang w:val="en-US"/>
-        </w:rPr>
-        <w:t>Core</w:t>
-      </w:r>
-      <w:r>
-        <w:rPr>
-          <w:rFonts w:ascii="Times New Roman" w:hAnsi="Times New Roman"/>
-          <w:sz w:val="24"/>
-          <w:szCs w:val="24"/>
-        </w:rPr>
-        <w:t xml:space="preserve"> представляет собой фреймворк для создания</w:t>
-      </w:r>
-      <w:r>
-        <w:rPr>
-          <w:rFonts w:ascii="Times New Roman" w:hAnsi="Times New Roman"/>
-          <w:sz w:val="24"/>
-          <w:szCs w:val="24"/>
-        </w:rPr>
-        <w:t xml:space="preserve"> </w:t>
-      </w:r>
-      <w:r>
-        <w:rPr>
-          <w:rFonts w:ascii="Times New Roman" w:hAnsi="Times New Roman"/>
-          <w:sz w:val="24"/>
-          <w:szCs w:val="24"/>
-        </w:rPr>
-        <w:t>и привязки графического интерфейса и логики</w:t>
-      </w:r>
-      <w:r>
-        <w:rPr>
-          <w:rFonts w:ascii="Times New Roman" w:hAnsi="Times New Roman"/>
-          <w:sz w:val="24"/>
-          <w:szCs w:val="24"/>
-        </w:rPr>
-        <w:t xml:space="preserve"> сайтов и веб-приложений.</w:t>
+        <w:t xml:space="preserve">, а также упрощение тестирования и разработки. </w:t>
       </w:r>
     </w:p>
     <w:p>
@@ -8011,7 +8046,7 @@
           <w:szCs w:val="24"/>
           <w:lang w:val="en-US"/>
         </w:rPr>
-        <w:t>UML</w:t>
+        <w:t>Node</w:t>
       </w:r>
       <w:r>
         <w:rPr>
@@ -8019,22 +8054,8 @@
           <w:sz w:val="24"/>
           <w:szCs w:val="24"/>
         </w:rPr>
-        <w:t xml:space="preserve"> – язык проектирования на его основе проектируются диаграммы программного средства, например диаграмма реляционной базы данных, на основе которой строится сама база данных приложения.</w:t>
-      </w:r>
-    </w:p>
-    <w:p>
-      <w:pPr>
-        <w:pStyle w:val="ad"/>
-        <w:shd w:val="clear" w:color="auto" w:fill="FFFFFF"/>
-        <w:spacing w:after="0" w:line="240" w:lineRule="auto"/>
-        <w:ind w:left="0" w:right="454" w:firstLine="709"/>
-        <w:jc w:val="both"/>
-        <w:rPr>
-          <w:rFonts w:ascii="Times New Roman" w:hAnsi="Times New Roman"/>
-          <w:sz w:val="24"/>
-          <w:szCs w:val="24"/>
-        </w:rPr>
-      </w:pPr>
+        <w:t>.</w:t>
+      </w:r>
       <w:r>
         <w:rPr>
           <w:rFonts w:ascii="Times New Roman" w:hAnsi="Times New Roman"/>
@@ -8042,7 +8063,7 @@
           <w:szCs w:val="24"/>
           <w:lang w:val="en-US"/>
         </w:rPr>
-        <w:t>Angular</w:t>
+        <w:t>JS</w:t>
       </w:r>
       <w:r>
         <w:rPr>
@@ -8058,7 +8079,23 @@
           <w:sz w:val="24"/>
           <w:szCs w:val="24"/>
         </w:rPr>
-        <w:t xml:space="preserve">это платформа для создания мобильных и десктопных веб-приложений. Цель данного шаблона расширение браузерных приложений на основе шаблона </w:t>
+        <w:t>это открытая, общедоступная, кроссплатформенная среда исполнения кода на языке JavaScript</w:t>
+      </w:r>
+      <w:r>
+        <w:rPr>
+          <w:rFonts w:ascii="Times New Roman" w:hAnsi="Times New Roman"/>
+          <w:sz w:val="24"/>
+          <w:szCs w:val="24"/>
+        </w:rPr>
+        <w:t xml:space="preserve"> </w:t>
+      </w:r>
+      <w:r>
+        <w:rPr>
+          <w:rFonts w:ascii="Times New Roman" w:hAnsi="Times New Roman"/>
+          <w:sz w:val="24"/>
+          <w:szCs w:val="24"/>
+        </w:rPr>
+        <w:t>вне веб браузера.</w:t>
       </w:r>
       <w:r>
         <w:rPr>
@@ -8067,7 +8104,7 @@
           <w:szCs w:val="24"/>
           <w:lang w:val="en-US"/>
         </w:rPr>
-        <w:t>MVC</w:t>
+        <w:t>Node</w:t>
       </w:r>
       <w:r>
         <w:rPr>
@@ -8075,22 +8112,8 @@
           <w:sz w:val="24"/>
           <w:szCs w:val="24"/>
         </w:rPr>
-        <w:t xml:space="preserve">, а также упрощение тестирования и разработки. </w:t>
-      </w:r>
-    </w:p>
-    <w:p>
-      <w:pPr>
-        <w:pStyle w:val="ad"/>
-        <w:shd w:val="clear" w:color="auto" w:fill="FFFFFF"/>
-        <w:spacing w:after="0" w:line="240" w:lineRule="auto"/>
-        <w:ind w:left="0" w:right="454" w:firstLine="709"/>
-        <w:jc w:val="both"/>
-        <w:rPr>
-          <w:rFonts w:ascii="Times New Roman" w:hAnsi="Times New Roman"/>
-          <w:sz w:val="24"/>
-          <w:szCs w:val="24"/>
-        </w:rPr>
-      </w:pPr>
+        <w:t>.</w:t>
+      </w:r>
       <w:r>
         <w:rPr>
           <w:rFonts w:ascii="Times New Roman" w:hAnsi="Times New Roman"/>
@@ -8098,7 +8121,7 @@
           <w:szCs w:val="24"/>
           <w:lang w:val="en-US"/>
         </w:rPr>
-        <w:t>Entity</w:t>
+        <w:t>JS</w:t>
       </w:r>
       <w:r>
         <w:rPr>
@@ -8107,6 +8130,22 @@
           <w:szCs w:val="24"/>
         </w:rPr>
         <w:t xml:space="preserve"> </w:t>
+      </w:r>
+      <w:r>
+        <w:rPr>
+          <w:rFonts w:ascii="Times New Roman" w:hAnsi="Times New Roman"/>
+          <w:sz w:val="24"/>
+          <w:szCs w:val="24"/>
+        </w:rPr>
+        <w:t>позволяет</w:t>
+      </w:r>
+      <w:r>
+        <w:rPr>
+          <w:rFonts w:ascii="Times New Roman" w:hAnsi="Times New Roman"/>
+          <w:sz w:val="24"/>
+          <w:szCs w:val="24"/>
+        </w:rPr>
+        <w:t xml:space="preserve"> разработчикам использовать </w:t>
       </w:r>
       <w:r>
         <w:rPr>
@@ -8115,7 +8154,7 @@
           <w:szCs w:val="24"/>
           <w:lang w:val="en-US"/>
         </w:rPr>
-        <w:t>Framework</w:t>
+        <w:t>JavaScript</w:t>
       </w:r>
       <w:r>
         <w:rPr>
@@ -8123,7 +8162,7 @@
           <w:sz w:val="24"/>
           <w:szCs w:val="24"/>
         </w:rPr>
-        <w:t xml:space="preserve"> – </w:t>
+        <w:t xml:space="preserve"> </w:t>
       </w:r>
       <w:r>
         <w:rPr>
@@ -8131,7 +8170,7 @@
           <w:sz w:val="24"/>
           <w:szCs w:val="24"/>
         </w:rPr>
-        <w:t>это</w:t>
+        <w:t xml:space="preserve">для </w:t>
       </w:r>
       <w:r>
         <w:rPr>
@@ -8139,7 +8178,7 @@
           <w:sz w:val="24"/>
           <w:szCs w:val="24"/>
         </w:rPr>
-        <w:t xml:space="preserve"> </w:t>
+        <w:t xml:space="preserve"> созда</w:t>
       </w:r>
       <w:r>
         <w:rPr>
@@ -8147,7 +8186,7 @@
           <w:sz w:val="24"/>
           <w:szCs w:val="24"/>
         </w:rPr>
-        <w:t xml:space="preserve">фреймворк, созданный для </w:t>
+        <w:t>ния</w:t>
       </w:r>
       <w:r>
         <w:rPr>
@@ -8155,278 +8194,77 @@
           <w:sz w:val="24"/>
           <w:szCs w:val="24"/>
         </w:rPr>
-        <w:t>.</w:t>
+        <w:t xml:space="preserve"> </w:t>
       </w:r>
       <w:r>
         <w:rPr>
           <w:rFonts w:ascii="Times New Roman" w:hAnsi="Times New Roman"/>
           <w:sz w:val="24"/>
           <w:szCs w:val="24"/>
-          <w:lang w:val="en-US"/>
-        </w:rPr>
-        <w:t>NET</w:t>
-      </w:r>
-      <w:r>
-        <w:rPr>
-          <w:rFonts w:ascii="Times New Roman" w:hAnsi="Times New Roman"/>
-          <w:sz w:val="24"/>
-          <w:szCs w:val="24"/>
-        </w:rPr>
-        <w:t>,</w:t>
-      </w:r>
-      <w:r>
-        <w:rPr>
-          <w:rFonts w:ascii="Times New Roman" w:hAnsi="Times New Roman"/>
-          <w:sz w:val="24"/>
-          <w:szCs w:val="24"/>
-        </w:rPr>
-        <w:t xml:space="preserve"> </w:t>
-      </w:r>
-      <w:r>
-        <w:rPr>
-          <w:rFonts w:ascii="Times New Roman" w:hAnsi="Times New Roman"/>
-          <w:sz w:val="24"/>
-          <w:szCs w:val="24"/>
-        </w:rPr>
-        <w:t xml:space="preserve">для создания и управления базой данных, на основе </w:t>
-      </w:r>
-      <w:r>
-        <w:rPr>
-          <w:rFonts w:ascii="Times New Roman" w:hAnsi="Times New Roman"/>
-          <w:sz w:val="24"/>
-          <w:szCs w:val="24"/>
-          <w:lang w:val="en-US"/>
-        </w:rPr>
-        <w:t>MsSql</w:t>
-      </w:r>
-      <w:r>
-        <w:rPr>
-          <w:rFonts w:ascii="Times New Roman" w:hAnsi="Times New Roman"/>
-          <w:sz w:val="24"/>
-          <w:szCs w:val="24"/>
-        </w:rPr>
-        <w:t xml:space="preserve"> </w:t>
-      </w:r>
-      <w:r>
-        <w:rPr>
-          <w:rFonts w:ascii="Times New Roman" w:hAnsi="Times New Roman"/>
-          <w:sz w:val="24"/>
-          <w:szCs w:val="24"/>
-          <w:lang w:val="en-US"/>
-        </w:rPr>
-        <w:t>Server</w:t>
-      </w:r>
-      <w:r>
-        <w:rPr>
-          <w:rFonts w:ascii="Times New Roman" w:hAnsi="Times New Roman"/>
-          <w:sz w:val="24"/>
-          <w:szCs w:val="24"/>
-        </w:rPr>
-        <w:t xml:space="preserve">, запросы к которой осуществляются на языке </w:t>
-      </w:r>
-      <w:r>
-        <w:rPr>
-          <w:rFonts w:ascii="Times New Roman" w:hAnsi="Times New Roman"/>
-          <w:sz w:val="24"/>
-          <w:szCs w:val="24"/>
-          <w:lang w:val="en-US"/>
-        </w:rPr>
-        <w:t>C</w:t>
-      </w:r>
-      <w:r>
-        <w:rPr>
-          <w:rFonts w:ascii="Times New Roman" w:hAnsi="Times New Roman"/>
-          <w:sz w:val="24"/>
-          <w:szCs w:val="24"/>
-        </w:rPr>
-        <w:t>#</w:t>
-      </w:r>
-      <w:r>
-        <w:rPr>
-          <w:rFonts w:ascii="Times New Roman" w:hAnsi="Times New Roman"/>
-          <w:sz w:val="24"/>
-          <w:szCs w:val="24"/>
-        </w:rPr>
-        <w:t>.</w:t>
-      </w:r>
-    </w:p>
-    <w:p>
-      <w:pPr>
-        <w:pStyle w:val="ad"/>
-        <w:shd w:val="clear" w:color="auto" w:fill="FFFFFF"/>
-        <w:spacing w:after="0" w:line="240" w:lineRule="auto"/>
-        <w:ind w:left="0" w:right="454" w:firstLine="709"/>
+        </w:rPr>
+        <w:t xml:space="preserve">инструментария через командную строку и писать серверные скрипты. </w:t>
+      </w:r>
+    </w:p>
+    <w:p>
+      <w:pPr>
+        <w:ind w:right="454" w:firstLine="709"/>
         <w:jc w:val="both"/>
         <w:rPr>
-          <w:rFonts w:ascii="Times New Roman" w:hAnsi="Times New Roman"/>
-          <w:sz w:val="24"/>
-          <w:szCs w:val="24"/>
-        </w:rPr>
-      </w:pPr>
-      <w:r>
-        <w:rPr>
-          <w:rFonts w:ascii="Times New Roman" w:hAnsi="Times New Roman"/>
-          <w:sz w:val="24"/>
-          <w:szCs w:val="24"/>
-          <w:lang w:val="en-US"/>
-        </w:rPr>
-        <w:t>Node</w:t>
-      </w:r>
-      <w:r>
-        <w:rPr>
-          <w:rFonts w:ascii="Times New Roman" w:hAnsi="Times New Roman"/>
-          <w:sz w:val="24"/>
-          <w:szCs w:val="24"/>
-        </w:rPr>
-        <w:t>.</w:t>
-      </w:r>
-      <w:r>
-        <w:rPr>
-          <w:rFonts w:ascii="Times New Roman" w:hAnsi="Times New Roman"/>
-          <w:sz w:val="24"/>
-          <w:szCs w:val="24"/>
-          <w:lang w:val="en-US"/>
-        </w:rPr>
-        <w:t>JS</w:t>
-      </w:r>
-      <w:r>
-        <w:rPr>
-          <w:rFonts w:ascii="Times New Roman" w:hAnsi="Times New Roman"/>
-          <w:sz w:val="24"/>
-          <w:szCs w:val="24"/>
+          <w:rFonts w:eastAsia="Calibri"/>
+          <w:lang w:eastAsia="en-US"/>
+        </w:rPr>
+      </w:pPr>
+      <w:r>
+        <w:rPr>
+          <w:rFonts w:eastAsia="Calibri"/>
+          <w:lang w:eastAsia="en-US"/>
+        </w:rPr>
+        <w:t>TypeScript</w:t>
+      </w:r>
+      <w:r>
+        <w:rPr>
+          <w:rFonts w:eastAsia="Calibri"/>
+          <w:lang w:eastAsia="en-US"/>
         </w:rPr>
         <w:t xml:space="preserve"> – </w:t>
       </w:r>
       <w:r>
         <w:rPr>
-          <w:rFonts w:ascii="Times New Roman" w:hAnsi="Times New Roman"/>
-          <w:sz w:val="24"/>
-          <w:szCs w:val="24"/>
-        </w:rPr>
-        <w:t>это открытая, общедоступная, кроссплатформенная среда исполнения кода на языке JavaScript</w:t>
-      </w:r>
-      <w:r>
-        <w:rPr>
-          <w:rFonts w:ascii="Times New Roman" w:hAnsi="Times New Roman"/>
-          <w:sz w:val="24"/>
-          <w:szCs w:val="24"/>
-        </w:rPr>
-        <w:t xml:space="preserve"> </w:t>
-      </w:r>
-      <w:r>
-        <w:rPr>
-          <w:rFonts w:ascii="Times New Roman" w:hAnsi="Times New Roman"/>
-          <w:sz w:val="24"/>
-          <w:szCs w:val="24"/>
-        </w:rPr>
-        <w:t>вне веб браузера.</w:t>
-      </w:r>
-      <w:r>
-        <w:rPr>
-          <w:rFonts w:ascii="Times New Roman" w:hAnsi="Times New Roman"/>
-          <w:sz w:val="24"/>
-          <w:szCs w:val="24"/>
-          <w:lang w:val="en-US"/>
-        </w:rPr>
-        <w:t>Node</w:t>
-      </w:r>
-      <w:r>
-        <w:rPr>
-          <w:rFonts w:ascii="Times New Roman" w:hAnsi="Times New Roman"/>
-          <w:sz w:val="24"/>
-          <w:szCs w:val="24"/>
-        </w:rPr>
-        <w:t>.</w:t>
-      </w:r>
-      <w:r>
-        <w:rPr>
-          <w:rFonts w:ascii="Times New Roman" w:hAnsi="Times New Roman"/>
-          <w:sz w:val="24"/>
-          <w:szCs w:val="24"/>
-          <w:lang w:val="en-US"/>
-        </w:rPr>
-        <w:t>JS</w:t>
-      </w:r>
-      <w:r>
-        <w:rPr>
-          <w:rFonts w:ascii="Times New Roman" w:hAnsi="Times New Roman"/>
-          <w:sz w:val="24"/>
-          <w:szCs w:val="24"/>
-        </w:rPr>
-        <w:t xml:space="preserve"> </w:t>
-      </w:r>
-      <w:r>
-        <w:rPr>
-          <w:rFonts w:ascii="Times New Roman" w:hAnsi="Times New Roman"/>
-          <w:sz w:val="24"/>
-          <w:szCs w:val="24"/>
-        </w:rPr>
-        <w:t>позволяет</w:t>
-      </w:r>
-      <w:r>
-        <w:rPr>
-          <w:rFonts w:ascii="Times New Roman" w:hAnsi="Times New Roman"/>
-          <w:sz w:val="24"/>
-          <w:szCs w:val="24"/>
-        </w:rPr>
-        <w:t xml:space="preserve"> разработчикам использовать </w:t>
-      </w:r>
-      <w:r>
-        <w:rPr>
-          <w:rFonts w:ascii="Times New Roman" w:hAnsi="Times New Roman"/>
-          <w:sz w:val="24"/>
-          <w:szCs w:val="24"/>
-          <w:lang w:val="en-US"/>
+          <w:rFonts w:eastAsia="Calibri"/>
+          <w:lang w:eastAsia="en-US"/>
+        </w:rPr>
+        <w:t>язык программирования, представленный Microsoft в 2012 году и позиционируемый как средство разработки веб-приложений, расширяющее возможности JavaScript.</w:t>
+      </w:r>
+    </w:p>
+    <w:p>
+      <w:pPr>
+        <w:ind w:right="454" w:firstLine="709"/>
+        <w:jc w:val="both"/>
+        <w:rPr>
+          <w:rFonts w:eastAsia="Calibri"/>
+          <w:lang w:eastAsia="en-US"/>
+        </w:rPr>
+      </w:pPr>
+      <w:r>
+        <w:rPr>
+          <w:rFonts w:eastAsia="Calibri"/>
+          <w:lang w:val="en-US" w:eastAsia="en-US"/>
         </w:rPr>
         <w:t>JavaScript</w:t>
       </w:r>
       <w:r>
         <w:rPr>
-          <w:rFonts w:ascii="Times New Roman" w:hAnsi="Times New Roman"/>
-          <w:sz w:val="24"/>
-          <w:szCs w:val="24"/>
-        </w:rPr>
-        <w:t xml:space="preserve"> </w:t>
-      </w:r>
-      <w:r>
-        <w:rPr>
-          <w:rFonts w:ascii="Times New Roman" w:hAnsi="Times New Roman"/>
-          <w:sz w:val="24"/>
-          <w:szCs w:val="24"/>
-        </w:rPr>
-        <w:t xml:space="preserve">для </w:t>
-      </w:r>
-      <w:r>
-        <w:rPr>
-          <w:rFonts w:ascii="Times New Roman" w:hAnsi="Times New Roman"/>
-          <w:sz w:val="24"/>
-          <w:szCs w:val="24"/>
-        </w:rPr>
-        <w:t xml:space="preserve"> созда</w:t>
-      </w:r>
-      <w:r>
-        <w:rPr>
-          <w:rFonts w:ascii="Times New Roman" w:hAnsi="Times New Roman"/>
-          <w:sz w:val="24"/>
-          <w:szCs w:val="24"/>
-        </w:rPr>
-        <w:t>ния</w:t>
-      </w:r>
-      <w:r>
-        <w:rPr>
-          <w:rFonts w:ascii="Times New Roman" w:hAnsi="Times New Roman"/>
-          <w:sz w:val="24"/>
-          <w:szCs w:val="24"/>
-        </w:rPr>
-        <w:t xml:space="preserve"> </w:t>
-      </w:r>
-      <w:r>
-        <w:rPr>
-          <w:rFonts w:ascii="Times New Roman" w:hAnsi="Times New Roman"/>
-          <w:sz w:val="24"/>
-          <w:szCs w:val="24"/>
-        </w:rPr>
-        <w:t xml:space="preserve">инструментария через командную строку и писать серверные скрипты. </w:t>
+          <w:rFonts w:eastAsia="Calibri"/>
+          <w:lang w:eastAsia="en-US"/>
+        </w:rPr>
+        <w:t xml:space="preserve"> – </w:t>
+      </w:r>
+      <w:r>
+        <w:rPr>
+          <w:rFonts w:eastAsia="Calibri"/>
+          <w:lang w:eastAsia="en-US"/>
+        </w:rPr>
+        <w:t>язык программирования</w:t>
       </w:r>
     </w:p>
     <w:p>
@@ -8441,9 +8279,9 @@
       <w:r>
         <w:rPr>
           <w:rFonts w:eastAsia="Calibri"/>
-          <w:lang w:eastAsia="en-US"/>
-        </w:rPr>
-        <w:t>TypeScript</w:t>
+          <w:lang w:val="en-US" w:eastAsia="en-US"/>
+        </w:rPr>
+        <w:t>Material</w:t>
       </w:r>
       <w:r>
         <w:rPr>
@@ -8457,13 +8295,94 @@
           <w:rFonts w:eastAsia="Calibri"/>
           <w:lang w:eastAsia="en-US"/>
         </w:rPr>
-        <w:t xml:space="preserve">язык программирования, представленный Microsoft в 2012 году и позиционируемый как средство разработки веб-приложений, расширяющее возможности JavaScript. </w:t>
-      </w:r>
-    </w:p>
-    <w:p>
-      <w:pPr>
-        <w:ind w:right="454"/>
+        <w:t xml:space="preserve">фреймворк </w:t>
+      </w:r>
+      <w:r>
+        <w:rPr>
+          <w:rFonts w:eastAsia="Calibri"/>
+          <w:lang w:val="en-US" w:eastAsia="en-US"/>
+        </w:rPr>
+        <w:t>Angular</w:t>
+      </w:r>
+      <w:r>
+        <w:rPr>
+          <w:rFonts w:eastAsia="Calibri"/>
+          <w:lang w:eastAsia="en-US"/>
+        </w:rPr>
+        <w:t>, предоставляющий готовые графические решения.</w:t>
+      </w:r>
+    </w:p>
+    <w:p>
+      <w:pPr>
+        <w:ind w:right="454" w:firstLine="709"/>
         <w:jc w:val="both"/>
+        <w:rPr>
+          <w:rFonts w:eastAsia="Calibri"/>
+          <w:lang w:eastAsia="en-US"/>
+        </w:rPr>
+      </w:pPr>
+      <w:r>
+        <w:rPr>
+          <w:rFonts w:eastAsia="Calibri"/>
+          <w:lang w:val="en-US" w:eastAsia="en-US"/>
+        </w:rPr>
+        <w:lastRenderedPageBreak/>
+        <w:t>MSSql</w:t>
+      </w:r>
+      <w:r>
+        <w:rPr>
+          <w:rFonts w:eastAsia="Calibri"/>
+          <w:lang w:eastAsia="en-US"/>
+        </w:rPr>
+        <w:t xml:space="preserve"> – </w:t>
+      </w:r>
+      <w:r>
+        <w:rPr>
+          <w:rFonts w:eastAsia="Calibri"/>
+          <w:lang w:eastAsia="en-US"/>
+        </w:rPr>
+        <w:t xml:space="preserve">язык </w:t>
+      </w:r>
+    </w:p>
+    <w:p>
+      <w:pPr>
+        <w:ind w:right="454" w:firstLine="709"/>
+        <w:jc w:val="both"/>
+        <w:rPr>
+          <w:rFonts w:eastAsia="Calibri"/>
+          <w:lang w:eastAsia="en-US"/>
+        </w:rPr>
+      </w:pPr>
+      <w:r>
+        <w:rPr>
+          <w:rFonts w:eastAsia="Calibri"/>
+          <w:lang w:val="en-US" w:eastAsia="en-US"/>
+        </w:rPr>
+        <w:t>HTML</w:t>
+      </w:r>
+      <w:r>
+        <w:rPr>
+          <w:rFonts w:eastAsia="Calibri"/>
+          <w:lang w:eastAsia="en-US"/>
+        </w:rPr>
+        <w:t xml:space="preserve"> – </w:t>
+      </w:r>
+      <w:r>
+        <w:rPr>
+          <w:rFonts w:eastAsia="Calibri"/>
+          <w:lang w:eastAsia="en-US"/>
+        </w:rPr>
+        <w:t>язык верстки</w:t>
+      </w:r>
+    </w:p>
+    <w:p>
+      <w:pPr>
+        <w:ind w:right="454" w:firstLine="709"/>
+        <w:jc w:val="both"/>
+        <w:rPr>
+          <w:rFonts w:eastAsia="Calibri"/>
+          <w:lang w:eastAsia="en-US"/>
+        </w:rPr>
       </w:pPr>
     </w:p>
     <w:p>
@@ -8618,9 +8537,19 @@
     <w:p>
       <w:pPr>
         <w:pStyle w:val="af3"/>
-        <w:ind w:left="680" w:right="454"/>
+        <w:ind w:right="454" w:firstLine="680"/>
         <w:jc w:val="both"/>
-      </w:pPr>
+        <w:rPr>
+          <w:sz w:val="24"/>
+        </w:rPr>
+      </w:pPr>
+      <w:bookmarkStart w:id="22" w:name="_Toc43707348"/>
+      <w:r>
+        <w:rPr>
+          <w:sz w:val="24"/>
+        </w:rPr>
+        <w:t>Концептуальный прототип состоит из описания внешнего пользовательского интерфейса, а именно, элементов управления.</w:t>
+      </w:r>
     </w:p>
     <w:p>
       <w:pPr>
@@ -8631,7 +8560,6 @@
           <w:sz w:val="24"/>
         </w:rPr>
       </w:pPr>
-      <w:bookmarkStart w:id="22" w:name="_Toc43707348"/>
       <w:r>
         <w:rPr>
           <w:sz w:val="24"/>
@@ -9521,7 +9449,31 @@
         <w:rPr>
           <w:sz w:val="24"/>
         </w:rPr>
-        <w:t>Структура таблиц базы данных описана в таблицах 3.2 и 3.3.</w:t>
+        <w:t>Структура таблиц базы данных описана в таблицах 3.2</w:t>
+      </w:r>
+      <w:r>
+        <w:rPr>
+          <w:sz w:val="24"/>
+        </w:rPr>
+        <w:t>,</w:t>
+      </w:r>
+      <w:r>
+        <w:rPr>
+          <w:sz w:val="24"/>
+        </w:rPr>
+        <w:t>3.3</w:t>
+      </w:r>
+      <w:r>
+        <w:rPr>
+          <w:sz w:val="24"/>
+        </w:rPr>
+        <w:t>,3.4,3.5 и 3.6</w:t>
+      </w:r>
+      <w:r>
+        <w:rPr>
+          <w:sz w:val="24"/>
+        </w:rPr>
+        <w:t>.</w:t>
       </w:r>
       <w:bookmarkEnd w:id="58"/>
     </w:p>
@@ -9530,7 +9482,7 @@
         <w:ind w:right="454" w:firstLine="709"/>
         <w:jc w:val="both"/>
         <w:rPr>
-          <w:lang w:eastAsia="en-US"/>
+          <w:lang w:val="en-US" w:eastAsia="en-US"/>
         </w:rPr>
       </w:pPr>
       <w:r>
@@ -9645,7 +9597,13 @@
         <w:rPr>
           <w:lang w:val="en-US" w:eastAsia="en-US"/>
         </w:rPr>
-        <w:t>Images</w:t>
+        <w:t>Order</w:t>
+      </w:r>
+      <w:r>
+        <w:rPr>
+          <w:lang w:val="en-US" w:eastAsia="en-US"/>
+        </w:rPr>
+        <w:t>s</w:t>
       </w:r>
     </w:p>
     <w:tbl>
@@ -9657,9 +9615,9 @@
       </w:tblPr>
       <w:tblGrid>
         <w:gridCol w:w="2334"/>
-        <w:gridCol w:w="2069"/>
+        <w:gridCol w:w="1959"/>
         <w:gridCol w:w="1819"/>
-        <w:gridCol w:w="2255"/>
+        <w:gridCol w:w="2709"/>
       </w:tblGrid>
       <w:tr>
         <w:trPr>
@@ -9861,15 +9819,11 @@
           </w:tcPr>
           <w:p>
             <w:pPr>
-              <w:autoSpaceDE w:val="0"/>
-              <w:autoSpaceDN w:val="0"/>
-              <w:adjustRightInd w:val="0"/>
-              <w:ind w:left="332" w:hanging="168"/>
+              <w:ind w:left="332" w:right="454" w:hanging="168"/>
               <w:jc w:val="center"/>
               <w:rPr>
                 <w:rFonts w:eastAsiaTheme="minorHAnsi"/>
                 <w:sz w:val="22"/>
-                <w:szCs w:val="19"/>
                 <w:lang w:eastAsia="en-US"/>
               </w:rPr>
             </w:pPr>
@@ -9877,10 +9831,9 @@
               <w:rPr>
                 <w:rFonts w:eastAsiaTheme="minorHAnsi"/>
                 <w:sz w:val="22"/>
-                <w:szCs w:val="19"/>
                 <w:lang w:eastAsia="en-US"/>
               </w:rPr>
-              <w:t>ImageName</w:t>
+              <w:t>DeviceId</w:t>
             </w:r>
           </w:p>
           <w:p>
@@ -9890,7 +9843,6 @@
               <w:rPr>
                 <w:rFonts w:eastAsiaTheme="minorHAnsi"/>
                 <w:sz w:val="22"/>
-                <w:szCs w:val="19"/>
                 <w:lang w:eastAsia="en-US"/>
               </w:rPr>
             </w:pPr>
@@ -9905,18 +9857,18 @@
               <w:ind w:left="332" w:right="454" w:hanging="168"/>
               <w:jc w:val="center"/>
               <w:rPr>
-                <w:sz w:val="22"/>
-                <w:lang w:val="en-US" w:eastAsia="en-US"/>
+                <w:rFonts w:eastAsiaTheme="minorHAnsi"/>
+                <w:sz w:val="22"/>
+                <w:lang w:eastAsia="en-US"/>
               </w:rPr>
             </w:pPr>
             <w:r>
               <w:rPr>
                 <w:rFonts w:eastAsiaTheme="minorHAnsi"/>
                 <w:sz w:val="22"/>
-                <w:szCs w:val="19"/>
                 <w:lang w:eastAsia="en-US"/>
               </w:rPr>
-              <w:t>NVARCHAR</w:t>
+              <w:t>INT</w:t>
             </w:r>
           </w:p>
         </w:tc>
@@ -9929,18 +9881,18 @@
               <w:ind w:left="332" w:right="454" w:hanging="168"/>
               <w:jc w:val="center"/>
               <w:rPr>
-                <w:sz w:val="22"/>
-                <w:lang w:val="en-US" w:eastAsia="en-US"/>
+                <w:rFonts w:eastAsiaTheme="minorHAnsi"/>
+                <w:sz w:val="22"/>
+                <w:lang w:eastAsia="en-US"/>
               </w:rPr>
             </w:pPr>
             <w:r>
               <w:rPr>
                 <w:rFonts w:eastAsiaTheme="minorHAnsi"/>
                 <w:sz w:val="22"/>
-                <w:szCs w:val="19"/>
                 <w:lang w:eastAsia="en-US"/>
               </w:rPr>
-              <w:t>8060</w:t>
+              <w:t>32</w:t>
             </w:r>
           </w:p>
         </w:tc>
@@ -9950,19 +9902,29 @@
           </w:tcPr>
           <w:p>
             <w:pPr>
-              <w:ind w:firstLine="557"/>
+              <w:ind w:right="454" w:firstLine="557"/>
               <w:jc w:val="both"/>
               <w:rPr>
+                <w:rFonts w:eastAsiaTheme="minorHAnsi"/>
                 <w:sz w:val="22"/>
                 <w:lang w:eastAsia="en-US"/>
               </w:rPr>
             </w:pPr>
             <w:r>
               <w:rPr>
+                <w:rFonts w:eastAsiaTheme="minorHAnsi"/>
                 <w:sz w:val="22"/>
                 <w:lang w:eastAsia="en-US"/>
               </w:rPr>
-              <w:t>Название изображения</w:t>
+              <w:t xml:space="preserve">Идентификатор </w:t>
+            </w:r>
+            <w:r>
+              <w:rPr>
+                <w:rFonts w:eastAsiaTheme="minorHAnsi"/>
+                <w:sz w:val="22"/>
+                <w:lang w:eastAsia="en-US"/>
+              </w:rPr>
+              <w:t>устройства</w:t>
             </w:r>
           </w:p>
         </w:tc>
@@ -9992,9 +9954,18 @@
                 <w:rFonts w:eastAsiaTheme="minorHAnsi"/>
                 <w:sz w:val="22"/>
                 <w:szCs w:val="19"/>
+                <w:lang w:val="en-US" w:eastAsia="en-US"/>
+              </w:rPr>
+              <w:t>Order</w:t>
+            </w:r>
+            <w:r>
+              <w:rPr>
+                <w:rFonts w:eastAsiaTheme="minorHAnsi"/>
+                <w:sz w:val="22"/>
+                <w:szCs w:val="19"/>
                 <w:lang w:eastAsia="en-US"/>
               </w:rPr>
-              <w:t>ImageDate</w:t>
+              <w:t>Date</w:t>
             </w:r>
           </w:p>
         </w:tc>
@@ -10082,7 +10053,7 @@
                 <w:rFonts w:eastAsiaTheme="minorHAnsi"/>
                 <w:sz w:val="22"/>
                 <w:szCs w:val="19"/>
-                <w:lang w:eastAsia="en-US"/>
+                <w:lang w:val="en-US" w:eastAsia="en-US"/>
               </w:rPr>
             </w:pPr>
             <w:r>
@@ -10090,9 +10061,9 @@
                 <w:rFonts w:eastAsiaTheme="minorHAnsi"/>
                 <w:sz w:val="22"/>
                 <w:szCs w:val="19"/>
-                <w:lang w:eastAsia="en-US"/>
-              </w:rPr>
-              <w:t>FileAdress</w:t>
+                <w:lang w:val="en-US" w:eastAsia="en-US"/>
+              </w:rPr>
+              <w:t>CustomerId</w:t>
             </w:r>
           </w:p>
         </w:tc>
@@ -10113,10 +10084,9 @@
               <w:rPr>
                 <w:rFonts w:eastAsiaTheme="minorHAnsi"/>
                 <w:sz w:val="22"/>
-                <w:szCs w:val="19"/>
                 <w:lang w:eastAsia="en-US"/>
               </w:rPr>
-              <w:t>NVARCHAR</w:t>
+              <w:t>INT</w:t>
             </w:r>
           </w:p>
         </w:tc>
@@ -10135,10 +10105,11 @@
             </w:pPr>
             <w:r>
               <w:rPr>
-                <w:sz w:val="22"/>
-                <w:lang w:val="en-US" w:eastAsia="en-US"/>
-              </w:rPr>
-              <w:t>8060</w:t>
+                <w:rFonts w:eastAsiaTheme="minorHAnsi"/>
+                <w:sz w:val="22"/>
+                <w:lang w:eastAsia="en-US"/>
+              </w:rPr>
+              <w:t>32</w:t>
             </w:r>
           </w:p>
         </w:tc>
@@ -10160,7 +10131,7 @@
                 <w:sz w:val="22"/>
                 <w:lang w:eastAsia="en-US"/>
               </w:rPr>
-              <w:t>Путь к изображению</w:t>
+              <w:t>Идентификатор клиента</w:t>
             </w:r>
           </w:p>
         </w:tc>
@@ -10269,7 +10240,7 @@
         <w:ind w:right="454" w:firstLine="680"/>
         <w:jc w:val="both"/>
         <w:rPr>
-          <w:lang w:val="en-US" w:eastAsia="en-US"/>
+          <w:lang w:eastAsia="en-US"/>
         </w:rPr>
       </w:pPr>
       <w:r>
@@ -10277,7 +10248,22 @@
           <w:lang w:eastAsia="en-US"/>
         </w:rPr>
         <w:tab/>
-        <w:t xml:space="preserve"> Таблица 3.3 – Структура таблицы </w:t>
+        <w:t xml:space="preserve"> </w:t>
+      </w:r>
+    </w:p>
+    <w:p>
+      <w:pPr>
+        <w:ind w:right="454" w:firstLine="680"/>
+        <w:jc w:val="both"/>
+        <w:rPr>
+          <w:lang w:val="en-US" w:eastAsia="en-US"/>
+        </w:rPr>
+      </w:pPr>
+      <w:r>
+        <w:rPr>
+          <w:lang w:eastAsia="en-US"/>
+        </w:rPr>
+        <w:t xml:space="preserve">Таблица 3.3 – Структура таблицы </w:t>
       </w:r>
       <w:r>
         <w:rPr>
@@ -10306,7 +10292,7 @@
         </w:trPr>
         <w:tc>
           <w:tcPr>
-            <w:tcW w:w="2153" w:type="dxa"/>
+            <w:tcW w:w="2394" w:type="dxa"/>
           </w:tcPr>
           <w:p>
             <w:pPr>
@@ -10328,7 +10314,7 @@
         </w:tc>
         <w:tc>
           <w:tcPr>
-            <w:tcW w:w="1989" w:type="dxa"/>
+            <w:tcW w:w="2211" w:type="dxa"/>
           </w:tcPr>
           <w:p>
             <w:pPr>
@@ -10372,7 +10358,7 @@
         </w:tc>
         <w:tc>
           <w:tcPr>
-            <w:tcW w:w="1989" w:type="dxa"/>
+            <w:tcW w:w="2152" w:type="dxa"/>
           </w:tcPr>
           <w:p>
             <w:pPr>
@@ -10400,7 +10386,7 @@
         </w:trPr>
         <w:tc>
           <w:tcPr>
-            <w:tcW w:w="2153" w:type="dxa"/>
+            <w:tcW w:w="2394" w:type="dxa"/>
           </w:tcPr>
           <w:p>
             <w:pPr>
@@ -10423,7 +10409,7 @@
         </w:tc>
         <w:tc>
           <w:tcPr>
-            <w:tcW w:w="1989" w:type="dxa"/>
+            <w:tcW w:w="2211" w:type="dxa"/>
           </w:tcPr>
           <w:p>
             <w:pPr>
@@ -10467,7 +10453,7 @@
         </w:tc>
         <w:tc>
           <w:tcPr>
-            <w:tcW w:w="1989" w:type="dxa"/>
+            <w:tcW w:w="2152" w:type="dxa"/>
           </w:tcPr>
           <w:p>
             <w:pPr>
@@ -10495,7 +10481,7 @@
         </w:trPr>
         <w:tc>
           <w:tcPr>
-            <w:tcW w:w="2153" w:type="dxa"/>
+            <w:tcW w:w="2394" w:type="dxa"/>
           </w:tcPr>
           <w:p>
             <w:pPr>
@@ -10545,7 +10531,7 @@
         </w:tc>
         <w:tc>
           <w:tcPr>
-            <w:tcW w:w="1989" w:type="dxa"/>
+            <w:tcW w:w="2211" w:type="dxa"/>
           </w:tcPr>
           <w:p>
             <w:pPr>
@@ -10593,7 +10579,7 @@
         </w:tc>
         <w:tc>
           <w:tcPr>
-            <w:tcW w:w="1989" w:type="dxa"/>
+            <w:tcW w:w="2152" w:type="dxa"/>
           </w:tcPr>
           <w:p>
             <w:pPr>
@@ -10621,7 +10607,7 @@
         </w:trPr>
         <w:tc>
           <w:tcPr>
-            <w:tcW w:w="2153" w:type="dxa"/>
+            <w:tcW w:w="2394" w:type="dxa"/>
           </w:tcPr>
           <w:p>
             <w:pPr>
@@ -10631,7 +10617,7 @@
                 <w:rFonts w:eastAsiaTheme="minorHAnsi"/>
                 <w:sz w:val="22"/>
                 <w:szCs w:val="19"/>
-                <w:lang w:eastAsia="en-US"/>
+                <w:lang w:val="en-US" w:eastAsia="en-US"/>
               </w:rPr>
             </w:pPr>
             <w:r>
@@ -10639,15 +10625,15 @@
                 <w:rFonts w:eastAsiaTheme="minorHAnsi"/>
                 <w:sz w:val="22"/>
                 <w:szCs w:val="19"/>
-                <w:lang w:eastAsia="en-US"/>
-              </w:rPr>
-              <w:t>Email</w:t>
+                <w:lang w:val="en-US" w:eastAsia="en-US"/>
+              </w:rPr>
+              <w:t>UserPassword</w:t>
             </w:r>
           </w:p>
         </w:tc>
         <w:tc>
           <w:tcPr>
-            <w:tcW w:w="1989" w:type="dxa"/>
+            <w:tcW w:w="2211" w:type="dxa"/>
           </w:tcPr>
           <w:p>
             <w:pPr>
@@ -10693,7 +10679,7 @@
         </w:tc>
         <w:tc>
           <w:tcPr>
-            <w:tcW w:w="1989" w:type="dxa"/>
+            <w:tcW w:w="2152" w:type="dxa"/>
           </w:tcPr>
           <w:p>
             <w:pPr>
@@ -10709,7 +10695,151 @@
                 <w:sz w:val="22"/>
                 <w:lang w:eastAsia="en-US"/>
               </w:rPr>
-              <w:t>Электронная почта пользователя</w:t>
+              <w:t>Пароль пользователя</w:t>
+            </w:r>
+          </w:p>
+        </w:tc>
+      </w:tr>
+    </w:tbl>
+    <w:p>
+      <w:pPr>
+        <w:ind w:right="454" w:firstLine="680"/>
+        <w:jc w:val="both"/>
+        <w:rPr>
+          <w:lang w:eastAsia="en-US"/>
+        </w:rPr>
+      </w:pPr>
+      <w:r>
+        <w:rPr>
+          <w:lang w:eastAsia="en-US"/>
+        </w:rPr>
+        <w:tab/>
+      </w:r>
+    </w:p>
+    <w:p>
+      <w:pPr>
+        <w:ind w:right="454" w:firstLine="680"/>
+        <w:jc w:val="both"/>
+        <w:rPr>
+          <w:lang w:val="en-US" w:eastAsia="en-US"/>
+        </w:rPr>
+      </w:pPr>
+      <w:r>
+        <w:rPr>
+          <w:lang w:eastAsia="en-US"/>
+        </w:rPr>
+        <w:t xml:space="preserve"> Таблица 3.4 – Структура таблицы </w:t>
+      </w:r>
+      <w:r>
+        <w:rPr>
+          <w:lang w:val="en-US" w:eastAsia="en-US"/>
+        </w:rPr>
+        <w:t>Customers</w:t>
+      </w:r>
+    </w:p>
+    <w:tbl>
+      <w:tblPr>
+        <w:tblStyle w:val="af6"/>
+        <w:tblW w:w="0" w:type="auto"/>
+        <w:jc w:val="center"/>
+        <w:tblLook w:val="04A0" w:firstRow="1" w:lastRow="0" w:firstColumn="1" w:lastColumn="0" w:noHBand="0" w:noVBand="1"/>
+      </w:tblPr>
+      <w:tblGrid>
+        <w:gridCol w:w="2394"/>
+        <w:gridCol w:w="2211"/>
+        <w:gridCol w:w="1822"/>
+        <w:gridCol w:w="2152"/>
+      </w:tblGrid>
+      <w:tr>
+        <w:trPr>
+          <w:trHeight w:val="233"/>
+          <w:jc w:val="center"/>
+        </w:trPr>
+        <w:tc>
+          <w:tcPr>
+            <w:tcW w:w="2394" w:type="dxa"/>
+          </w:tcPr>
+          <w:p>
+            <w:pPr>
+              <w:ind w:right="454" w:firstLine="306"/>
+              <w:jc w:val="center"/>
+              <w:rPr>
+                <w:sz w:val="22"/>
+                <w:lang w:eastAsia="en-US"/>
+              </w:rPr>
+            </w:pPr>
+            <w:r>
+              <w:rPr>
+                <w:sz w:val="22"/>
+                <w:lang w:eastAsia="en-US"/>
+              </w:rPr>
+              <w:t>Имя поля</w:t>
+            </w:r>
+          </w:p>
+        </w:tc>
+        <w:tc>
+          <w:tcPr>
+            <w:tcW w:w="2211" w:type="dxa"/>
+          </w:tcPr>
+          <w:p>
+            <w:pPr>
+              <w:ind w:right="454" w:firstLine="306"/>
+              <w:jc w:val="center"/>
+              <w:rPr>
+                <w:sz w:val="22"/>
+                <w:lang w:eastAsia="en-US"/>
+              </w:rPr>
+            </w:pPr>
+            <w:r>
+              <w:rPr>
+                <w:sz w:val="22"/>
+                <w:lang w:eastAsia="en-US"/>
+              </w:rPr>
+              <w:t>Тип поля</w:t>
+            </w:r>
+          </w:p>
+        </w:tc>
+        <w:tc>
+          <w:tcPr>
+            <w:tcW w:w="1822" w:type="dxa"/>
+          </w:tcPr>
+          <w:p>
+            <w:pPr>
+              <w:ind w:left="238" w:right="454" w:firstLine="68"/>
+              <w:jc w:val="center"/>
+              <w:rPr>
+                <w:sz w:val="22"/>
+                <w:lang w:eastAsia="en-US"/>
+              </w:rPr>
+            </w:pPr>
+            <w:r>
+              <w:rPr>
+                <w:sz w:val="22"/>
+                <w:lang w:eastAsia="en-US"/>
+              </w:rPr>
+              <w:t>Размер поля</w:t>
+            </w:r>
+          </w:p>
+        </w:tc>
+        <w:tc>
+          <w:tcPr>
+            <w:tcW w:w="2152" w:type="dxa"/>
+          </w:tcPr>
+          <w:p>
+            <w:pPr>
+              <w:ind w:right="454" w:firstLine="306"/>
+              <w:jc w:val="center"/>
+              <w:rPr>
+                <w:sz w:val="22"/>
+                <w:lang w:eastAsia="en-US"/>
+              </w:rPr>
+            </w:pPr>
+            <w:r>
+              <w:rPr>
+                <w:sz w:val="22"/>
+                <w:lang w:eastAsia="en-US"/>
+              </w:rPr>
+              <w:t>Описание</w:t>
             </w:r>
           </w:p>
         </w:tc>
@@ -10721,33 +10851,30 @@
         </w:trPr>
         <w:tc>
           <w:tcPr>
-            <w:tcW w:w="2153" w:type="dxa"/>
+            <w:tcW w:w="2394" w:type="dxa"/>
           </w:tcPr>
           <w:p>
             <w:pPr>
               <w:ind w:right="454" w:firstLine="306"/>
               <w:jc w:val="center"/>
               <w:rPr>
+                <w:sz w:val="22"/>
+                <w:lang w:eastAsia="en-US"/>
+              </w:rPr>
+            </w:pPr>
+            <w:r>
+              <w:rPr>
                 <w:rFonts w:eastAsiaTheme="minorHAnsi"/>
                 <w:sz w:val="22"/>
-                <w:szCs w:val="19"/>
-                <w:lang w:val="en-US" w:eastAsia="en-US"/>
-              </w:rPr>
-            </w:pPr>
-            <w:r>
-              <w:rPr>
-                <w:rFonts w:eastAsiaTheme="minorHAnsi"/>
-                <w:sz w:val="22"/>
-                <w:szCs w:val="19"/>
-                <w:lang w:val="en-US" w:eastAsia="en-US"/>
-              </w:rPr>
-              <w:t>UserPassword</w:t>
+                <w:lang w:eastAsia="en-US"/>
+              </w:rPr>
+              <w:t>Id</w:t>
             </w:r>
           </w:p>
         </w:tc>
         <w:tc>
           <w:tcPr>
-            <w:tcW w:w="1989" w:type="dxa"/>
+            <w:tcW w:w="2211" w:type="dxa"/>
           </w:tcPr>
           <w:p>
             <w:pPr>
@@ -10760,12 +10887,10 @@
             </w:pPr>
             <w:r>
               <w:rPr>
-                <w:rFonts w:eastAsiaTheme="minorHAnsi"/>
-                <w:sz w:val="22"/>
-                <w:szCs w:val="19"/>
-                <w:lang w:eastAsia="en-US"/>
-              </w:rPr>
-              <w:t>NVARCHAR</w:t>
+                <w:sz w:val="22"/>
+                <w:lang w:val="en-US" w:eastAsia="en-US"/>
+              </w:rPr>
+              <w:t>INT</w:t>
             </w:r>
           </w:p>
         </w:tc>
@@ -10787,18 +10912,18 @@
                 <w:sz w:val="22"/>
                 <w:lang w:val="en-US" w:eastAsia="en-US"/>
               </w:rPr>
-              <w:t>8060</w:t>
+              <w:t>32</w:t>
             </w:r>
           </w:p>
         </w:tc>
         <w:tc>
           <w:tcPr>
-            <w:tcW w:w="1989" w:type="dxa"/>
+            <w:tcW w:w="2152" w:type="dxa"/>
           </w:tcPr>
           <w:p>
             <w:pPr>
-              <w:ind w:left="-77" w:right="106" w:firstLine="567"/>
-              <w:jc w:val="both"/>
+              <w:ind w:right="454"/>
+              <w:jc w:val="center"/>
               <w:rPr>
                 <w:sz w:val="22"/>
                 <w:lang w:eastAsia="en-US"/>
@@ -10809,7 +10934,7 @@
                 <w:sz w:val="22"/>
                 <w:lang w:eastAsia="en-US"/>
               </w:rPr>
-              <w:t>Пароль пользователя</w:t>
+              <w:t>Идентификатор</w:t>
             </w:r>
           </w:p>
         </w:tc>
@@ -10821,49 +10946,75 @@
         </w:trPr>
         <w:tc>
           <w:tcPr>
-            <w:tcW w:w="2153" w:type="dxa"/>
+            <w:tcW w:w="2394" w:type="dxa"/>
+          </w:tcPr>
+          <w:p>
+            <w:pPr>
+              <w:autoSpaceDE w:val="0"/>
+              <w:autoSpaceDN w:val="0"/>
+              <w:adjustRightInd w:val="0"/>
+              <w:ind w:firstLine="306"/>
+              <w:jc w:val="center"/>
+              <w:rPr>
+                <w:rFonts w:eastAsiaTheme="minorHAnsi"/>
+                <w:sz w:val="22"/>
+                <w:szCs w:val="19"/>
+                <w:lang w:eastAsia="en-US"/>
+              </w:rPr>
+            </w:pPr>
+            <w:r>
+              <w:rPr>
+                <w:rFonts w:eastAsiaTheme="minorHAnsi"/>
+                <w:sz w:val="22"/>
+                <w:szCs w:val="19"/>
+                <w:lang w:eastAsia="en-US"/>
+              </w:rPr>
+              <w:t>Customer</w:t>
+            </w:r>
+            <w:r>
+              <w:rPr>
+                <w:rFonts w:eastAsiaTheme="minorHAnsi"/>
+                <w:sz w:val="22"/>
+                <w:szCs w:val="19"/>
+                <w:lang w:eastAsia="en-US"/>
+              </w:rPr>
+              <w:t>Name</w:t>
+            </w:r>
+          </w:p>
+          <w:p>
+            <w:pPr>
+              <w:ind w:right="454" w:firstLine="306"/>
+              <w:jc w:val="center"/>
+              <w:rPr>
+                <w:rFonts w:eastAsiaTheme="minorHAnsi"/>
+                <w:sz w:val="22"/>
+                <w:szCs w:val="19"/>
+                <w:lang w:eastAsia="en-US"/>
+              </w:rPr>
+            </w:pPr>
+          </w:p>
+        </w:tc>
+        <w:tc>
+          <w:tcPr>
+            <w:tcW w:w="2211" w:type="dxa"/>
           </w:tcPr>
           <w:p>
             <w:pPr>
               <w:ind w:right="454" w:firstLine="306"/>
               <w:jc w:val="center"/>
               <w:rPr>
+                <w:sz w:val="22"/>
+                <w:lang w:val="en-US" w:eastAsia="en-US"/>
+              </w:rPr>
+            </w:pPr>
+            <w:r>
+              <w:rPr>
                 <w:rFonts w:eastAsiaTheme="minorHAnsi"/>
                 <w:sz w:val="22"/>
                 <w:szCs w:val="19"/>
-                <w:lang w:val="en-US" w:eastAsia="en-US"/>
-              </w:rPr>
-            </w:pPr>
-            <w:r>
-              <w:rPr>
-                <w:rFonts w:eastAsiaTheme="minorHAnsi"/>
-                <w:sz w:val="22"/>
-                <w:szCs w:val="19"/>
-                <w:lang w:val="en-US" w:eastAsia="en-US"/>
-              </w:rPr>
-              <w:t>IsEmailVerified</w:t>
-            </w:r>
-          </w:p>
-        </w:tc>
-        <w:tc>
-          <w:tcPr>
-            <w:tcW w:w="1989" w:type="dxa"/>
-          </w:tcPr>
-          <w:p>
-            <w:pPr>
-              <w:ind w:right="454" w:firstLine="306"/>
-              <w:jc w:val="center"/>
-              <w:rPr>
-                <w:sz w:val="22"/>
-                <w:lang w:val="en-US" w:eastAsia="en-US"/>
-              </w:rPr>
-            </w:pPr>
-            <w:r>
-              <w:rPr>
-                <w:sz w:val="22"/>
-                <w:lang w:val="en-US" w:eastAsia="en-US"/>
-              </w:rPr>
-              <w:t>BIT</w:t>
+                <w:lang w:eastAsia="en-US"/>
+              </w:rPr>
+              <w:t>NVARCHAR</w:t>
             </w:r>
           </w:p>
         </w:tc>
@@ -10882,16 +11033,18 @@
             </w:pPr>
             <w:r>
               <w:rPr>
-                <w:sz w:val="22"/>
-                <w:lang w:val="en-US" w:eastAsia="en-US"/>
-              </w:rPr>
-              <w:t>1</w:t>
+                <w:rFonts w:eastAsiaTheme="minorHAnsi"/>
+                <w:sz w:val="22"/>
+                <w:szCs w:val="19"/>
+                <w:lang w:eastAsia="en-US"/>
+              </w:rPr>
+              <w:t>8060</w:t>
             </w:r>
           </w:p>
         </w:tc>
         <w:tc>
           <w:tcPr>
-            <w:tcW w:w="1989" w:type="dxa"/>
+            <w:tcW w:w="2152" w:type="dxa"/>
           </w:tcPr>
           <w:p>
             <w:pPr>
@@ -10899,15 +11052,22 @@
               <w:jc w:val="both"/>
               <w:rPr>
                 <w:sz w:val="22"/>
+                <w:lang w:val="en-US" w:eastAsia="en-US"/>
+              </w:rPr>
+            </w:pPr>
+            <w:r>
+              <w:rPr>
+                <w:sz w:val="22"/>
                 <w:lang w:eastAsia="en-US"/>
               </w:rPr>
-            </w:pPr>
+              <w:t xml:space="preserve">Имя </w:t>
+            </w:r>
             <w:r>
               <w:rPr>
                 <w:sz w:val="22"/>
                 <w:lang w:eastAsia="en-US"/>
               </w:rPr>
-              <w:t>Маркер подтверждена ли почта</w:t>
+              <w:t>клиента</w:t>
             </w:r>
           </w:p>
         </w:tc>
@@ -10919,7 +11079,7 @@
         </w:trPr>
         <w:tc>
           <w:tcPr>
-            <w:tcW w:w="2153" w:type="dxa"/>
+            <w:tcW w:w="2394" w:type="dxa"/>
           </w:tcPr>
           <w:p>
             <w:pPr>
@@ -10939,13 +11099,13 @@
                 <w:szCs w:val="19"/>
                 <w:lang w:val="en-US" w:eastAsia="en-US"/>
               </w:rPr>
-              <w:t>IsBanned</w:t>
+              <w:t>CustomerPhone</w:t>
             </w:r>
           </w:p>
         </w:tc>
         <w:tc>
           <w:tcPr>
-            <w:tcW w:w="1989" w:type="dxa"/>
+            <w:tcW w:w="2211" w:type="dxa"/>
           </w:tcPr>
           <w:p>
             <w:pPr>
@@ -10958,10 +11118,12 @@
             </w:pPr>
             <w:r>
               <w:rPr>
-                <w:sz w:val="22"/>
-                <w:lang w:val="en-US" w:eastAsia="en-US"/>
-              </w:rPr>
-              <w:t>BIT</w:t>
+                <w:rFonts w:eastAsiaTheme="minorHAnsi"/>
+                <w:sz w:val="22"/>
+                <w:szCs w:val="19"/>
+                <w:lang w:eastAsia="en-US"/>
+              </w:rPr>
+              <w:t>NVARCHAR</w:t>
             </w:r>
           </w:p>
         </w:tc>
@@ -10983,13 +11145,13 @@
                 <w:sz w:val="22"/>
                 <w:lang w:val="en-US" w:eastAsia="en-US"/>
               </w:rPr>
-              <w:t>1</w:t>
+              <w:t>8060</w:t>
             </w:r>
           </w:p>
         </w:tc>
         <w:tc>
           <w:tcPr>
-            <w:tcW w:w="1989" w:type="dxa"/>
+            <w:tcW w:w="2152" w:type="dxa"/>
           </w:tcPr>
           <w:p>
             <w:pPr>
@@ -11005,7 +11167,174 @@
                 <w:sz w:val="22"/>
                 <w:lang w:eastAsia="en-US"/>
               </w:rPr>
-              <w:t>Маркер заблокирован ли пользователь</w:t>
+              <w:t>Телефон клиента</w:t>
+            </w:r>
+          </w:p>
+        </w:tc>
+      </w:tr>
+    </w:tbl>
+    <w:p>
+      <w:pPr>
+        <w:ind w:right="454" w:firstLine="680"/>
+        <w:jc w:val="both"/>
+        <w:rPr>
+          <w:lang w:eastAsia="en-US"/>
+        </w:rPr>
+      </w:pPr>
+    </w:p>
+    <w:p>
+      <w:pPr>
+        <w:ind w:right="454" w:firstLine="680"/>
+        <w:jc w:val="both"/>
+        <w:rPr>
+          <w:lang w:eastAsia="en-US"/>
+        </w:rPr>
+      </w:pPr>
+    </w:p>
+    <w:p>
+      <w:pPr>
+        <w:ind w:right="454" w:firstLine="680"/>
+        <w:jc w:val="both"/>
+        <w:rPr>
+          <w:lang w:eastAsia="en-US"/>
+        </w:rPr>
+      </w:pPr>
+    </w:p>
+    <w:p>
+      <w:pPr>
+        <w:ind w:right="454" w:firstLine="680"/>
+        <w:jc w:val="both"/>
+        <w:rPr>
+          <w:lang w:val="en-US" w:eastAsia="en-US"/>
+        </w:rPr>
+      </w:pPr>
+      <w:r>
+        <w:rPr>
+          <w:lang w:eastAsia="en-US"/>
+        </w:rPr>
+        <w:t>Таблица 3.</w:t>
+      </w:r>
+      <w:r>
+        <w:rPr>
+          <w:lang w:eastAsia="en-US"/>
+        </w:rPr>
+        <w:t>5</w:t>
+      </w:r>
+      <w:r>
+        <w:rPr>
+          <w:lang w:eastAsia="en-US"/>
+        </w:rPr>
+        <w:t xml:space="preserve"> – Структура таблицы </w:t>
+      </w:r>
+      <w:r>
+        <w:rPr>
+          <w:lang w:val="en-US" w:eastAsia="en-US"/>
+        </w:rPr>
+        <w:t>Devices</w:t>
+      </w:r>
+    </w:p>
+    <w:tbl>
+      <w:tblPr>
+        <w:tblStyle w:val="af6"/>
+        <w:tblW w:w="9002" w:type="dxa"/>
+        <w:tblInd w:w="644" w:type="dxa"/>
+        <w:tblLook w:val="04A0" w:firstRow="1" w:lastRow="0" w:firstColumn="1" w:lastColumn="0" w:noHBand="0" w:noVBand="1"/>
+      </w:tblPr>
+      <w:tblGrid>
+        <w:gridCol w:w="2675"/>
+        <w:gridCol w:w="2211"/>
+        <w:gridCol w:w="1822"/>
+        <w:gridCol w:w="2294"/>
+      </w:tblGrid>
+      <w:tr>
+        <w:trPr>
+          <w:trHeight w:val="233"/>
+        </w:trPr>
+        <w:tc>
+          <w:tcPr>
+            <w:tcW w:w="2675" w:type="dxa"/>
+          </w:tcPr>
+          <w:p>
+            <w:pPr>
+              <w:ind w:right="454" w:firstLine="306"/>
+              <w:jc w:val="center"/>
+              <w:rPr>
+                <w:sz w:val="22"/>
+                <w:lang w:eastAsia="en-US"/>
+              </w:rPr>
+            </w:pPr>
+            <w:r>
+              <w:rPr>
+                <w:sz w:val="22"/>
+                <w:lang w:eastAsia="en-US"/>
+              </w:rPr>
+              <w:t>Имя поля</w:t>
+            </w:r>
+          </w:p>
+        </w:tc>
+        <w:tc>
+          <w:tcPr>
+            <w:tcW w:w="2211" w:type="dxa"/>
+          </w:tcPr>
+          <w:p>
+            <w:pPr>
+              <w:ind w:right="454" w:firstLine="306"/>
+              <w:jc w:val="center"/>
+              <w:rPr>
+                <w:sz w:val="22"/>
+                <w:lang w:eastAsia="en-US"/>
+              </w:rPr>
+            </w:pPr>
+            <w:r>
+              <w:rPr>
+                <w:sz w:val="22"/>
+                <w:lang w:eastAsia="en-US"/>
+              </w:rPr>
+              <w:t>Тип поля</w:t>
+            </w:r>
+          </w:p>
+        </w:tc>
+        <w:tc>
+          <w:tcPr>
+            <w:tcW w:w="1822" w:type="dxa"/>
+          </w:tcPr>
+          <w:p>
+            <w:pPr>
+              <w:ind w:left="238" w:right="454" w:firstLine="68"/>
+              <w:jc w:val="center"/>
+              <w:rPr>
+                <w:sz w:val="22"/>
+                <w:lang w:eastAsia="en-US"/>
+              </w:rPr>
+            </w:pPr>
+            <w:r>
+              <w:rPr>
+                <w:sz w:val="22"/>
+                <w:lang w:eastAsia="en-US"/>
+              </w:rPr>
+              <w:t>Размер поля</w:t>
+            </w:r>
+          </w:p>
+        </w:tc>
+        <w:tc>
+          <w:tcPr>
+            <w:tcW w:w="2294" w:type="dxa"/>
+          </w:tcPr>
+          <w:p>
+            <w:pPr>
+              <w:ind w:right="454" w:firstLine="306"/>
+              <w:jc w:val="center"/>
+              <w:rPr>
+                <w:sz w:val="22"/>
+                <w:lang w:eastAsia="en-US"/>
+              </w:rPr>
+            </w:pPr>
+            <w:r>
+              <w:rPr>
+                <w:sz w:val="22"/>
+                <w:lang w:eastAsia="en-US"/>
+              </w:rPr>
+              <w:t>Описание</w:t>
             </w:r>
           </w:p>
         </w:tc>
@@ -11013,37 +11342,33 @@
       <w:tr>
         <w:trPr>
           <w:trHeight w:val="233"/>
-          <w:jc w:val="center"/>
         </w:trPr>
         <w:tc>
           <w:tcPr>
-            <w:tcW w:w="2153" w:type="dxa"/>
+            <w:tcW w:w="2675" w:type="dxa"/>
           </w:tcPr>
           <w:p>
             <w:pPr>
               <w:ind w:right="454" w:firstLine="306"/>
               <w:jc w:val="center"/>
               <w:rPr>
+                <w:sz w:val="22"/>
+                <w:lang w:eastAsia="en-US"/>
+              </w:rPr>
+            </w:pPr>
+            <w:r>
+              <w:rPr>
                 <w:rFonts w:eastAsiaTheme="minorHAnsi"/>
                 <w:sz w:val="22"/>
-                <w:szCs w:val="19"/>
-                <w:lang w:val="en-US" w:eastAsia="en-US"/>
-              </w:rPr>
-            </w:pPr>
-            <w:r>
-              <w:rPr>
-                <w:rFonts w:eastAsiaTheme="minorHAnsi"/>
-                <w:sz w:val="22"/>
-                <w:szCs w:val="19"/>
-                <w:lang w:val="en-US" w:eastAsia="en-US"/>
-              </w:rPr>
-              <w:t>UserRole</w:t>
+                <w:lang w:eastAsia="en-US"/>
+              </w:rPr>
+              <w:t>Id</w:t>
             </w:r>
           </w:p>
         </w:tc>
         <w:tc>
           <w:tcPr>
-            <w:tcW w:w="1989" w:type="dxa"/>
+            <w:tcW w:w="2211" w:type="dxa"/>
           </w:tcPr>
           <w:p>
             <w:pPr>
@@ -11056,12 +11381,10 @@
             </w:pPr>
             <w:r>
               <w:rPr>
-                <w:rFonts w:eastAsiaTheme="minorHAnsi"/>
-                <w:sz w:val="22"/>
-                <w:szCs w:val="19"/>
-                <w:lang w:eastAsia="en-US"/>
-              </w:rPr>
-              <w:t>NVARCHAR</w:t>
+                <w:sz w:val="22"/>
+                <w:lang w:val="en-US" w:eastAsia="en-US"/>
+              </w:rPr>
+              <w:t>INT</w:t>
             </w:r>
           </w:p>
         </w:tc>
@@ -11083,13 +11406,147 @@
                 <w:sz w:val="22"/>
                 <w:lang w:val="en-US" w:eastAsia="en-US"/>
               </w:rPr>
-              <w:t>8060</w:t>
+              <w:t>32</w:t>
             </w:r>
           </w:p>
         </w:tc>
         <w:tc>
           <w:tcPr>
-            <w:tcW w:w="1989" w:type="dxa"/>
+            <w:tcW w:w="2294" w:type="dxa"/>
+          </w:tcPr>
+          <w:p>
+            <w:pPr>
+              <w:ind w:right="454"/>
+              <w:jc w:val="center"/>
+              <w:rPr>
+                <w:sz w:val="22"/>
+                <w:lang w:eastAsia="en-US"/>
+              </w:rPr>
+            </w:pPr>
+            <w:r>
+              <w:rPr>
+                <w:sz w:val="22"/>
+                <w:lang w:eastAsia="en-US"/>
+              </w:rPr>
+              <w:t>Идентификатор</w:t>
+            </w:r>
+          </w:p>
+        </w:tc>
+      </w:tr>
+      <w:tr>
+        <w:trPr>
+          <w:trHeight w:val="233"/>
+        </w:trPr>
+        <w:tc>
+          <w:tcPr>
+            <w:tcW w:w="2675" w:type="dxa"/>
+          </w:tcPr>
+          <w:p>
+            <w:pPr>
+              <w:autoSpaceDE w:val="0"/>
+              <w:autoSpaceDN w:val="0"/>
+              <w:adjustRightInd w:val="0"/>
+              <w:ind w:firstLine="306"/>
+              <w:jc w:val="center"/>
+              <w:rPr>
+                <w:rFonts w:eastAsiaTheme="minorHAnsi"/>
+                <w:sz w:val="22"/>
+                <w:szCs w:val="19"/>
+                <w:lang w:eastAsia="en-US"/>
+              </w:rPr>
+            </w:pPr>
+            <w:r>
+              <w:rPr>
+                <w:rFonts w:eastAsiaTheme="minorHAnsi"/>
+                <w:sz w:val="22"/>
+                <w:szCs w:val="19"/>
+                <w:lang w:eastAsia="en-US"/>
+              </w:rPr>
+              <w:t>D</w:t>
+            </w:r>
+            <w:r>
+              <w:rPr>
+                <w:rFonts w:eastAsiaTheme="minorHAnsi"/>
+                <w:sz w:val="22"/>
+                <w:szCs w:val="19"/>
+                <w:lang w:val="en-US" w:eastAsia="en-US"/>
+              </w:rPr>
+              <w:t>evice</w:t>
+            </w:r>
+            <w:r>
+              <w:rPr>
+                <w:rFonts w:eastAsiaTheme="minorHAnsi"/>
+                <w:sz w:val="22"/>
+                <w:szCs w:val="19"/>
+                <w:lang w:eastAsia="en-US"/>
+              </w:rPr>
+              <w:t>Name</w:t>
+            </w:r>
+          </w:p>
+          <w:p>
+            <w:pPr>
+              <w:ind w:right="454" w:firstLine="306"/>
+              <w:jc w:val="center"/>
+              <w:rPr>
+                <w:rFonts w:eastAsiaTheme="minorHAnsi"/>
+                <w:sz w:val="22"/>
+                <w:szCs w:val="19"/>
+                <w:lang w:eastAsia="en-US"/>
+              </w:rPr>
+            </w:pPr>
+          </w:p>
+        </w:tc>
+        <w:tc>
+          <w:tcPr>
+            <w:tcW w:w="2211" w:type="dxa"/>
+          </w:tcPr>
+          <w:p>
+            <w:pPr>
+              <w:ind w:right="454" w:firstLine="306"/>
+              <w:jc w:val="center"/>
+              <w:rPr>
+                <w:sz w:val="22"/>
+                <w:lang w:val="en-US" w:eastAsia="en-US"/>
+              </w:rPr>
+            </w:pPr>
+            <w:r>
+              <w:rPr>
+                <w:rFonts w:eastAsiaTheme="minorHAnsi"/>
+                <w:sz w:val="22"/>
+                <w:szCs w:val="19"/>
+                <w:lang w:eastAsia="en-US"/>
+              </w:rPr>
+              <w:t>NVARCHAR</w:t>
+            </w:r>
+          </w:p>
+        </w:tc>
+        <w:tc>
+          <w:tcPr>
+            <w:tcW w:w="1822" w:type="dxa"/>
+          </w:tcPr>
+          <w:p>
+            <w:pPr>
+              <w:ind w:right="454" w:firstLine="306"/>
+              <w:jc w:val="center"/>
+              <w:rPr>
+                <w:sz w:val="22"/>
+                <w:lang w:val="en-US" w:eastAsia="en-US"/>
+              </w:rPr>
+            </w:pPr>
+            <w:r>
+              <w:rPr>
+                <w:rFonts w:eastAsiaTheme="minorHAnsi"/>
+                <w:sz w:val="22"/>
+                <w:szCs w:val="19"/>
+                <w:lang w:eastAsia="en-US"/>
+              </w:rPr>
+              <w:t>8060</w:t>
+            </w:r>
+          </w:p>
+        </w:tc>
+        <w:tc>
+          <w:tcPr>
+            <w:tcW w:w="2294" w:type="dxa"/>
           </w:tcPr>
           <w:p>
             <w:pPr>
@@ -11105,7 +11562,208 @@
                 <w:sz w:val="22"/>
                 <w:lang w:eastAsia="en-US"/>
               </w:rPr>
-              <w:t>Роль пользователя</w:t>
+              <w:t>Название устройства</w:t>
+            </w:r>
+          </w:p>
+        </w:tc>
+      </w:tr>
+      <w:tr>
+        <w:trPr>
+          <w:trHeight w:val="233"/>
+        </w:trPr>
+        <w:tc>
+          <w:tcPr>
+            <w:tcW w:w="2675" w:type="dxa"/>
+          </w:tcPr>
+          <w:p>
+            <w:pPr>
+              <w:ind w:right="454" w:firstLine="306"/>
+              <w:jc w:val="center"/>
+              <w:rPr>
+                <w:rFonts w:eastAsiaTheme="minorHAnsi"/>
+                <w:sz w:val="22"/>
+                <w:szCs w:val="19"/>
+                <w:lang w:val="en-US" w:eastAsia="en-US"/>
+              </w:rPr>
+            </w:pPr>
+            <w:r>
+              <w:rPr>
+                <w:rFonts w:eastAsiaTheme="minorHAnsi"/>
+                <w:sz w:val="22"/>
+                <w:szCs w:val="19"/>
+                <w:lang w:val="en-US" w:eastAsia="en-US"/>
+              </w:rPr>
+              <w:t>OrderId</w:t>
+            </w:r>
+          </w:p>
+        </w:tc>
+        <w:tc>
+          <w:tcPr>
+            <w:tcW w:w="2211" w:type="dxa"/>
+          </w:tcPr>
+          <w:p>
+            <w:pPr>
+              <w:ind w:right="454" w:firstLine="306"/>
+              <w:jc w:val="center"/>
+              <w:rPr>
+                <w:sz w:val="22"/>
+                <w:lang w:val="en-US" w:eastAsia="en-US"/>
+              </w:rPr>
+            </w:pPr>
+            <w:r>
+              <w:rPr>
+                <w:sz w:val="22"/>
+                <w:lang w:val="en-US" w:eastAsia="en-US"/>
+              </w:rPr>
+              <w:t>INT</w:t>
+            </w:r>
+          </w:p>
+        </w:tc>
+        <w:tc>
+          <w:tcPr>
+            <w:tcW w:w="1822" w:type="dxa"/>
+          </w:tcPr>
+          <w:p>
+            <w:pPr>
+              <w:ind w:right="454" w:firstLine="306"/>
+              <w:jc w:val="center"/>
+              <w:rPr>
+                <w:sz w:val="22"/>
+                <w:lang w:val="en-US" w:eastAsia="en-US"/>
+              </w:rPr>
+            </w:pPr>
+            <w:r>
+              <w:rPr>
+                <w:sz w:val="22"/>
+                <w:lang w:val="en-US" w:eastAsia="en-US"/>
+              </w:rPr>
+              <w:t>32</w:t>
+            </w:r>
+          </w:p>
+        </w:tc>
+        <w:tc>
+          <w:tcPr>
+            <w:tcW w:w="2294" w:type="dxa"/>
+          </w:tcPr>
+          <w:p>
+            <w:pPr>
+              <w:ind w:left="-77" w:right="106" w:firstLine="567"/>
+              <w:jc w:val="both"/>
+              <w:rPr>
+                <w:sz w:val="22"/>
+                <w:lang w:eastAsia="en-US"/>
+              </w:rPr>
+            </w:pPr>
+            <w:r>
+              <w:rPr>
+                <w:sz w:val="22"/>
+                <w:lang w:eastAsia="en-US"/>
+              </w:rPr>
+              <w:t xml:space="preserve">Идентификатор </w:t>
+            </w:r>
+            <w:r>
+              <w:rPr>
+                <w:sz w:val="22"/>
+                <w:lang w:eastAsia="en-US"/>
+              </w:rPr>
+              <w:t>заказа</w:t>
+            </w:r>
+          </w:p>
+        </w:tc>
+      </w:tr>
+      <w:tr>
+        <w:trPr>
+          <w:trHeight w:val="233"/>
+        </w:trPr>
+        <w:tc>
+          <w:tcPr>
+            <w:tcW w:w="2675" w:type="dxa"/>
+          </w:tcPr>
+          <w:p>
+            <w:pPr>
+              <w:ind w:right="454" w:firstLine="306"/>
+              <w:jc w:val="center"/>
+              <w:rPr>
+                <w:rFonts w:eastAsiaTheme="minorHAnsi"/>
+                <w:sz w:val="22"/>
+                <w:szCs w:val="19"/>
+                <w:lang w:val="en-US" w:eastAsia="en-US"/>
+              </w:rPr>
+            </w:pPr>
+            <w:r>
+              <w:rPr>
+                <w:rFonts w:eastAsiaTheme="minorHAnsi"/>
+                <w:sz w:val="22"/>
+                <w:szCs w:val="19"/>
+                <w:lang w:val="en-US" w:eastAsia="en-US"/>
+              </w:rPr>
+              <w:t>In_Nice_Condition</w:t>
+            </w:r>
+          </w:p>
+        </w:tc>
+        <w:tc>
+          <w:tcPr>
+            <w:tcW w:w="2211" w:type="dxa"/>
+          </w:tcPr>
+          <w:p>
+            <w:pPr>
+              <w:ind w:right="454" w:firstLine="306"/>
+              <w:jc w:val="center"/>
+              <w:rPr>
+                <w:sz w:val="22"/>
+                <w:lang w:val="en-US" w:eastAsia="en-US"/>
+              </w:rPr>
+            </w:pPr>
+            <w:r>
+              <w:rPr>
+                <w:sz w:val="22"/>
+                <w:lang w:val="en-US" w:eastAsia="en-US"/>
+              </w:rPr>
+              <w:t>BIT</w:t>
+            </w:r>
+          </w:p>
+        </w:tc>
+        <w:tc>
+          <w:tcPr>
+            <w:tcW w:w="1822" w:type="dxa"/>
+          </w:tcPr>
+          <w:p>
+            <w:pPr>
+              <w:ind w:right="454" w:firstLine="306"/>
+              <w:jc w:val="center"/>
+              <w:rPr>
+                <w:sz w:val="22"/>
+                <w:lang w:val="en-US" w:eastAsia="en-US"/>
+              </w:rPr>
+            </w:pPr>
+            <w:r>
+              <w:rPr>
+                <w:sz w:val="22"/>
+                <w:lang w:val="en-US" w:eastAsia="en-US"/>
+              </w:rPr>
+              <w:t>2</w:t>
+            </w:r>
+          </w:p>
+        </w:tc>
+        <w:tc>
+          <w:tcPr>
+            <w:tcW w:w="2294" w:type="dxa"/>
+          </w:tcPr>
+          <w:p>
+            <w:pPr>
+              <w:ind w:left="-77" w:right="106" w:firstLine="567"/>
+              <w:jc w:val="both"/>
+              <w:rPr>
+                <w:sz w:val="22"/>
+                <w:lang w:eastAsia="en-US"/>
+              </w:rPr>
+            </w:pPr>
+            <w:r>
+              <w:rPr>
+                <w:sz w:val="22"/>
+                <w:lang w:eastAsia="en-US"/>
+              </w:rPr>
+              <w:t>Состояние устройства</w:t>
             </w:r>
           </w:p>
         </w:tc>
@@ -11122,10 +11780,488 @@
     </w:p>
     <w:p>
       <w:pPr>
-        <w:ind w:left="680" w:right="454"/>
+        <w:ind w:right="454" w:firstLine="680"/>
         <w:jc w:val="both"/>
         <w:rPr>
-          <w:lang w:eastAsia="en-US"/>
+          <w:lang w:val="en-US" w:eastAsia="en-US"/>
+        </w:rPr>
+      </w:pPr>
+      <w:r>
+        <w:rPr>
+          <w:lang w:eastAsia="en-US"/>
+        </w:rPr>
+        <w:t>Таблица 3.</w:t>
+      </w:r>
+      <w:r>
+        <w:rPr>
+          <w:lang w:eastAsia="en-US"/>
+        </w:rPr>
+        <w:t>6</w:t>
+      </w:r>
+      <w:r>
+        <w:rPr>
+          <w:lang w:eastAsia="en-US"/>
+        </w:rPr>
+        <w:t xml:space="preserve"> – Структура таблицы </w:t>
+      </w:r>
+      <w:r>
+        <w:rPr>
+          <w:lang w:val="en-US" w:eastAsia="en-US"/>
+        </w:rPr>
+        <w:t>PlayingSpaces</w:t>
+      </w:r>
+    </w:p>
+    <w:tbl>
+      <w:tblPr>
+        <w:tblStyle w:val="af6"/>
+        <w:tblW w:w="9002" w:type="dxa"/>
+        <w:tblInd w:w="644" w:type="dxa"/>
+        <w:tblLook w:val="04A0" w:firstRow="1" w:lastRow="0" w:firstColumn="1" w:lastColumn="0" w:noHBand="0" w:noVBand="1"/>
+      </w:tblPr>
+      <w:tblGrid>
+        <w:gridCol w:w="2675"/>
+        <w:gridCol w:w="2211"/>
+        <w:gridCol w:w="1822"/>
+        <w:gridCol w:w="2294"/>
+      </w:tblGrid>
+      <w:tr>
+        <w:trPr>
+          <w:trHeight w:val="233"/>
+        </w:trPr>
+        <w:tc>
+          <w:tcPr>
+            <w:tcW w:w="2675" w:type="dxa"/>
+          </w:tcPr>
+          <w:p>
+            <w:pPr>
+              <w:ind w:right="454" w:firstLine="306"/>
+              <w:jc w:val="center"/>
+              <w:rPr>
+                <w:sz w:val="22"/>
+                <w:lang w:eastAsia="en-US"/>
+              </w:rPr>
+            </w:pPr>
+            <w:r>
+              <w:rPr>
+                <w:sz w:val="22"/>
+                <w:lang w:eastAsia="en-US"/>
+              </w:rPr>
+              <w:t>Имя поля</w:t>
+            </w:r>
+          </w:p>
+        </w:tc>
+        <w:tc>
+          <w:tcPr>
+            <w:tcW w:w="2211" w:type="dxa"/>
+          </w:tcPr>
+          <w:p>
+            <w:pPr>
+              <w:ind w:right="454" w:firstLine="306"/>
+              <w:jc w:val="center"/>
+              <w:rPr>
+                <w:sz w:val="22"/>
+                <w:lang w:eastAsia="en-US"/>
+              </w:rPr>
+            </w:pPr>
+            <w:r>
+              <w:rPr>
+                <w:sz w:val="22"/>
+                <w:lang w:eastAsia="en-US"/>
+              </w:rPr>
+              <w:t>Тип поля</w:t>
+            </w:r>
+          </w:p>
+        </w:tc>
+        <w:tc>
+          <w:tcPr>
+            <w:tcW w:w="1822" w:type="dxa"/>
+          </w:tcPr>
+          <w:p>
+            <w:pPr>
+              <w:ind w:left="238" w:right="454" w:firstLine="68"/>
+              <w:jc w:val="center"/>
+              <w:rPr>
+                <w:sz w:val="22"/>
+                <w:lang w:eastAsia="en-US"/>
+              </w:rPr>
+            </w:pPr>
+            <w:r>
+              <w:rPr>
+                <w:sz w:val="22"/>
+                <w:lang w:eastAsia="en-US"/>
+              </w:rPr>
+              <w:t>Размер поля</w:t>
+            </w:r>
+          </w:p>
+        </w:tc>
+        <w:tc>
+          <w:tcPr>
+            <w:tcW w:w="2294" w:type="dxa"/>
+          </w:tcPr>
+          <w:p>
+            <w:pPr>
+              <w:ind w:right="454" w:firstLine="306"/>
+              <w:jc w:val="center"/>
+              <w:rPr>
+                <w:sz w:val="22"/>
+                <w:lang w:eastAsia="en-US"/>
+              </w:rPr>
+            </w:pPr>
+            <w:r>
+              <w:rPr>
+                <w:sz w:val="22"/>
+                <w:lang w:eastAsia="en-US"/>
+              </w:rPr>
+              <w:t>Описание</w:t>
+            </w:r>
+          </w:p>
+        </w:tc>
+      </w:tr>
+      <w:tr>
+        <w:trPr>
+          <w:trHeight w:val="233"/>
+        </w:trPr>
+        <w:tc>
+          <w:tcPr>
+            <w:tcW w:w="2675" w:type="dxa"/>
+          </w:tcPr>
+          <w:p>
+            <w:pPr>
+              <w:ind w:right="454" w:firstLine="306"/>
+              <w:jc w:val="center"/>
+              <w:rPr>
+                <w:sz w:val="22"/>
+                <w:lang w:eastAsia="en-US"/>
+              </w:rPr>
+            </w:pPr>
+            <w:r>
+              <w:rPr>
+                <w:rFonts w:eastAsiaTheme="minorHAnsi"/>
+                <w:sz w:val="22"/>
+                <w:lang w:eastAsia="en-US"/>
+              </w:rPr>
+              <w:t>Id</w:t>
+            </w:r>
+          </w:p>
+        </w:tc>
+        <w:tc>
+          <w:tcPr>
+            <w:tcW w:w="2211" w:type="dxa"/>
+          </w:tcPr>
+          <w:p>
+            <w:pPr>
+              <w:ind w:right="454" w:firstLine="306"/>
+              <w:jc w:val="center"/>
+              <w:rPr>
+                <w:sz w:val="22"/>
+                <w:lang w:val="en-US" w:eastAsia="en-US"/>
+              </w:rPr>
+            </w:pPr>
+            <w:r>
+              <w:rPr>
+                <w:sz w:val="22"/>
+                <w:lang w:val="en-US" w:eastAsia="en-US"/>
+              </w:rPr>
+              <w:t>INT</w:t>
+            </w:r>
+          </w:p>
+        </w:tc>
+        <w:tc>
+          <w:tcPr>
+            <w:tcW w:w="1822" w:type="dxa"/>
+          </w:tcPr>
+          <w:p>
+            <w:pPr>
+              <w:ind w:right="454" w:firstLine="306"/>
+              <w:jc w:val="center"/>
+              <w:rPr>
+                <w:sz w:val="22"/>
+                <w:lang w:val="en-US" w:eastAsia="en-US"/>
+              </w:rPr>
+            </w:pPr>
+            <w:r>
+              <w:rPr>
+                <w:sz w:val="22"/>
+                <w:lang w:val="en-US" w:eastAsia="en-US"/>
+              </w:rPr>
+              <w:t>32</w:t>
+            </w:r>
+          </w:p>
+        </w:tc>
+        <w:tc>
+          <w:tcPr>
+            <w:tcW w:w="2294" w:type="dxa"/>
+          </w:tcPr>
+          <w:p>
+            <w:pPr>
+              <w:ind w:right="454"/>
+              <w:jc w:val="center"/>
+              <w:rPr>
+                <w:sz w:val="22"/>
+                <w:lang w:eastAsia="en-US"/>
+              </w:rPr>
+            </w:pPr>
+            <w:r>
+              <w:rPr>
+                <w:sz w:val="22"/>
+                <w:lang w:eastAsia="en-US"/>
+              </w:rPr>
+              <w:t>Идентификатор</w:t>
+            </w:r>
+          </w:p>
+        </w:tc>
+      </w:tr>
+      <w:tr>
+        <w:trPr>
+          <w:trHeight w:val="233"/>
+        </w:trPr>
+        <w:tc>
+          <w:tcPr>
+            <w:tcW w:w="2675" w:type="dxa"/>
+          </w:tcPr>
+          <w:p>
+            <w:pPr>
+              <w:ind w:right="454" w:firstLine="306"/>
+              <w:jc w:val="center"/>
+              <w:rPr>
+                <w:rFonts w:eastAsiaTheme="minorHAnsi"/>
+                <w:sz w:val="22"/>
+                <w:szCs w:val="19"/>
+                <w:lang w:val="en-US" w:eastAsia="en-US"/>
+              </w:rPr>
+            </w:pPr>
+            <w:r>
+              <w:rPr>
+                <w:rFonts w:eastAsiaTheme="minorHAnsi"/>
+                <w:sz w:val="22"/>
+                <w:szCs w:val="19"/>
+                <w:lang w:val="en-US" w:eastAsia="en-US"/>
+              </w:rPr>
+              <w:t>Device</w:t>
+            </w:r>
+            <w:r>
+              <w:rPr>
+                <w:rFonts w:eastAsiaTheme="minorHAnsi"/>
+                <w:sz w:val="22"/>
+                <w:szCs w:val="19"/>
+                <w:lang w:val="en-US" w:eastAsia="en-US"/>
+              </w:rPr>
+              <w:t>Id</w:t>
+            </w:r>
+          </w:p>
+        </w:tc>
+        <w:tc>
+          <w:tcPr>
+            <w:tcW w:w="2211" w:type="dxa"/>
+          </w:tcPr>
+          <w:p>
+            <w:pPr>
+              <w:ind w:right="454" w:firstLine="306"/>
+              <w:jc w:val="center"/>
+              <w:rPr>
+                <w:sz w:val="22"/>
+                <w:lang w:val="en-US" w:eastAsia="en-US"/>
+              </w:rPr>
+            </w:pPr>
+            <w:r>
+              <w:rPr>
+                <w:sz w:val="22"/>
+                <w:lang w:val="en-US" w:eastAsia="en-US"/>
+              </w:rPr>
+              <w:t>INT</w:t>
+            </w:r>
+          </w:p>
+        </w:tc>
+        <w:tc>
+          <w:tcPr>
+            <w:tcW w:w="1822" w:type="dxa"/>
+          </w:tcPr>
+          <w:p>
+            <w:pPr>
+              <w:ind w:right="454" w:firstLine="306"/>
+              <w:jc w:val="center"/>
+              <w:rPr>
+                <w:sz w:val="22"/>
+                <w:lang w:val="en-US" w:eastAsia="en-US"/>
+              </w:rPr>
+            </w:pPr>
+            <w:r>
+              <w:rPr>
+                <w:sz w:val="22"/>
+                <w:lang w:val="en-US" w:eastAsia="en-US"/>
+              </w:rPr>
+              <w:t>32</w:t>
+            </w:r>
+          </w:p>
+        </w:tc>
+        <w:tc>
+          <w:tcPr>
+            <w:tcW w:w="2294" w:type="dxa"/>
+          </w:tcPr>
+          <w:p>
+            <w:pPr>
+              <w:ind w:left="-77" w:right="106" w:firstLine="567"/>
+              <w:jc w:val="both"/>
+              <w:rPr>
+                <w:sz w:val="22"/>
+                <w:lang w:eastAsia="en-US"/>
+              </w:rPr>
+            </w:pPr>
+            <w:r>
+              <w:rPr>
+                <w:sz w:val="22"/>
+                <w:lang w:eastAsia="en-US"/>
+              </w:rPr>
+              <w:t xml:space="preserve">Идентификатор </w:t>
+            </w:r>
+            <w:r>
+              <w:rPr>
+                <w:sz w:val="22"/>
+                <w:lang w:eastAsia="en-US"/>
+              </w:rPr>
+              <w:t>устройства</w:t>
+            </w:r>
+          </w:p>
+        </w:tc>
+      </w:tr>
+      <w:tr>
+        <w:trPr>
+          <w:trHeight w:val="233"/>
+        </w:trPr>
+        <w:tc>
+          <w:tcPr>
+            <w:tcW w:w="2675" w:type="dxa"/>
+          </w:tcPr>
+          <w:p>
+            <w:pPr>
+              <w:ind w:right="454" w:firstLine="306"/>
+              <w:jc w:val="center"/>
+              <w:rPr>
+                <w:rFonts w:eastAsiaTheme="minorHAnsi"/>
+                <w:sz w:val="22"/>
+                <w:szCs w:val="19"/>
+                <w:lang w:val="en-US" w:eastAsia="en-US"/>
+              </w:rPr>
+            </w:pPr>
+            <w:r>
+              <w:rPr>
+                <w:rFonts w:eastAsiaTheme="minorHAnsi"/>
+                <w:sz w:val="22"/>
+                <w:szCs w:val="19"/>
+                <w:lang w:val="en-US" w:eastAsia="en-US"/>
+              </w:rPr>
+              <w:t>I</w:t>
+            </w:r>
+            <w:r>
+              <w:rPr>
+                <w:rFonts w:eastAsiaTheme="minorHAnsi"/>
+                <w:sz w:val="22"/>
+                <w:szCs w:val="19"/>
+                <w:lang w:val="en-US" w:eastAsia="en-US"/>
+              </w:rPr>
+              <w:t>s</w:t>
+            </w:r>
+            <w:r>
+              <w:rPr>
+                <w:rFonts w:eastAsiaTheme="minorHAnsi"/>
+                <w:sz w:val="22"/>
+                <w:szCs w:val="19"/>
+                <w:lang w:val="en-US" w:eastAsia="en-US"/>
+              </w:rPr>
+              <w:t>_</w:t>
+            </w:r>
+            <w:r>
+              <w:rPr>
+                <w:rFonts w:eastAsiaTheme="minorHAnsi"/>
+                <w:sz w:val="22"/>
+                <w:szCs w:val="19"/>
+                <w:lang w:val="en-US" w:eastAsia="en-US"/>
+              </w:rPr>
+              <w:t>Empty</w:t>
+            </w:r>
+          </w:p>
+        </w:tc>
+        <w:tc>
+          <w:tcPr>
+            <w:tcW w:w="2211" w:type="dxa"/>
+          </w:tcPr>
+          <w:p>
+            <w:pPr>
+              <w:ind w:right="454" w:firstLine="306"/>
+              <w:jc w:val="center"/>
+              <w:rPr>
+                <w:sz w:val="22"/>
+                <w:lang w:val="en-US" w:eastAsia="en-US"/>
+              </w:rPr>
+            </w:pPr>
+            <w:r>
+              <w:rPr>
+                <w:sz w:val="22"/>
+                <w:lang w:val="en-US" w:eastAsia="en-US"/>
+              </w:rPr>
+              <w:t>BIT</w:t>
+            </w:r>
+          </w:p>
+        </w:tc>
+        <w:tc>
+          <w:tcPr>
+            <w:tcW w:w="1822" w:type="dxa"/>
+          </w:tcPr>
+          <w:p>
+            <w:pPr>
+              <w:ind w:right="454" w:firstLine="306"/>
+              <w:jc w:val="center"/>
+              <w:rPr>
+                <w:sz w:val="22"/>
+                <w:lang w:val="en-US" w:eastAsia="en-US"/>
+              </w:rPr>
+            </w:pPr>
+            <w:r>
+              <w:rPr>
+                <w:sz w:val="22"/>
+                <w:lang w:val="en-US" w:eastAsia="en-US"/>
+              </w:rPr>
+              <w:t>2</w:t>
+            </w:r>
+          </w:p>
+        </w:tc>
+        <w:tc>
+          <w:tcPr>
+            <w:tcW w:w="2294" w:type="dxa"/>
+          </w:tcPr>
+          <w:p>
+            <w:pPr>
+              <w:ind w:left="-77" w:right="106" w:firstLine="567"/>
+              <w:jc w:val="both"/>
+              <w:rPr>
+                <w:sz w:val="22"/>
+                <w:lang w:val="en-US" w:eastAsia="en-US"/>
+              </w:rPr>
+            </w:pPr>
+            <w:r>
+              <w:rPr>
+                <w:sz w:val="22"/>
+                <w:lang w:eastAsia="en-US"/>
+              </w:rPr>
+              <w:t xml:space="preserve">Состояние </w:t>
+            </w:r>
+            <w:r>
+              <w:rPr>
+                <w:sz w:val="22"/>
+                <w:lang w:eastAsia="en-US"/>
+              </w:rPr>
+              <w:t>места</w:t>
+            </w:r>
+          </w:p>
+        </w:tc>
+      </w:tr>
+    </w:tbl>
+    <w:p>
+      <w:pPr>
+        <w:ind w:right="454" w:firstLine="680"/>
+        <w:jc w:val="both"/>
+        <w:rPr>
+          <w:lang w:val="en-US" w:eastAsia="en-US"/>
         </w:rPr>
       </w:pPr>
     </w:p>
@@ -11212,13 +12348,597 @@
         <w:rPr>
           <w:lang w:eastAsia="en-US"/>
         </w:rPr>
-        <w:t>3.4.</w:t>
-      </w:r>
+        <w:t>3.</w:t>
+      </w:r>
+      <w:r>
+        <w:rPr>
+          <w:lang w:eastAsia="en-US"/>
+        </w:rPr>
+        <w:t>7</w:t>
+      </w:r>
+      <w:r>
+        <w:rPr>
+          <w:lang w:eastAsia="en-US"/>
+        </w:rPr>
+        <w:t>.</w:t>
+      </w:r>
+    </w:p>
+    <w:p>
+      <w:pPr>
+        <w:ind w:right="454" w:firstLine="680"/>
+        <w:jc w:val="both"/>
+        <w:rPr>
+          <w:lang w:eastAsia="en-US"/>
+        </w:rPr>
+      </w:pPr>
     </w:p>
     <w:tbl>
       <w:tblPr>
-        <w:tblpPr w:leftFromText="180" w:rightFromText="180" w:vertAnchor="page" w:horzAnchor="margin" w:tblpXSpec="center" w:tblpY="3289"/>
-        <w:tblW w:w="8927" w:type="dxa"/>
+        <w:tblpPr w:leftFromText="180" w:rightFromText="180" w:vertAnchor="page" w:horzAnchor="margin" w:tblpY="9301"/>
+        <w:tblW w:w="8424" w:type="dxa"/>
+        <w:tblBorders>
+          <w:top w:val="single" w:sz="4" w:space="0" w:color="auto"/>
+          <w:left w:val="single" w:sz="4" w:space="0" w:color="auto"/>
+          <w:bottom w:val="single" w:sz="4" w:space="0" w:color="auto"/>
+          <w:right w:val="single" w:sz="4" w:space="0" w:color="auto"/>
+          <w:insideH w:val="single" w:sz="4" w:space="0" w:color="auto"/>
+          <w:insideV w:val="single" w:sz="4" w:space="0" w:color="auto"/>
+        </w:tblBorders>
+        <w:tblLook w:val="01E0" w:firstRow="1" w:lastRow="1" w:firstColumn="1" w:lastColumn="1" w:noHBand="0" w:noVBand="0"/>
+      </w:tblPr>
+      <w:tblGrid>
+        <w:gridCol w:w="1947"/>
+        <w:gridCol w:w="2335"/>
+        <w:gridCol w:w="2084"/>
+        <w:gridCol w:w="2058"/>
+      </w:tblGrid>
+      <w:tr>
+        <w:trPr>
+          <w:trHeight w:val="170"/>
+        </w:trPr>
+        <w:tc>
+          <w:tcPr>
+            <w:tcW w:w="1947" w:type="dxa"/>
+            <w:vAlign w:val="center"/>
+          </w:tcPr>
+          <w:p>
+            <w:pPr>
+              <w:ind w:left="34" w:right="454" w:firstLine="287"/>
+              <w:jc w:val="center"/>
+              <w:rPr>
+                <w:sz w:val="22"/>
+              </w:rPr>
+            </w:pPr>
+            <w:r>
+              <w:rPr>
+                <w:sz w:val="22"/>
+              </w:rPr>
+              <w:t>Функция</w:t>
+            </w:r>
+          </w:p>
+        </w:tc>
+        <w:tc>
+          <w:tcPr>
+            <w:tcW w:w="2335" w:type="dxa"/>
+            <w:vAlign w:val="center"/>
+          </w:tcPr>
+          <w:p>
+            <w:pPr>
+              <w:ind w:left="34" w:right="454" w:firstLine="287"/>
+              <w:jc w:val="center"/>
+              <w:rPr>
+                <w:sz w:val="22"/>
+              </w:rPr>
+            </w:pPr>
+            <w:r>
+              <w:rPr>
+                <w:sz w:val="22"/>
+              </w:rPr>
+              <w:t>Компонента меню</w:t>
+            </w:r>
+          </w:p>
+        </w:tc>
+        <w:tc>
+          <w:tcPr>
+            <w:tcW w:w="2084" w:type="dxa"/>
+          </w:tcPr>
+          <w:p>
+            <w:pPr>
+              <w:ind w:left="34" w:right="454" w:firstLine="287"/>
+              <w:jc w:val="center"/>
+              <w:rPr>
+                <w:sz w:val="22"/>
+              </w:rPr>
+            </w:pPr>
+            <w:r>
+              <w:rPr>
+                <w:sz w:val="22"/>
+              </w:rPr>
+              <w:t>Название элемента</w:t>
+            </w:r>
+          </w:p>
+          <w:p>
+            <w:pPr>
+              <w:ind w:left="34" w:right="454" w:firstLine="287"/>
+              <w:jc w:val="center"/>
+              <w:rPr>
+                <w:sz w:val="22"/>
+              </w:rPr>
+            </w:pPr>
+            <w:r>
+              <w:rPr>
+                <w:sz w:val="22"/>
+              </w:rPr>
+              <w:t>интерфейса</w:t>
+            </w:r>
+          </w:p>
+        </w:tc>
+        <w:tc>
+          <w:tcPr>
+            <w:tcW w:w="2058" w:type="dxa"/>
+          </w:tcPr>
+          <w:p>
+            <w:pPr>
+              <w:ind w:left="34" w:right="454" w:firstLine="287"/>
+              <w:jc w:val="center"/>
+              <w:rPr>
+                <w:sz w:val="22"/>
+              </w:rPr>
+            </w:pPr>
+            <w:r>
+              <w:rPr>
+                <w:sz w:val="22"/>
+              </w:rPr>
+              <w:t>Реализация</w:t>
+            </w:r>
+          </w:p>
+        </w:tc>
+      </w:tr>
+      <w:tr>
+        <w:trPr>
+          <w:trHeight w:val="170"/>
+        </w:trPr>
+        <w:tc>
+          <w:tcPr>
+            <w:tcW w:w="1947" w:type="dxa"/>
+            <w:vAlign w:val="center"/>
+          </w:tcPr>
+          <w:p>
+            <w:pPr>
+              <w:ind w:left="-73" w:right="207" w:firstLine="567"/>
+              <w:jc w:val="both"/>
+              <w:rPr>
+                <w:sz w:val="22"/>
+              </w:rPr>
+            </w:pPr>
+            <w:r>
+              <w:rPr>
+                <w:sz w:val="22"/>
+              </w:rPr>
+              <w:t>Загрузка изображения</w:t>
+            </w:r>
+          </w:p>
+        </w:tc>
+        <w:tc>
+          <w:tcPr>
+            <w:tcW w:w="2335" w:type="dxa"/>
+            <w:vAlign w:val="center"/>
+          </w:tcPr>
+          <w:p>
+            <w:pPr>
+              <w:ind w:left="34" w:right="454" w:firstLine="287"/>
+              <w:jc w:val="center"/>
+              <w:rPr>
+                <w:sz w:val="22"/>
+              </w:rPr>
+            </w:pPr>
+            <w:r>
+              <w:rPr>
+                <w:color w:val="000000"/>
+                <w:sz w:val="22"/>
+                <w:lang w:val="en-US"/>
+              </w:rPr>
+              <w:t>UploadImage</w:t>
+            </w:r>
+            <w:r>
+              <w:rPr>
+                <w:color w:val="000000"/>
+                <w:sz w:val="22"/>
+              </w:rPr>
+              <w:t>()</w:t>
+            </w:r>
+          </w:p>
+        </w:tc>
+        <w:tc>
+          <w:tcPr>
+            <w:tcW w:w="2084" w:type="dxa"/>
+            <w:vAlign w:val="center"/>
+          </w:tcPr>
+          <w:p>
+            <w:pPr>
+              <w:ind w:left="34" w:right="454" w:firstLine="287"/>
+              <w:jc w:val="center"/>
+              <w:rPr>
+                <w:sz w:val="22"/>
+              </w:rPr>
+            </w:pPr>
+            <w:r>
+              <w:rPr>
+                <w:color w:val="000000"/>
+                <w:sz w:val="22"/>
+                <w:lang w:val="en-US"/>
+              </w:rPr>
+              <w:t>Upload</w:t>
+            </w:r>
+            <w:r>
+              <w:rPr>
+                <w:color w:val="000000"/>
+                <w:sz w:val="22"/>
+              </w:rPr>
+              <w:t xml:space="preserve"> </w:t>
+            </w:r>
+            <w:r>
+              <w:rPr>
+                <w:color w:val="000000"/>
+                <w:sz w:val="22"/>
+                <w:lang w:val="en-US"/>
+              </w:rPr>
+              <w:t>Image</w:t>
+            </w:r>
+          </w:p>
+        </w:tc>
+        <w:tc>
+          <w:tcPr>
+            <w:tcW w:w="2058" w:type="dxa"/>
+            <w:vAlign w:val="center"/>
+          </w:tcPr>
+          <w:p>
+            <w:pPr>
+              <w:ind w:left="-73" w:right="207" w:firstLine="567"/>
+              <w:jc w:val="both"/>
+              <w:rPr>
+                <w:sz w:val="22"/>
+              </w:rPr>
+            </w:pPr>
+            <w:r>
+              <w:rPr>
+                <w:sz w:val="22"/>
+              </w:rPr>
+              <w:t>Метод осуществляющий переход в меню загрузки изображения</w:t>
+            </w:r>
+          </w:p>
+        </w:tc>
+      </w:tr>
+      <w:tr>
+        <w:trPr>
+          <w:trHeight w:val="170"/>
+        </w:trPr>
+        <w:tc>
+          <w:tcPr>
+            <w:tcW w:w="1947" w:type="dxa"/>
+            <w:vAlign w:val="center"/>
+          </w:tcPr>
+          <w:p>
+            <w:pPr>
+              <w:ind w:left="-73" w:right="207" w:firstLine="567"/>
+              <w:jc w:val="both"/>
+              <w:rPr>
+                <w:sz w:val="22"/>
+              </w:rPr>
+            </w:pPr>
+            <w:r>
+              <w:rPr>
+                <w:sz w:val="22"/>
+              </w:rPr>
+              <w:t>Удаление изображения</w:t>
+            </w:r>
+          </w:p>
+        </w:tc>
+        <w:tc>
+          <w:tcPr>
+            <w:tcW w:w="2335" w:type="dxa"/>
+            <w:vAlign w:val="center"/>
+          </w:tcPr>
+          <w:p>
+            <w:pPr>
+              <w:ind w:left="34" w:right="454" w:firstLine="287"/>
+              <w:jc w:val="center"/>
+              <w:rPr>
+                <w:color w:val="000000"/>
+                <w:sz w:val="22"/>
+                <w:lang w:val="en-US"/>
+              </w:rPr>
+            </w:pPr>
+            <w:r>
+              <w:rPr>
+                <w:color w:val="000000"/>
+                <w:sz w:val="22"/>
+                <w:lang w:val="en-US"/>
+              </w:rPr>
+              <w:t>Delete()</w:t>
+            </w:r>
+          </w:p>
+        </w:tc>
+        <w:tc>
+          <w:tcPr>
+            <w:tcW w:w="2084" w:type="dxa"/>
+            <w:vAlign w:val="center"/>
+          </w:tcPr>
+          <w:p>
+            <w:pPr>
+              <w:ind w:left="34" w:right="454" w:firstLine="287"/>
+              <w:jc w:val="center"/>
+              <w:rPr>
+                <w:color w:val="000000"/>
+                <w:sz w:val="22"/>
+                <w:lang w:val="en-US"/>
+              </w:rPr>
+            </w:pPr>
+            <w:r>
+              <w:rPr>
+                <w:color w:val="000000"/>
+                <w:sz w:val="22"/>
+                <w:lang w:val="en-US"/>
+              </w:rPr>
+              <w:t>Delete</w:t>
+            </w:r>
+          </w:p>
+        </w:tc>
+        <w:tc>
+          <w:tcPr>
+            <w:tcW w:w="2058" w:type="dxa"/>
+            <w:vAlign w:val="center"/>
+          </w:tcPr>
+          <w:p>
+            <w:pPr>
+              <w:ind w:left="-73" w:right="207" w:firstLine="567"/>
+              <w:jc w:val="both"/>
+              <w:rPr>
+                <w:sz w:val="22"/>
+              </w:rPr>
+            </w:pPr>
+            <w:r>
+              <w:rPr>
+                <w:sz w:val="22"/>
+              </w:rPr>
+              <w:t>Метод осуществляющий удаление изображения</w:t>
+            </w:r>
+          </w:p>
+        </w:tc>
+      </w:tr>
+      <w:tr>
+        <w:trPr>
+          <w:trHeight w:val="170"/>
+        </w:trPr>
+        <w:tc>
+          <w:tcPr>
+            <w:tcW w:w="1947" w:type="dxa"/>
+            <w:vAlign w:val="center"/>
+          </w:tcPr>
+          <w:p>
+            <w:pPr>
+              <w:ind w:left="-73" w:right="207" w:firstLine="567"/>
+              <w:jc w:val="both"/>
+              <w:rPr>
+                <w:sz w:val="22"/>
+              </w:rPr>
+            </w:pPr>
+            <w:r>
+              <w:rPr>
+                <w:sz w:val="22"/>
+              </w:rPr>
+              <w:t>Подробная информация</w:t>
+            </w:r>
+          </w:p>
+        </w:tc>
+        <w:tc>
+          <w:tcPr>
+            <w:tcW w:w="2335" w:type="dxa"/>
+            <w:vAlign w:val="center"/>
+          </w:tcPr>
+          <w:p>
+            <w:pPr>
+              <w:ind w:left="34" w:right="454" w:firstLine="287"/>
+              <w:jc w:val="center"/>
+              <w:rPr>
+                <w:color w:val="000000"/>
+                <w:sz w:val="22"/>
+              </w:rPr>
+            </w:pPr>
+            <w:r>
+              <w:rPr>
+                <w:color w:val="000000"/>
+                <w:sz w:val="22"/>
+                <w:lang w:val="en-US"/>
+              </w:rPr>
+              <w:t>Details</w:t>
+            </w:r>
+            <w:r>
+              <w:rPr>
+                <w:color w:val="000000"/>
+                <w:sz w:val="22"/>
+              </w:rPr>
+              <w:t>()</w:t>
+            </w:r>
+          </w:p>
+        </w:tc>
+        <w:tc>
+          <w:tcPr>
+            <w:tcW w:w="2084" w:type="dxa"/>
+            <w:vAlign w:val="center"/>
+          </w:tcPr>
+          <w:p>
+            <w:pPr>
+              <w:ind w:left="34" w:right="454" w:firstLine="287"/>
+              <w:jc w:val="center"/>
+              <w:rPr>
+                <w:color w:val="000000"/>
+                <w:sz w:val="22"/>
+                <w:lang w:val="en-US"/>
+              </w:rPr>
+            </w:pPr>
+            <w:r>
+              <w:rPr>
+                <w:color w:val="000000"/>
+                <w:sz w:val="22"/>
+                <w:lang w:val="en-US"/>
+              </w:rPr>
+              <w:t>Details</w:t>
+            </w:r>
+          </w:p>
+        </w:tc>
+        <w:tc>
+          <w:tcPr>
+            <w:tcW w:w="2058" w:type="dxa"/>
+            <w:vAlign w:val="center"/>
+          </w:tcPr>
+          <w:p>
+            <w:pPr>
+              <w:ind w:left="-73" w:right="207" w:firstLine="567"/>
+              <w:jc w:val="both"/>
+              <w:rPr>
+                <w:sz w:val="22"/>
+              </w:rPr>
+            </w:pPr>
+            <w:r>
+              <w:rPr>
+                <w:sz w:val="22"/>
+              </w:rPr>
+              <w:t>Метод осуществляющий подробный вывод информации об изображении</w:t>
+            </w:r>
+          </w:p>
+        </w:tc>
+      </w:tr>
+      <w:tr>
+        <w:trPr>
+          <w:trHeight w:val="170"/>
+        </w:trPr>
+        <w:tc>
+          <w:tcPr>
+            <w:tcW w:w="1947" w:type="dxa"/>
+            <w:vAlign w:val="center"/>
+          </w:tcPr>
+          <w:p>
+            <w:pPr>
+              <w:ind w:left="-73" w:right="207" w:firstLine="567"/>
+              <w:jc w:val="both"/>
+              <w:rPr>
+                <w:sz w:val="22"/>
+              </w:rPr>
+            </w:pPr>
+          </w:p>
+        </w:tc>
+        <w:tc>
+          <w:tcPr>
+            <w:tcW w:w="2335" w:type="dxa"/>
+            <w:vAlign w:val="center"/>
+          </w:tcPr>
+          <w:p>
+            <w:pPr>
+              <w:ind w:left="34" w:right="454" w:firstLine="287"/>
+              <w:jc w:val="center"/>
+              <w:rPr>
+                <w:color w:val="000000"/>
+                <w:sz w:val="22"/>
+                <w:lang w:val="en-US"/>
+              </w:rPr>
+            </w:pPr>
+          </w:p>
+        </w:tc>
+        <w:tc>
+          <w:tcPr>
+            <w:tcW w:w="2084" w:type="dxa"/>
+            <w:vAlign w:val="center"/>
+          </w:tcPr>
+          <w:p>
+            <w:pPr>
+              <w:ind w:left="34" w:right="454" w:firstLine="287"/>
+              <w:jc w:val="center"/>
+              <w:rPr>
+                <w:color w:val="000000"/>
+                <w:sz w:val="22"/>
+                <w:lang w:val="en-US"/>
+              </w:rPr>
+            </w:pPr>
+          </w:p>
+        </w:tc>
+        <w:tc>
+          <w:tcPr>
+            <w:tcW w:w="2058" w:type="dxa"/>
+            <w:vAlign w:val="center"/>
+          </w:tcPr>
+          <w:p>
+            <w:pPr>
+              <w:ind w:left="-73" w:right="207" w:firstLine="567"/>
+              <w:jc w:val="both"/>
+              <w:rPr>
+                <w:sz w:val="22"/>
+              </w:rPr>
+            </w:pPr>
+          </w:p>
+        </w:tc>
+      </w:tr>
+    </w:tbl>
+    <w:p>
+      <w:pPr>
+        <w:ind w:right="454"/>
+        <w:rPr>
+          <w:lang w:eastAsia="en-US"/>
+        </w:rPr>
+      </w:pPr>
+      <w:r>
+        <w:rPr>
+          <w:lang w:eastAsia="en-US"/>
+        </w:rPr>
+        <w:t xml:space="preserve">Таблица </w:t>
+      </w:r>
+      <w:r>
+        <w:rPr>
+          <w:lang w:eastAsia="en-US"/>
+        </w:rPr>
+        <w:t>3.</w:t>
+      </w:r>
+      <w:r>
+        <w:rPr>
+          <w:lang w:eastAsia="en-US"/>
+        </w:rPr>
+        <w:t>7</w:t>
+      </w:r>
+      <w:r>
+        <w:rPr>
+          <w:lang w:eastAsia="en-US"/>
+        </w:rPr>
+        <w:t xml:space="preserve"> ч.1</w:t>
+      </w:r>
+      <w:r>
+        <w:rPr>
+          <w:lang w:eastAsia="en-US"/>
+        </w:rPr>
+        <w:t xml:space="preserve"> – Функции и закрепленные за ними элементы управления </w:t>
+      </w:r>
+    </w:p>
+    <w:p>
+      <w:pPr>
+        <w:ind w:right="454" w:firstLine="680"/>
+        <w:jc w:val="both"/>
+        <w:rPr>
+          <w:lang w:eastAsia="en-US"/>
+        </w:rPr>
+      </w:pPr>
+    </w:p>
+    <w:p>
+      <w:pPr>
+        <w:ind w:right="454" w:firstLine="680"/>
+        <w:jc w:val="both"/>
+        <w:rPr>
+          <w:lang w:eastAsia="en-US"/>
+        </w:rPr>
+      </w:pPr>
+    </w:p>
+    <w:tbl>
+      <w:tblPr>
+        <w:tblpPr w:leftFromText="180" w:rightFromText="180" w:vertAnchor="page" w:horzAnchor="margin" w:tblpY="1381"/>
+        <w:tblW w:w="9195" w:type="dxa"/>
         <w:tblBorders>
           <w:top w:val="single" w:sz="4" w:space="0" w:color="auto"/>
           <w:left w:val="single" w:sz="4" w:space="0" w:color="auto"/>
@@ -11237,11 +12957,11 @@
       </w:tblGrid>
       <w:tr>
         <w:trPr>
-          <w:trHeight w:val="531"/>
+          <w:trHeight w:val="170"/>
         </w:trPr>
         <w:tc>
           <w:tcPr>
-            <w:tcW w:w="1946" w:type="dxa"/>
+            <w:tcW w:w="1949" w:type="dxa"/>
             <w:vAlign w:val="center"/>
           </w:tcPr>
           <w:p>
@@ -11256,13 +12976,14 @@
               <w:rPr>
                 <w:sz w:val="22"/>
               </w:rPr>
+              <w:lastRenderedPageBreak/>
               <w:t>Функция</w:t>
             </w:r>
           </w:p>
         </w:tc>
         <w:tc>
           <w:tcPr>
-            <w:tcW w:w="2048" w:type="dxa"/>
+            <w:tcW w:w="2335" w:type="dxa"/>
             <w:vAlign w:val="center"/>
           </w:tcPr>
           <w:p>
@@ -11283,7 +13004,7 @@
         </w:tc>
         <w:tc>
           <w:tcPr>
-            <w:tcW w:w="2566" w:type="dxa"/>
+            <w:tcW w:w="2853" w:type="dxa"/>
           </w:tcPr>
           <w:p>
             <w:pPr>
@@ -11318,7 +13039,7 @@
         </w:tc>
         <w:tc>
           <w:tcPr>
-            <w:tcW w:w="2367" w:type="dxa"/>
+            <w:tcW w:w="2058" w:type="dxa"/>
           </w:tcPr>
           <w:p>
             <w:pPr>
@@ -11339,11 +13060,11 @@
       </w:tr>
       <w:tr>
         <w:trPr>
-          <w:trHeight w:val="531"/>
+          <w:trHeight w:val="170"/>
         </w:trPr>
         <w:tc>
           <w:tcPr>
-            <w:tcW w:w="1946" w:type="dxa"/>
+            <w:tcW w:w="1949" w:type="dxa"/>
             <w:vAlign w:val="center"/>
           </w:tcPr>
           <w:p>
@@ -11364,7 +13085,7 @@
         </w:tc>
         <w:tc>
           <w:tcPr>
-            <w:tcW w:w="2048" w:type="dxa"/>
+            <w:tcW w:w="2335" w:type="dxa"/>
             <w:vAlign w:val="center"/>
           </w:tcPr>
           <w:p>
@@ -11394,7 +13115,7 @@
         </w:tc>
         <w:tc>
           <w:tcPr>
-            <w:tcW w:w="2566" w:type="dxa"/>
+            <w:tcW w:w="2853" w:type="dxa"/>
             <w:vAlign w:val="center"/>
           </w:tcPr>
           <w:p>
@@ -11432,7 +13153,7 @@
         </w:tc>
         <w:tc>
           <w:tcPr>
-            <w:tcW w:w="2367" w:type="dxa"/>
+            <w:tcW w:w="2058" w:type="dxa"/>
             <w:vAlign w:val="center"/>
           </w:tcPr>
           <w:p>
@@ -11454,11 +13175,11 @@
       </w:tr>
       <w:tr>
         <w:trPr>
-          <w:trHeight w:val="531"/>
+          <w:trHeight w:val="170"/>
         </w:trPr>
         <w:tc>
           <w:tcPr>
-            <w:tcW w:w="1946" w:type="dxa"/>
+            <w:tcW w:w="1949" w:type="dxa"/>
             <w:vAlign w:val="center"/>
           </w:tcPr>
           <w:p>
@@ -11479,7 +13200,7 @@
         </w:tc>
         <w:tc>
           <w:tcPr>
-            <w:tcW w:w="2048" w:type="dxa"/>
+            <w:tcW w:w="2335" w:type="dxa"/>
             <w:vAlign w:val="center"/>
           </w:tcPr>
           <w:p>
@@ -11504,7 +13225,7 @@
         </w:tc>
         <w:tc>
           <w:tcPr>
-            <w:tcW w:w="2566" w:type="dxa"/>
+            <w:tcW w:w="2853" w:type="dxa"/>
             <w:vAlign w:val="center"/>
           </w:tcPr>
           <w:p>
@@ -11529,7 +13250,7 @@
         </w:tc>
         <w:tc>
           <w:tcPr>
-            <w:tcW w:w="2367" w:type="dxa"/>
+            <w:tcW w:w="2058" w:type="dxa"/>
             <w:vAlign w:val="center"/>
           </w:tcPr>
           <w:p>
@@ -11551,11 +13272,11 @@
       </w:tr>
       <w:tr>
         <w:trPr>
-          <w:trHeight w:val="531"/>
+          <w:trHeight w:val="170"/>
         </w:trPr>
         <w:tc>
           <w:tcPr>
-            <w:tcW w:w="1946" w:type="dxa"/>
+            <w:tcW w:w="1949" w:type="dxa"/>
             <w:vAlign w:val="center"/>
           </w:tcPr>
           <w:p>
@@ -11576,7 +13297,7 @@
         </w:tc>
         <w:tc>
           <w:tcPr>
-            <w:tcW w:w="2048" w:type="dxa"/>
+            <w:tcW w:w="2335" w:type="dxa"/>
             <w:vAlign w:val="center"/>
           </w:tcPr>
           <w:p>
@@ -11607,7 +13328,7 @@
         </w:tc>
         <w:tc>
           <w:tcPr>
-            <w:tcW w:w="2566" w:type="dxa"/>
+            <w:tcW w:w="2853" w:type="dxa"/>
             <w:vAlign w:val="center"/>
           </w:tcPr>
           <w:p>
@@ -11632,7 +13353,7 @@
         </w:tc>
         <w:tc>
           <w:tcPr>
-            <w:tcW w:w="2367" w:type="dxa"/>
+            <w:tcW w:w="2058" w:type="dxa"/>
             <w:vAlign w:val="center"/>
           </w:tcPr>
           <w:p>
@@ -11654,11 +13375,11 @@
       </w:tr>
       <w:tr>
         <w:trPr>
-          <w:trHeight w:val="531"/>
+          <w:trHeight w:val="170"/>
         </w:trPr>
         <w:tc>
           <w:tcPr>
-            <w:tcW w:w="1946" w:type="dxa"/>
+            <w:tcW w:w="1949" w:type="dxa"/>
             <w:vAlign w:val="center"/>
           </w:tcPr>
           <w:p>
@@ -11679,7 +13400,7 @@
         </w:tc>
         <w:tc>
           <w:tcPr>
-            <w:tcW w:w="2048" w:type="dxa"/>
+            <w:tcW w:w="2335" w:type="dxa"/>
             <w:vAlign w:val="center"/>
           </w:tcPr>
           <w:p>
@@ -11704,7 +13425,7 @@
         </w:tc>
         <w:tc>
           <w:tcPr>
-            <w:tcW w:w="2566" w:type="dxa"/>
+            <w:tcW w:w="2853" w:type="dxa"/>
             <w:vAlign w:val="center"/>
           </w:tcPr>
           <w:p>
@@ -11727,7 +13448,7 @@
         </w:tc>
         <w:tc>
           <w:tcPr>
-            <w:tcW w:w="2367" w:type="dxa"/>
+            <w:tcW w:w="2058" w:type="dxa"/>
             <w:vAlign w:val="center"/>
           </w:tcPr>
           <w:p>
@@ -11749,11 +13470,11 @@
       </w:tr>
       <w:tr>
         <w:trPr>
-          <w:trHeight w:val="531"/>
+          <w:trHeight w:val="170"/>
         </w:trPr>
         <w:tc>
           <w:tcPr>
-            <w:tcW w:w="1946" w:type="dxa"/>
+            <w:tcW w:w="1949" w:type="dxa"/>
             <w:vAlign w:val="center"/>
           </w:tcPr>
           <w:p>
@@ -11774,7 +13495,7 @@
         </w:tc>
         <w:tc>
           <w:tcPr>
-            <w:tcW w:w="2048" w:type="dxa"/>
+            <w:tcW w:w="2335" w:type="dxa"/>
             <w:vAlign w:val="center"/>
           </w:tcPr>
           <w:p>
@@ -11799,7 +13520,7 @@
         </w:tc>
         <w:tc>
           <w:tcPr>
-            <w:tcW w:w="2566" w:type="dxa"/>
+            <w:tcW w:w="2853" w:type="dxa"/>
             <w:vAlign w:val="center"/>
           </w:tcPr>
           <w:p>
@@ -11824,7 +13545,7 @@
         </w:tc>
         <w:tc>
           <w:tcPr>
-            <w:tcW w:w="2367" w:type="dxa"/>
+            <w:tcW w:w="2058" w:type="dxa"/>
             <w:vAlign w:val="center"/>
           </w:tcPr>
           <w:p>
@@ -11846,11 +13567,11 @@
       </w:tr>
       <w:tr>
         <w:trPr>
-          <w:trHeight w:val="531"/>
+          <w:trHeight w:val="170"/>
         </w:trPr>
         <w:tc>
           <w:tcPr>
-            <w:tcW w:w="1946" w:type="dxa"/>
+            <w:tcW w:w="1949" w:type="dxa"/>
             <w:vAlign w:val="center"/>
           </w:tcPr>
           <w:p>
@@ -11871,7 +13592,7 @@
         </w:tc>
         <w:tc>
           <w:tcPr>
-            <w:tcW w:w="2048" w:type="dxa"/>
+            <w:tcW w:w="2335" w:type="dxa"/>
             <w:vAlign w:val="center"/>
           </w:tcPr>
           <w:p>
@@ -11896,7 +13617,7 @@
         </w:tc>
         <w:tc>
           <w:tcPr>
-            <w:tcW w:w="2566" w:type="dxa"/>
+            <w:tcW w:w="2853" w:type="dxa"/>
             <w:vAlign w:val="center"/>
           </w:tcPr>
           <w:p>
@@ -11921,7 +13642,7 @@
         </w:tc>
         <w:tc>
           <w:tcPr>
-            <w:tcW w:w="2367" w:type="dxa"/>
+            <w:tcW w:w="2058" w:type="dxa"/>
             <w:vAlign w:val="center"/>
           </w:tcPr>
           <w:p>
@@ -11943,11 +13664,11 @@
       </w:tr>
       <w:tr>
         <w:trPr>
-          <w:trHeight w:val="531"/>
+          <w:trHeight w:val="170"/>
         </w:trPr>
         <w:tc>
           <w:tcPr>
-            <w:tcW w:w="1946" w:type="dxa"/>
+            <w:tcW w:w="1949" w:type="dxa"/>
             <w:vAlign w:val="center"/>
           </w:tcPr>
           <w:p>
@@ -11968,7 +13689,7 @@
         </w:tc>
         <w:tc>
           <w:tcPr>
-            <w:tcW w:w="2048" w:type="dxa"/>
+            <w:tcW w:w="2335" w:type="dxa"/>
             <w:vAlign w:val="center"/>
           </w:tcPr>
           <w:p>
@@ -11993,7 +13714,7 @@
         </w:tc>
         <w:tc>
           <w:tcPr>
-            <w:tcW w:w="2566" w:type="dxa"/>
+            <w:tcW w:w="2853" w:type="dxa"/>
             <w:vAlign w:val="center"/>
           </w:tcPr>
           <w:p>
@@ -12016,7 +13737,7 @@
         </w:tc>
         <w:tc>
           <w:tcPr>
-            <w:tcW w:w="2367" w:type="dxa"/>
+            <w:tcW w:w="2058" w:type="dxa"/>
             <w:vAlign w:val="center"/>
           </w:tcPr>
           <w:p>
@@ -12039,7 +13760,7 @@
     </w:tbl>
     <w:p>
       <w:pPr>
-        <w:ind w:right="454" w:firstLine="567"/>
+        <w:ind w:right="454"/>
         <w:rPr>
           <w:lang w:eastAsia="en-US"/>
         </w:rPr>
@@ -12054,7 +13775,19 @@
         <w:rPr>
           <w:lang w:eastAsia="en-US"/>
         </w:rPr>
-        <w:t>3.4</w:t>
+        <w:t>3.</w:t>
+      </w:r>
+      <w:r>
+        <w:rPr>
+          <w:lang w:eastAsia="en-US"/>
+        </w:rPr>
+        <w:t>7</w:t>
+      </w:r>
+      <w:r>
+        <w:rPr>
+          <w:lang w:eastAsia="en-US"/>
+        </w:rPr>
+        <w:t xml:space="preserve"> ч.2</w:t>
       </w:r>
       <w:r>
         <w:rPr>
@@ -24330,7 +26063,7 @@
   <w:style w:type="paragraph" w:default="1" w:styleId="a1">
     <w:name w:val="Normal"/>
     <w:qFormat/>
-    <w:rsid w:val="001A52A4"/>
+    <w:rsid w:val="009A2573"/>
     <w:pPr>
       <w:spacing w:after="0" w:line="240" w:lineRule="auto"/>
     </w:pPr>

</xml_diff>

<commit_message>
List of users is working, and displaying
</commit_message>
<xml_diff>
--- a/PZ.docx
+++ b/PZ.docx
@@ -5180,13 +5180,8 @@
       </w:r>
       <w:proofErr w:type="spellEnd"/>
       <w:r>
-        <w:t xml:space="preserve"> </w:t>
-      </w:r>
-      <w:proofErr w:type="spellStart"/>
-      <w:r>
-        <w:t>аккаунта</w:t>
-      </w:r>
-      <w:proofErr w:type="spellEnd"/>
+        <w:t xml:space="preserve"> аккаунта</w:t>
+      </w:r>
       <w:r>
         <w:t>;</w:t>
       </w:r>
@@ -5750,37 +5745,8 @@
           <w:lang w:val="ru-RU"/>
         </w:rPr>
       </w:pPr>
-      <w:proofErr w:type="spellStart"/>
-      <w:r>
-        <w:t>Перечислим</w:t>
-      </w:r>
-      <w:proofErr w:type="spellEnd"/>
-      <w:r>
-        <w:t xml:space="preserve"> </w:t>
-      </w:r>
-      <w:proofErr w:type="spellStart"/>
-      <w:r>
-        <w:t>основные</w:t>
-      </w:r>
-      <w:proofErr w:type="spellEnd"/>
-      <w:r>
-        <w:t xml:space="preserve"> </w:t>
-      </w:r>
-      <w:proofErr w:type="spellStart"/>
-      <w:r>
-        <w:t>функции</w:t>
-      </w:r>
-      <w:proofErr w:type="spellEnd"/>
-      <w:r>
-        <w:t xml:space="preserve"> </w:t>
-      </w:r>
-      <w:proofErr w:type="spellStart"/>
-      <w:r>
-        <w:t>программы</w:t>
-      </w:r>
-      <w:proofErr w:type="spellEnd"/>
-      <w:r>
-        <w:t>:</w:t>
+      <w:r>
+        <w:t>Перечислим основные функции программы:</w:t>
       </w:r>
     </w:p>
     <w:p>
@@ -5789,22 +5755,12 @@
         <w:spacing w:before="0" w:after="0" w:line="240" w:lineRule="auto"/>
         <w:ind w:left="0" w:firstLine="426"/>
       </w:pPr>
-      <w:proofErr w:type="spellStart"/>
       <w:r>
         <w:t>р</w:t>
       </w:r>
       <w:r>
-        <w:t>егистрация</w:t>
-      </w:r>
-      <w:proofErr w:type="spellEnd"/>
-      <w:r>
-        <w:t xml:space="preserve"> </w:t>
-      </w:r>
-      <w:proofErr w:type="spellStart"/>
-      <w:r>
-        <w:t>аккаунта</w:t>
-      </w:r>
-      <w:proofErr w:type="spellEnd"/>
+        <w:t>егистрация аккаунта</w:t>
+      </w:r>
       <w:r>
         <w:t>;</w:t>
       </w:r>
@@ -6774,19 +6730,20 @@
     <w:tbl>
       <w:tblPr>
         <w:tblStyle w:val="af6"/>
-        <w:tblW w:w="0" w:type="auto"/>
+        <w:tblW w:w="11341" w:type="dxa"/>
+        <w:tblInd w:w="-856" w:type="dxa"/>
         <w:tblLayout w:type="fixed"/>
         <w:tblLook w:val="04A0" w:firstRow="1" w:lastRow="0" w:firstColumn="1" w:lastColumn="0" w:noHBand="0" w:noVBand="1"/>
       </w:tblPr>
       <w:tblGrid>
-        <w:gridCol w:w="2045"/>
-        <w:gridCol w:w="5038"/>
-        <w:gridCol w:w="2999"/>
+        <w:gridCol w:w="2977"/>
+        <w:gridCol w:w="5103"/>
+        <w:gridCol w:w="3261"/>
       </w:tblGrid>
       <w:tr>
         <w:tc>
           <w:tcPr>
-            <w:tcW w:w="2045" w:type="dxa"/>
+            <w:tcW w:w="2977" w:type="dxa"/>
           </w:tcPr>
           <w:p>
             <w:pPr>
@@ -6811,7 +6768,7 @@
         </w:tc>
         <w:tc>
           <w:tcPr>
-            <w:tcW w:w="5038" w:type="dxa"/>
+            <w:tcW w:w="5103" w:type="dxa"/>
           </w:tcPr>
           <w:p>
             <w:pPr>
@@ -6836,7 +6793,7 @@
         </w:tc>
         <w:tc>
           <w:tcPr>
-            <w:tcW w:w="2999" w:type="dxa"/>
+            <w:tcW w:w="3261" w:type="dxa"/>
           </w:tcPr>
           <w:p>
             <w:pPr>
@@ -6863,7 +6820,7 @@
       <w:tr>
         <w:tc>
           <w:tcPr>
-            <w:tcW w:w="2045" w:type="dxa"/>
+            <w:tcW w:w="2977" w:type="dxa"/>
           </w:tcPr>
           <w:p>
             <w:pPr>
@@ -6882,7 +6839,7 @@
         </w:tc>
         <w:tc>
           <w:tcPr>
-            <w:tcW w:w="5038" w:type="dxa"/>
+            <w:tcW w:w="5103" w:type="dxa"/>
           </w:tcPr>
           <w:p>
             <w:pPr>
@@ -6940,7 +6897,7 @@
         </w:tc>
         <w:tc>
           <w:tcPr>
-            <w:tcW w:w="2999" w:type="dxa"/>
+            <w:tcW w:w="3261" w:type="dxa"/>
           </w:tcPr>
           <w:p>
             <w:pPr>
@@ -6997,7 +6954,7 @@
       <w:tr>
         <w:tc>
           <w:tcPr>
-            <w:tcW w:w="2045" w:type="dxa"/>
+            <w:tcW w:w="2977" w:type="dxa"/>
           </w:tcPr>
           <w:p>
             <w:pPr>
@@ -7024,7 +6981,7 @@
         </w:tc>
         <w:tc>
           <w:tcPr>
-            <w:tcW w:w="5038" w:type="dxa"/>
+            <w:tcW w:w="5103" w:type="dxa"/>
           </w:tcPr>
           <w:p>
             <w:pPr>
@@ -7045,7 +7002,7 @@
         </w:tc>
         <w:tc>
           <w:tcPr>
-            <w:tcW w:w="2999" w:type="dxa"/>
+            <w:tcW w:w="3261" w:type="dxa"/>
           </w:tcPr>
           <w:p>
             <w:pPr>
@@ -7074,7 +7031,7 @@
       <w:tr>
         <w:tc>
           <w:tcPr>
-            <w:tcW w:w="2045" w:type="dxa"/>
+            <w:tcW w:w="2977" w:type="dxa"/>
           </w:tcPr>
           <w:p>
             <w:pPr>
@@ -7093,7 +7050,7 @@
         </w:tc>
         <w:tc>
           <w:tcPr>
-            <w:tcW w:w="5038" w:type="dxa"/>
+            <w:tcW w:w="5103" w:type="dxa"/>
           </w:tcPr>
           <w:p>
             <w:pPr>
@@ -7106,18 +7063,20 @@
               <w:jc w:val="left"/>
             </w:pPr>
             <w:proofErr w:type="spellStart"/>
-            <w:r>
-              <w:t>Id,CustomerId,DeviceId,UserId,Order_Date</w:t>
+            <w:proofErr w:type="gramStart"/>
+            <w:r>
+              <w:t>Id,CustomerId</w:t>
+            </w:r>
+            <w:proofErr w:type="gramEnd"/>
+            <w:r>
+              <w:t>,DeviceId,UserId,Order_Date</w:t>
             </w:r>
             <w:proofErr w:type="spellEnd"/>
-            <w:r>
-              <w:t xml:space="preserve">, </w:t>
-            </w:r>
           </w:p>
         </w:tc>
         <w:tc>
           <w:tcPr>
-            <w:tcW w:w="2999" w:type="dxa"/>
+            <w:tcW w:w="3261" w:type="dxa"/>
           </w:tcPr>
           <w:p>
             <w:pPr>
@@ -7171,7 +7130,7 @@
       <w:tr>
         <w:tc>
           <w:tcPr>
-            <w:tcW w:w="2045" w:type="dxa"/>
+            <w:tcW w:w="2977" w:type="dxa"/>
           </w:tcPr>
           <w:p>
             <w:pPr>
@@ -7190,7 +7149,7 @@
         </w:tc>
         <w:tc>
           <w:tcPr>
-            <w:tcW w:w="5038" w:type="dxa"/>
+            <w:tcW w:w="5103" w:type="dxa"/>
           </w:tcPr>
           <w:p>
             <w:pPr>
@@ -7211,7 +7170,7 @@
         </w:tc>
         <w:tc>
           <w:tcPr>
-            <w:tcW w:w="2999" w:type="dxa"/>
+            <w:tcW w:w="3261" w:type="dxa"/>
           </w:tcPr>
           <w:p>
             <w:pPr>
@@ -7268,7 +7227,7 @@
       <w:tr>
         <w:tc>
           <w:tcPr>
-            <w:tcW w:w="2045" w:type="dxa"/>
+            <w:tcW w:w="2977" w:type="dxa"/>
           </w:tcPr>
           <w:p>
             <w:pPr>
@@ -7289,7 +7248,7 @@
         </w:tc>
         <w:tc>
           <w:tcPr>
-            <w:tcW w:w="5038" w:type="dxa"/>
+            <w:tcW w:w="5103" w:type="dxa"/>
           </w:tcPr>
           <w:p>
             <w:pPr>
@@ -7310,7 +7269,7 @@
         </w:tc>
         <w:tc>
           <w:tcPr>
-            <w:tcW w:w="2999" w:type="dxa"/>
+            <w:tcW w:w="3261" w:type="dxa"/>
           </w:tcPr>
           <w:p>
             <w:pPr>
@@ -7825,27 +7784,12 @@
         <w:spacing w:before="0" w:after="0" w:line="240" w:lineRule="auto"/>
         <w:ind w:left="0" w:firstLine="426"/>
       </w:pPr>
-      <w:proofErr w:type="spellStart"/>
-      <w:r>
-        <w:t>язык</w:t>
-      </w:r>
-      <w:proofErr w:type="spellEnd"/>
-      <w:r>
-        <w:t xml:space="preserve"> </w:t>
-      </w:r>
-      <w:proofErr w:type="spellStart"/>
-      <w:r>
-        <w:t>программирования</w:t>
-      </w:r>
-      <w:proofErr w:type="spellEnd"/>
-      <w:r>
-        <w:t xml:space="preserve"> </w:t>
-      </w:r>
-      <w:proofErr w:type="spellStart"/>
-      <w:r>
-        <w:t>JavaSctipt</w:t>
-      </w:r>
-      <w:proofErr w:type="spellEnd"/>
+      <w:r>
+        <w:t xml:space="preserve">язык программирования </w:t>
+      </w:r>
+      <w:r>
+        <w:t>JavaScript</w:t>
+      </w:r>
       <w:r>
         <w:t>,</w:t>
       </w:r>
@@ -7860,15 +7804,10 @@
         <w:rPr>
           <w:lang w:val="ru-RU"/>
         </w:rPr>
-        <w:t xml:space="preserve">язык СУБД </w:t>
-      </w:r>
-      <w:proofErr w:type="spellStart"/>
-      <w:r>
-        <w:t>MSSql</w:t>
-      </w:r>
-      <w:proofErr w:type="spellEnd"/>
-      <w:r>
-        <w:t>,</w:t>
+        <w:t xml:space="preserve">СУБД </w:t>
+      </w:r>
+      <w:r>
+        <w:t>MSSql,</w:t>
       </w:r>
     </w:p>
     <w:p>
@@ -7988,21 +7927,7 @@
         <w:rPr>
           <w:shd w:val="clear" w:color="auto" w:fill="FFFFFF"/>
         </w:rPr>
-        <w:t xml:space="preserve">Операционная система </w:t>
-      </w:r>
-      <w:proofErr w:type="spellStart"/>
-      <w:r>
-        <w:rPr>
-          <w:shd w:val="clear" w:color="auto" w:fill="FFFFFF"/>
-        </w:rPr>
-        <w:t>Windows</w:t>
-      </w:r>
-      <w:proofErr w:type="spellEnd"/>
-      <w:r>
-        <w:rPr>
-          <w:shd w:val="clear" w:color="auto" w:fill="FFFFFF"/>
-        </w:rPr>
-        <w:t xml:space="preserve"> 10 появилась относительно недавно – она стала</w:t>
+        <w:t>Операционная система Windows 10 появилась относительно недавно – она стала</w:t>
       </w:r>
       <w:r>
         <w:rPr>
@@ -8160,27 +8085,21 @@
         <w:ind w:right="454" w:firstLine="709"/>
         <w:jc w:val="both"/>
       </w:pPr>
-      <w:proofErr w:type="spellStart"/>
-      <w:r>
-        <w:t>Microsoft</w:t>
-      </w:r>
-      <w:proofErr w:type="spellEnd"/>
+      <w:r>
+        <w:t xml:space="preserve">Microsoft Visual </w:t>
+      </w:r>
+      <w:r>
+        <w:t>Studio</w:t>
+      </w:r>
       <w:r>
         <w:t xml:space="preserve"> </w:t>
       </w:r>
-      <w:proofErr w:type="spellStart"/>
-      <w:r>
-        <w:t>Visual</w:t>
-      </w:r>
-      <w:proofErr w:type="spellEnd"/>
-      <w:r>
-        <w:t xml:space="preserve"> </w:t>
-      </w:r>
-      <w:proofErr w:type="spellStart"/>
-      <w:r>
-        <w:t>Studio</w:t>
-      </w:r>
-      <w:proofErr w:type="spellEnd"/>
+      <w:r>
+        <w:rPr>
+          <w:lang w:val="en-US"/>
+        </w:rPr>
+        <w:t>Code</w:t>
+      </w:r>
       <w:r>
         <w:t xml:space="preserve"> −</w:t>
       </w:r>
@@ -8211,7 +8130,6 @@
         </w:rPr>
         <w:t xml:space="preserve">При работе с </w:t>
       </w:r>
-      <w:proofErr w:type="spellStart"/>
       <w:r>
         <w:rPr>
           <w:rFonts w:ascii="Times New Roman" w:hAnsi="Times New Roman"/>
@@ -8220,9 +8138,8 @@
           <w:szCs w:val="24"/>
           <w:shd w:val="clear" w:color="auto" w:fill="FFFEFE"/>
         </w:rPr>
-        <w:t>Visual</w:t>
-      </w:r>
-      <w:proofErr w:type="spellEnd"/>
+        <w:t>Visual Studio</w:t>
+      </w:r>
       <w:r>
         <w:rPr>
           <w:rFonts w:ascii="Times New Roman" w:hAnsi="Times New Roman"/>
@@ -8233,7 +8150,6 @@
         </w:rPr>
         <w:t xml:space="preserve"> </w:t>
       </w:r>
-      <w:proofErr w:type="spellStart"/>
       <w:r>
         <w:rPr>
           <w:rFonts w:ascii="Times New Roman" w:hAnsi="Times New Roman"/>
@@ -8241,10 +8157,10 @@
           <w:sz w:val="24"/>
           <w:szCs w:val="24"/>
           <w:shd w:val="clear" w:color="auto" w:fill="FFFEFE"/>
-        </w:rPr>
-        <w:t>Studio</w:t>
-      </w:r>
-      <w:proofErr w:type="spellEnd"/>
+          <w:lang w:val="en-US"/>
+        </w:rPr>
+        <w:t>Code</w:t>
+      </w:r>
       <w:r>
         <w:rPr>
           <w:rFonts w:ascii="Times New Roman" w:hAnsi="Times New Roman"/>
@@ -8450,18 +8366,8 @@
           <w:sz w:val="24"/>
           <w:szCs w:val="24"/>
         </w:rPr>
-        <w:t xml:space="preserve">это открытая, общедоступная, кроссплатформенная среда исполнения кода на языке </w:t>
-      </w:r>
-      <w:proofErr w:type="spellStart"/>
-      <w:r>
-        <w:rPr>
-          <w:rFonts w:ascii="Times New Roman" w:hAnsi="Times New Roman"/>
-          <w:sz w:val="24"/>
-          <w:szCs w:val="24"/>
-        </w:rPr>
-        <w:t>JavaScript</w:t>
-      </w:r>
-      <w:proofErr w:type="spellEnd"/>
+        <w:t>это открытая, общедоступная, кроссплатформенная среда исполнения кода на языке JavaScript</w:t>
+      </w:r>
       <w:r>
         <w:rPr>
           <w:rFonts w:ascii="Times New Roman" w:hAnsi="Times New Roman"/>
@@ -8588,208 +8494,151 @@
     </w:p>
     <w:p>
       <w:pPr>
+        <w:pStyle w:val="ab"/>
+        <w:shd w:val="clear" w:color="auto" w:fill="FFFFFF"/>
+        <w:spacing w:before="0" w:beforeAutospacing="0" w:after="0" w:afterAutospacing="0"/>
         <w:ind w:right="454" w:firstLine="709"/>
         <w:jc w:val="both"/>
+        <w:rPr>
+          <w:shd w:val="clear" w:color="auto" w:fill="FFFFFF"/>
+        </w:rPr>
+      </w:pPr>
+      <w:r>
         <w:rPr>
           <w:rFonts w:eastAsia="Calibri"/>
           <w:lang w:eastAsia="en-US"/>
         </w:rPr>
-      </w:pPr>
-      <w:proofErr w:type="spellStart"/>
+        <w:t>TypeScript</w:t>
+      </w:r>
       <w:r>
         <w:rPr>
           <w:rFonts w:eastAsia="Calibri"/>
           <w:lang w:eastAsia="en-US"/>
         </w:rPr>
-        <w:t>TypeScript</w:t>
-      </w:r>
-      <w:proofErr w:type="spellEnd"/>
+        <w:t xml:space="preserve"> – </w:t>
+      </w:r>
       <w:r>
         <w:rPr>
           <w:rFonts w:eastAsia="Calibri"/>
           <w:lang w:eastAsia="en-US"/>
         </w:rPr>
-        <w:t xml:space="preserve"> – </w:t>
-      </w:r>
-      <w:r>
-        <w:rPr>
-          <w:rFonts w:eastAsia="Calibri"/>
-          <w:lang w:eastAsia="en-US"/>
-        </w:rPr>
-        <w:t xml:space="preserve">язык программирования, представленный </w:t>
-      </w:r>
-      <w:proofErr w:type="spellStart"/>
-      <w:r>
-        <w:rPr>
-          <w:rFonts w:eastAsia="Calibri"/>
-          <w:lang w:eastAsia="en-US"/>
-        </w:rPr>
-        <w:t>Microsoft</w:t>
-      </w:r>
-      <w:proofErr w:type="spellEnd"/>
-      <w:r>
-        <w:rPr>
-          <w:rFonts w:eastAsia="Calibri"/>
-          <w:lang w:eastAsia="en-US"/>
-        </w:rPr>
-        <w:t xml:space="preserve"> в 2012 году и позиционируемый как средство разработки веб-приложений, расширяющее возможности </w:t>
-      </w:r>
-      <w:proofErr w:type="spellStart"/>
-      <w:r>
-        <w:rPr>
-          <w:rFonts w:eastAsia="Calibri"/>
-          <w:lang w:eastAsia="en-US"/>
+        <w:t xml:space="preserve">язык программирования, представленный Microsoft в 2012 году и позиционируемый как средство разработки веб-приложений, расширяющее возможности </w:t>
+      </w:r>
+      <w:r>
+        <w:rPr>
+          <w:shd w:val="clear" w:color="auto" w:fill="FFFFFF"/>
+        </w:rPr>
+        <w:t>JavaScript.</w:t>
+      </w:r>
+    </w:p>
+    <w:p>
+      <w:pPr>
+        <w:pStyle w:val="ab"/>
+        <w:shd w:val="clear" w:color="auto" w:fill="FFFFFF"/>
+        <w:spacing w:before="0" w:beforeAutospacing="0" w:after="0" w:afterAutospacing="0"/>
+        <w:ind w:right="454" w:firstLine="709"/>
+        <w:jc w:val="both"/>
+        <w:rPr>
+          <w:shd w:val="clear" w:color="auto" w:fill="FFFFFF"/>
+        </w:rPr>
+      </w:pPr>
+      <w:r>
+        <w:rPr>
+          <w:shd w:val="clear" w:color="auto" w:fill="FFFFFF"/>
         </w:rPr>
         <w:t>JavaScript</w:t>
       </w:r>
-      <w:proofErr w:type="spellEnd"/>
-      <w:r>
-        <w:rPr>
-          <w:rFonts w:eastAsia="Calibri"/>
-          <w:lang w:eastAsia="en-US"/>
-        </w:rPr>
-        <w:t>.</w:t>
-      </w:r>
-    </w:p>
-    <w:p>
-      <w:pPr>
+      <w:r>
+        <w:rPr>
+          <w:shd w:val="clear" w:color="auto" w:fill="FFFFFF"/>
+          <w:lang w:val="en-US"/>
+        </w:rPr>
+        <w:t xml:space="preserve"> –</w:t>
+      </w:r>
+      <w:r>
+        <w:rPr>
+          <w:shd w:val="clear" w:color="auto" w:fill="FFFFFF"/>
+        </w:rPr>
+        <w:t xml:space="preserve"> мультипарадигменный язык программирования. Поддерживает объектно-ориентированный, императивный и функциональный стили. Является реализацией стандарта </w:t>
+      </w:r>
+      <w:r>
+        <w:rPr>
+          <w:shd w:val="clear" w:color="auto" w:fill="FFFFFF"/>
+        </w:rPr>
+        <w:lastRenderedPageBreak/>
+        <w:t>ECMAScript. JavaScript обычно используется как встраиваемый язык для программного доступа к объектам приложений.</w:t>
+      </w:r>
+    </w:p>
+    <w:p>
+      <w:pPr>
+        <w:pStyle w:val="ab"/>
+        <w:shd w:val="clear" w:color="auto" w:fill="FFFFFF"/>
+        <w:spacing w:before="0" w:beforeAutospacing="0" w:after="0" w:afterAutospacing="0"/>
         <w:ind w:right="454" w:firstLine="709"/>
         <w:jc w:val="both"/>
         <w:rPr>
-          <w:rFonts w:eastAsia="Calibri"/>
-          <w:lang w:eastAsia="en-US"/>
-        </w:rPr>
-      </w:pPr>
-      <w:r>
-        <w:rPr>
-          <w:rFonts w:eastAsia="Calibri"/>
-          <w:lang w:val="en-US" w:eastAsia="en-US"/>
-        </w:rPr>
-        <w:t>JavaScript</w:t>
-      </w:r>
-      <w:r>
-        <w:rPr>
-          <w:rFonts w:eastAsia="Calibri"/>
-          <w:lang w:eastAsia="en-US"/>
-        </w:rPr>
-        <w:t xml:space="preserve"> – </w:t>
-      </w:r>
-      <w:r>
-        <w:rPr>
-          <w:rFonts w:eastAsia="Calibri"/>
-          <w:lang w:eastAsia="en-US"/>
-        </w:rPr>
-        <w:t>язык программирования</w:t>
-      </w:r>
-    </w:p>
-    <w:p>
-      <w:pPr>
+          <w:shd w:val="clear" w:color="auto" w:fill="FFFFFF"/>
+        </w:rPr>
+      </w:pPr>
+      <w:r>
+        <w:rPr>
+          <w:shd w:val="clear" w:color="auto" w:fill="FFFFFF"/>
+        </w:rPr>
+        <w:t xml:space="preserve">Material – </w:t>
+      </w:r>
+      <w:r>
+        <w:rPr>
+          <w:shd w:val="clear" w:color="auto" w:fill="FFFFFF"/>
+        </w:rPr>
+        <w:t>это язык дизайна для веб- и мобильных приложений, который был разработан Google в 2014 году. Material Design упрощает разработчикам настройку UI, сохраняя при этом удобный интерфейс приложений. С Material Design вы получаете хорошо организованный формат и гибкость, чтобы выразить свой бренд и стиль.</w:t>
+      </w:r>
+    </w:p>
+    <w:p>
+      <w:pPr>
+        <w:pStyle w:val="ab"/>
+        <w:shd w:val="clear" w:color="auto" w:fill="FFFFFF"/>
+        <w:spacing w:before="0" w:beforeAutospacing="0" w:after="0" w:afterAutospacing="0"/>
         <w:ind w:right="454" w:firstLine="709"/>
         <w:jc w:val="both"/>
         <w:rPr>
-          <w:rFonts w:eastAsia="Calibri"/>
-          <w:lang w:eastAsia="en-US"/>
-        </w:rPr>
-      </w:pPr>
-      <w:r>
-        <w:rPr>
-          <w:rFonts w:eastAsia="Calibri"/>
-          <w:lang w:val="en-US" w:eastAsia="en-US"/>
-        </w:rPr>
-        <w:t>Material</w:t>
-      </w:r>
-      <w:r>
-        <w:rPr>
-          <w:rFonts w:eastAsia="Calibri"/>
-          <w:lang w:eastAsia="en-US"/>
-        </w:rPr>
-        <w:t xml:space="preserve"> – </w:t>
-      </w:r>
-      <w:r>
-        <w:rPr>
-          <w:rFonts w:eastAsia="Calibri"/>
-          <w:lang w:eastAsia="en-US"/>
-        </w:rPr>
-        <w:t xml:space="preserve">фреймворк </w:t>
-      </w:r>
-      <w:r>
-        <w:rPr>
-          <w:rFonts w:eastAsia="Calibri"/>
-          <w:lang w:val="en-US" w:eastAsia="en-US"/>
-        </w:rPr>
-        <w:t>Angular</w:t>
-      </w:r>
-      <w:r>
-        <w:rPr>
-          <w:rFonts w:eastAsia="Calibri"/>
-          <w:lang w:eastAsia="en-US"/>
-        </w:rPr>
-        <w:t>, предоставляющий готовые графические решения.</w:t>
-      </w:r>
-    </w:p>
-    <w:p>
-      <w:pPr>
+          <w:shd w:val="clear" w:color="auto" w:fill="FFFFFF"/>
+        </w:rPr>
+      </w:pPr>
+      <w:r>
+        <w:rPr>
+          <w:shd w:val="clear" w:color="auto" w:fill="FFFFFF"/>
+        </w:rPr>
+        <w:t xml:space="preserve">MSSql </w:t>
+      </w:r>
+      <w:r>
+        <w:rPr>
+          <w:shd w:val="clear" w:color="auto" w:fill="FFFFFF"/>
+        </w:rPr>
+        <w:t>– система управления реляционными базами данных, разработанная корпорацией Microsoft.</w:t>
+      </w:r>
+    </w:p>
+    <w:p>
+      <w:pPr>
+        <w:pStyle w:val="ab"/>
+        <w:shd w:val="clear" w:color="auto" w:fill="FFFFFF"/>
+        <w:spacing w:before="0" w:beforeAutospacing="0" w:after="0" w:afterAutospacing="0"/>
         <w:ind w:right="454" w:firstLine="709"/>
         <w:jc w:val="both"/>
         <w:rPr>
-          <w:rFonts w:eastAsia="Calibri"/>
-          <w:lang w:eastAsia="en-US"/>
-        </w:rPr>
-      </w:pPr>
-      <w:proofErr w:type="spellStart"/>
-      <w:r>
-        <w:rPr>
-          <w:rFonts w:eastAsia="Calibri"/>
-          <w:lang w:val="en-US" w:eastAsia="en-US"/>
-        </w:rPr>
-        <w:lastRenderedPageBreak/>
-        <w:t>MSSql</w:t>
-      </w:r>
-      <w:proofErr w:type="spellEnd"/>
-      <w:r>
-        <w:rPr>
-          <w:rFonts w:eastAsia="Calibri"/>
-          <w:lang w:eastAsia="en-US"/>
-        </w:rPr>
-        <w:t xml:space="preserve"> – </w:t>
-      </w:r>
-      <w:r>
-        <w:rPr>
-          <w:rFonts w:eastAsia="Calibri"/>
-          <w:lang w:eastAsia="en-US"/>
-        </w:rPr>
-        <w:t xml:space="preserve">язык </w:t>
-      </w:r>
-    </w:p>
-    <w:p>
-      <w:pPr>
-        <w:ind w:right="454" w:firstLine="709"/>
-        <w:jc w:val="both"/>
-        <w:rPr>
-          <w:rFonts w:eastAsia="Calibri"/>
-          <w:lang w:eastAsia="en-US"/>
-        </w:rPr>
-      </w:pPr>
-      <w:r>
-        <w:rPr>
-          <w:rFonts w:eastAsia="Calibri"/>
-          <w:lang w:val="en-US" w:eastAsia="en-US"/>
-        </w:rPr>
-        <w:t>HTML</w:t>
-      </w:r>
-      <w:r>
-        <w:rPr>
-          <w:rFonts w:eastAsia="Calibri"/>
-          <w:lang w:eastAsia="en-US"/>
-        </w:rPr>
-        <w:t xml:space="preserve"> – </w:t>
-      </w:r>
-      <w:r>
-        <w:rPr>
-          <w:rFonts w:eastAsia="Calibri"/>
-          <w:lang w:eastAsia="en-US"/>
-        </w:rPr>
-        <w:t>язык верстки</w:t>
+          <w:shd w:val="clear" w:color="auto" w:fill="FFFFFF"/>
+        </w:rPr>
+      </w:pPr>
+      <w:r>
+        <w:rPr>
+          <w:shd w:val="clear" w:color="auto" w:fill="FFFFFF"/>
+        </w:rPr>
+        <w:t xml:space="preserve">HTML – </w:t>
+      </w:r>
+      <w:r>
+        <w:rPr>
+          <w:shd w:val="clear" w:color="auto" w:fill="FFFFFF"/>
+        </w:rPr>
+        <w:t>стандартизированный язык разметки документов во Всемирной паутине. Большинство веб-страниц содержат описание разметки на языке HTML. Язык HTML интерпретируется браузерами; полученный в результате интерпретации форматированный текст отображается на экране монитора компьютера или мобильного устройства.</w:t>
       </w:r>
     </w:p>
     <w:p>
@@ -12644,1645 +12493,6 @@
           <w:lang w:eastAsia="en-US"/>
         </w:rPr>
       </w:pPr>
-      <w:r>
-        <w:rPr>
-          <w:lang w:eastAsia="en-US"/>
-        </w:rPr>
-        <w:t>Пример с</w:t>
-      </w:r>
-      <w:r>
-        <w:rPr>
-          <w:lang w:eastAsia="en-US"/>
-        </w:rPr>
-        <w:t>оответстви</w:t>
-      </w:r>
-      <w:r>
-        <w:rPr>
-          <w:lang w:eastAsia="en-US"/>
-        </w:rPr>
-        <w:t>я</w:t>
-      </w:r>
-      <w:r>
-        <w:rPr>
-          <w:lang w:eastAsia="en-US"/>
-        </w:rPr>
-        <w:t xml:space="preserve"> выполняемых функций и закрепленных за ними элементов управле</w:t>
-      </w:r>
-      <w:r>
-        <w:rPr>
-          <w:lang w:eastAsia="en-US"/>
-        </w:rPr>
-        <w:t>ния приведен</w:t>
-      </w:r>
-      <w:r>
-        <w:rPr>
-          <w:lang w:eastAsia="en-US"/>
-        </w:rPr>
-        <w:t xml:space="preserve"> в таблице </w:t>
-      </w:r>
-      <w:r>
-        <w:rPr>
-          <w:lang w:eastAsia="en-US"/>
-        </w:rPr>
-        <w:t>3.</w:t>
-      </w:r>
-      <w:r>
-        <w:rPr>
-          <w:lang w:eastAsia="en-US"/>
-        </w:rPr>
-        <w:t>7</w:t>
-      </w:r>
-      <w:r>
-        <w:rPr>
-          <w:lang w:eastAsia="en-US"/>
-        </w:rPr>
-        <w:t>.</w:t>
-      </w:r>
-    </w:p>
-    <w:p>
-      <w:pPr>
-        <w:ind w:right="454" w:firstLine="680"/>
-        <w:jc w:val="both"/>
-        <w:rPr>
-          <w:lang w:eastAsia="en-US"/>
-        </w:rPr>
-      </w:pPr>
-    </w:p>
-    <w:tbl>
-      <w:tblPr>
-        <w:tblpPr w:leftFromText="180" w:rightFromText="180" w:vertAnchor="page" w:horzAnchor="margin" w:tblpY="9301"/>
-        <w:tblW w:w="8424" w:type="dxa"/>
-        <w:tblBorders>
-          <w:top w:val="single" w:sz="4" w:space="0" w:color="auto"/>
-          <w:left w:val="single" w:sz="4" w:space="0" w:color="auto"/>
-          <w:bottom w:val="single" w:sz="4" w:space="0" w:color="auto"/>
-          <w:right w:val="single" w:sz="4" w:space="0" w:color="auto"/>
-          <w:insideH w:val="single" w:sz="4" w:space="0" w:color="auto"/>
-          <w:insideV w:val="single" w:sz="4" w:space="0" w:color="auto"/>
-        </w:tblBorders>
-        <w:tblLook w:val="01E0" w:firstRow="1" w:lastRow="1" w:firstColumn="1" w:lastColumn="1" w:noHBand="0" w:noVBand="0"/>
-      </w:tblPr>
-      <w:tblGrid>
-        <w:gridCol w:w="1947"/>
-        <w:gridCol w:w="2335"/>
-        <w:gridCol w:w="2084"/>
-        <w:gridCol w:w="2058"/>
-      </w:tblGrid>
-      <w:tr>
-        <w:trPr>
-          <w:trHeight w:val="170"/>
-        </w:trPr>
-        <w:tc>
-          <w:tcPr>
-            <w:tcW w:w="1947" w:type="dxa"/>
-            <w:vAlign w:val="center"/>
-          </w:tcPr>
-          <w:p>
-            <w:pPr>
-              <w:ind w:left="34" w:right="454" w:firstLine="287"/>
-              <w:jc w:val="center"/>
-              <w:rPr>
-                <w:sz w:val="22"/>
-              </w:rPr>
-            </w:pPr>
-            <w:r>
-              <w:rPr>
-                <w:sz w:val="22"/>
-              </w:rPr>
-              <w:t>Функция</w:t>
-            </w:r>
-          </w:p>
-        </w:tc>
-        <w:tc>
-          <w:tcPr>
-            <w:tcW w:w="2335" w:type="dxa"/>
-            <w:vAlign w:val="center"/>
-          </w:tcPr>
-          <w:p>
-            <w:pPr>
-              <w:ind w:left="34" w:right="454" w:firstLine="287"/>
-              <w:jc w:val="center"/>
-              <w:rPr>
-                <w:sz w:val="22"/>
-              </w:rPr>
-            </w:pPr>
-            <w:r>
-              <w:rPr>
-                <w:sz w:val="22"/>
-              </w:rPr>
-              <w:t>Компонента меню</w:t>
-            </w:r>
-          </w:p>
-        </w:tc>
-        <w:tc>
-          <w:tcPr>
-            <w:tcW w:w="2084" w:type="dxa"/>
-          </w:tcPr>
-          <w:p>
-            <w:pPr>
-              <w:ind w:left="34" w:right="454" w:firstLine="287"/>
-              <w:jc w:val="center"/>
-              <w:rPr>
-                <w:sz w:val="22"/>
-              </w:rPr>
-            </w:pPr>
-            <w:r>
-              <w:rPr>
-                <w:sz w:val="22"/>
-              </w:rPr>
-              <w:t>Название элемента</w:t>
-            </w:r>
-          </w:p>
-          <w:p>
-            <w:pPr>
-              <w:ind w:left="34" w:right="454" w:firstLine="287"/>
-              <w:jc w:val="center"/>
-              <w:rPr>
-                <w:sz w:val="22"/>
-              </w:rPr>
-            </w:pPr>
-            <w:r>
-              <w:rPr>
-                <w:sz w:val="22"/>
-              </w:rPr>
-              <w:t>интерфейса</w:t>
-            </w:r>
-          </w:p>
-        </w:tc>
-        <w:tc>
-          <w:tcPr>
-            <w:tcW w:w="2058" w:type="dxa"/>
-          </w:tcPr>
-          <w:p>
-            <w:pPr>
-              <w:ind w:left="34" w:right="454" w:firstLine="287"/>
-              <w:jc w:val="center"/>
-              <w:rPr>
-                <w:sz w:val="22"/>
-              </w:rPr>
-            </w:pPr>
-            <w:r>
-              <w:rPr>
-                <w:sz w:val="22"/>
-              </w:rPr>
-              <w:t>Реализация</w:t>
-            </w:r>
-          </w:p>
-        </w:tc>
-      </w:tr>
-      <w:tr>
-        <w:trPr>
-          <w:trHeight w:val="170"/>
-        </w:trPr>
-        <w:tc>
-          <w:tcPr>
-            <w:tcW w:w="1947" w:type="dxa"/>
-            <w:vAlign w:val="center"/>
-          </w:tcPr>
-          <w:p>
-            <w:pPr>
-              <w:ind w:left="-73" w:right="207" w:firstLine="567"/>
-              <w:jc w:val="both"/>
-              <w:rPr>
-                <w:sz w:val="22"/>
-              </w:rPr>
-            </w:pPr>
-            <w:r>
-              <w:rPr>
-                <w:sz w:val="22"/>
-              </w:rPr>
-              <w:t>Загрузка изображения</w:t>
-            </w:r>
-          </w:p>
-        </w:tc>
-        <w:tc>
-          <w:tcPr>
-            <w:tcW w:w="2335" w:type="dxa"/>
-            <w:vAlign w:val="center"/>
-          </w:tcPr>
-          <w:p>
-            <w:pPr>
-              <w:ind w:left="34" w:right="454" w:firstLine="287"/>
-              <w:jc w:val="center"/>
-              <w:rPr>
-                <w:sz w:val="22"/>
-              </w:rPr>
-            </w:pPr>
-            <w:proofErr w:type="spellStart"/>
-            <w:proofErr w:type="gramStart"/>
-            <w:r>
-              <w:rPr>
-                <w:color w:val="000000"/>
-                <w:sz w:val="22"/>
-                <w:lang w:val="en-US"/>
-              </w:rPr>
-              <w:t>UploadImage</w:t>
-            </w:r>
-            <w:proofErr w:type="spellEnd"/>
-            <w:r>
-              <w:rPr>
-                <w:color w:val="000000"/>
-                <w:sz w:val="22"/>
-              </w:rPr>
-              <w:t>(</w:t>
-            </w:r>
-            <w:proofErr w:type="gramEnd"/>
-            <w:r>
-              <w:rPr>
-                <w:color w:val="000000"/>
-                <w:sz w:val="22"/>
-              </w:rPr>
-              <w:t>)</w:t>
-            </w:r>
-          </w:p>
-        </w:tc>
-        <w:tc>
-          <w:tcPr>
-            <w:tcW w:w="2084" w:type="dxa"/>
-            <w:vAlign w:val="center"/>
-          </w:tcPr>
-          <w:p>
-            <w:pPr>
-              <w:ind w:left="34" w:right="454" w:firstLine="287"/>
-              <w:jc w:val="center"/>
-              <w:rPr>
-                <w:sz w:val="22"/>
-              </w:rPr>
-            </w:pPr>
-            <w:r>
-              <w:rPr>
-                <w:color w:val="000000"/>
-                <w:sz w:val="22"/>
-                <w:lang w:val="en-US"/>
-              </w:rPr>
-              <w:t>Upload</w:t>
-            </w:r>
-            <w:r>
-              <w:rPr>
-                <w:color w:val="000000"/>
-                <w:sz w:val="22"/>
-              </w:rPr>
-              <w:t xml:space="preserve"> </w:t>
-            </w:r>
-            <w:r>
-              <w:rPr>
-                <w:color w:val="000000"/>
-                <w:sz w:val="22"/>
-                <w:lang w:val="en-US"/>
-              </w:rPr>
-              <w:t>Image</w:t>
-            </w:r>
-          </w:p>
-        </w:tc>
-        <w:tc>
-          <w:tcPr>
-            <w:tcW w:w="2058" w:type="dxa"/>
-            <w:vAlign w:val="center"/>
-          </w:tcPr>
-          <w:p>
-            <w:pPr>
-              <w:ind w:left="-73" w:right="207" w:firstLine="567"/>
-              <w:jc w:val="both"/>
-              <w:rPr>
-                <w:sz w:val="22"/>
-              </w:rPr>
-            </w:pPr>
-            <w:r>
-              <w:rPr>
-                <w:sz w:val="22"/>
-              </w:rPr>
-              <w:t>Метод осуществляющий переход в меню загрузки изображения</w:t>
-            </w:r>
-          </w:p>
-        </w:tc>
-      </w:tr>
-      <w:tr>
-        <w:trPr>
-          <w:trHeight w:val="170"/>
-        </w:trPr>
-        <w:tc>
-          <w:tcPr>
-            <w:tcW w:w="1947" w:type="dxa"/>
-            <w:vAlign w:val="center"/>
-          </w:tcPr>
-          <w:p>
-            <w:pPr>
-              <w:ind w:left="-73" w:right="207" w:firstLine="567"/>
-              <w:jc w:val="both"/>
-              <w:rPr>
-                <w:sz w:val="22"/>
-              </w:rPr>
-            </w:pPr>
-            <w:r>
-              <w:rPr>
-                <w:sz w:val="22"/>
-              </w:rPr>
-              <w:t>Удаление изображения</w:t>
-            </w:r>
-          </w:p>
-        </w:tc>
-        <w:tc>
-          <w:tcPr>
-            <w:tcW w:w="2335" w:type="dxa"/>
-            <w:vAlign w:val="center"/>
-          </w:tcPr>
-          <w:p>
-            <w:pPr>
-              <w:ind w:left="34" w:right="454" w:firstLine="287"/>
-              <w:jc w:val="center"/>
-              <w:rPr>
-                <w:color w:val="000000"/>
-                <w:sz w:val="22"/>
-                <w:lang w:val="en-US"/>
-              </w:rPr>
-            </w:pPr>
-            <w:proofErr w:type="gramStart"/>
-            <w:r>
-              <w:rPr>
-                <w:color w:val="000000"/>
-                <w:sz w:val="22"/>
-                <w:lang w:val="en-US"/>
-              </w:rPr>
-              <w:t>Delete(</w:t>
-            </w:r>
-            <w:proofErr w:type="gramEnd"/>
-            <w:r>
-              <w:rPr>
-                <w:color w:val="000000"/>
-                <w:sz w:val="22"/>
-                <w:lang w:val="en-US"/>
-              </w:rPr>
-              <w:t>)</w:t>
-            </w:r>
-          </w:p>
-        </w:tc>
-        <w:tc>
-          <w:tcPr>
-            <w:tcW w:w="2084" w:type="dxa"/>
-            <w:vAlign w:val="center"/>
-          </w:tcPr>
-          <w:p>
-            <w:pPr>
-              <w:ind w:left="34" w:right="454" w:firstLine="287"/>
-              <w:jc w:val="center"/>
-              <w:rPr>
-                <w:color w:val="000000"/>
-                <w:sz w:val="22"/>
-                <w:lang w:val="en-US"/>
-              </w:rPr>
-            </w:pPr>
-            <w:r>
-              <w:rPr>
-                <w:color w:val="000000"/>
-                <w:sz w:val="22"/>
-                <w:lang w:val="en-US"/>
-              </w:rPr>
-              <w:t>Delete</w:t>
-            </w:r>
-          </w:p>
-        </w:tc>
-        <w:tc>
-          <w:tcPr>
-            <w:tcW w:w="2058" w:type="dxa"/>
-            <w:vAlign w:val="center"/>
-          </w:tcPr>
-          <w:p>
-            <w:pPr>
-              <w:ind w:left="-73" w:right="207" w:firstLine="567"/>
-              <w:jc w:val="both"/>
-              <w:rPr>
-                <w:sz w:val="22"/>
-              </w:rPr>
-            </w:pPr>
-            <w:proofErr w:type="gramStart"/>
-            <w:r>
-              <w:rPr>
-                <w:sz w:val="22"/>
-              </w:rPr>
-              <w:t>Метод</w:t>
-            </w:r>
-            <w:proofErr w:type="gramEnd"/>
-            <w:r>
-              <w:rPr>
-                <w:sz w:val="22"/>
-              </w:rPr>
-              <w:t xml:space="preserve"> осуществляющий удаление изображения</w:t>
-            </w:r>
-          </w:p>
-        </w:tc>
-      </w:tr>
-      <w:tr>
-        <w:trPr>
-          <w:trHeight w:val="170"/>
-        </w:trPr>
-        <w:tc>
-          <w:tcPr>
-            <w:tcW w:w="1947" w:type="dxa"/>
-            <w:vAlign w:val="center"/>
-          </w:tcPr>
-          <w:p>
-            <w:pPr>
-              <w:ind w:left="-73" w:right="207" w:firstLine="567"/>
-              <w:jc w:val="both"/>
-              <w:rPr>
-                <w:sz w:val="22"/>
-              </w:rPr>
-            </w:pPr>
-            <w:r>
-              <w:rPr>
-                <w:sz w:val="22"/>
-              </w:rPr>
-              <w:t>Подробная информация</w:t>
-            </w:r>
-          </w:p>
-        </w:tc>
-        <w:tc>
-          <w:tcPr>
-            <w:tcW w:w="2335" w:type="dxa"/>
-            <w:vAlign w:val="center"/>
-          </w:tcPr>
-          <w:p>
-            <w:pPr>
-              <w:ind w:left="34" w:right="454" w:firstLine="287"/>
-              <w:jc w:val="center"/>
-              <w:rPr>
-                <w:color w:val="000000"/>
-                <w:sz w:val="22"/>
-              </w:rPr>
-            </w:pPr>
-            <w:proofErr w:type="gramStart"/>
-            <w:r>
-              <w:rPr>
-                <w:color w:val="000000"/>
-                <w:sz w:val="22"/>
-                <w:lang w:val="en-US"/>
-              </w:rPr>
-              <w:t>Details</w:t>
-            </w:r>
-            <w:r>
-              <w:rPr>
-                <w:color w:val="000000"/>
-                <w:sz w:val="22"/>
-              </w:rPr>
-              <w:t>(</w:t>
-            </w:r>
-            <w:proofErr w:type="gramEnd"/>
-            <w:r>
-              <w:rPr>
-                <w:color w:val="000000"/>
-                <w:sz w:val="22"/>
-              </w:rPr>
-              <w:t>)</w:t>
-            </w:r>
-          </w:p>
-        </w:tc>
-        <w:tc>
-          <w:tcPr>
-            <w:tcW w:w="2084" w:type="dxa"/>
-            <w:vAlign w:val="center"/>
-          </w:tcPr>
-          <w:p>
-            <w:pPr>
-              <w:ind w:left="34" w:right="454" w:firstLine="287"/>
-              <w:jc w:val="center"/>
-              <w:rPr>
-                <w:color w:val="000000"/>
-                <w:sz w:val="22"/>
-                <w:lang w:val="en-US"/>
-              </w:rPr>
-            </w:pPr>
-            <w:r>
-              <w:rPr>
-                <w:color w:val="000000"/>
-                <w:sz w:val="22"/>
-                <w:lang w:val="en-US"/>
-              </w:rPr>
-              <w:t>Details</w:t>
-            </w:r>
-          </w:p>
-        </w:tc>
-        <w:tc>
-          <w:tcPr>
-            <w:tcW w:w="2058" w:type="dxa"/>
-            <w:vAlign w:val="center"/>
-          </w:tcPr>
-          <w:p>
-            <w:pPr>
-              <w:ind w:left="-73" w:right="207" w:firstLine="567"/>
-              <w:jc w:val="both"/>
-              <w:rPr>
-                <w:sz w:val="22"/>
-              </w:rPr>
-            </w:pPr>
-            <w:r>
-              <w:rPr>
-                <w:sz w:val="22"/>
-              </w:rPr>
-              <w:t>Метод осуществляющий подробный вывод информации об изображении</w:t>
-            </w:r>
-          </w:p>
-        </w:tc>
-      </w:tr>
-      <w:tr>
-        <w:trPr>
-          <w:trHeight w:val="170"/>
-        </w:trPr>
-        <w:tc>
-          <w:tcPr>
-            <w:tcW w:w="1947" w:type="dxa"/>
-            <w:vAlign w:val="center"/>
-          </w:tcPr>
-          <w:p>
-            <w:pPr>
-              <w:ind w:left="-73" w:right="207" w:firstLine="567"/>
-              <w:jc w:val="both"/>
-              <w:rPr>
-                <w:sz w:val="22"/>
-              </w:rPr>
-            </w:pPr>
-          </w:p>
-        </w:tc>
-        <w:tc>
-          <w:tcPr>
-            <w:tcW w:w="2335" w:type="dxa"/>
-            <w:vAlign w:val="center"/>
-          </w:tcPr>
-          <w:p>
-            <w:pPr>
-              <w:ind w:left="34" w:right="454" w:firstLine="287"/>
-              <w:jc w:val="center"/>
-              <w:rPr>
-                <w:color w:val="000000"/>
-                <w:sz w:val="22"/>
-              </w:rPr>
-            </w:pPr>
-          </w:p>
-        </w:tc>
-        <w:tc>
-          <w:tcPr>
-            <w:tcW w:w="2084" w:type="dxa"/>
-            <w:vAlign w:val="center"/>
-          </w:tcPr>
-          <w:p>
-            <w:pPr>
-              <w:ind w:left="34" w:right="454" w:firstLine="287"/>
-              <w:jc w:val="center"/>
-              <w:rPr>
-                <w:color w:val="000000"/>
-                <w:sz w:val="22"/>
-              </w:rPr>
-            </w:pPr>
-          </w:p>
-        </w:tc>
-        <w:tc>
-          <w:tcPr>
-            <w:tcW w:w="2058" w:type="dxa"/>
-            <w:vAlign w:val="center"/>
-          </w:tcPr>
-          <w:p>
-            <w:pPr>
-              <w:ind w:left="-73" w:right="207" w:firstLine="567"/>
-              <w:jc w:val="both"/>
-              <w:rPr>
-                <w:sz w:val="22"/>
-              </w:rPr>
-            </w:pPr>
-          </w:p>
-        </w:tc>
-      </w:tr>
-    </w:tbl>
-    <w:p>
-      <w:pPr>
-        <w:ind w:right="454"/>
-        <w:rPr>
-          <w:lang w:eastAsia="en-US"/>
-        </w:rPr>
-      </w:pPr>
-      <w:r>
-        <w:rPr>
-          <w:lang w:eastAsia="en-US"/>
-        </w:rPr>
-        <w:t xml:space="preserve">Таблица </w:t>
-      </w:r>
-      <w:r>
-        <w:rPr>
-          <w:lang w:eastAsia="en-US"/>
-        </w:rPr>
-        <w:t>3.7</w:t>
-      </w:r>
-      <w:r>
-        <w:rPr>
-          <w:lang w:eastAsia="en-US"/>
-        </w:rPr>
-        <w:t xml:space="preserve"> ч.1</w:t>
-      </w:r>
-      <w:r>
-        <w:rPr>
-          <w:lang w:eastAsia="en-US"/>
-        </w:rPr>
-        <w:t xml:space="preserve"> – Функции и закрепленные за ними элементы управления </w:t>
-      </w:r>
-    </w:p>
-    <w:p>
-      <w:pPr>
-        <w:ind w:right="454" w:firstLine="680"/>
-        <w:jc w:val="both"/>
-        <w:rPr>
-          <w:lang w:eastAsia="en-US"/>
-        </w:rPr>
-      </w:pPr>
-    </w:p>
-    <w:p>
-      <w:pPr>
-        <w:ind w:right="454" w:firstLine="680"/>
-        <w:jc w:val="both"/>
-        <w:rPr>
-          <w:lang w:eastAsia="en-US"/>
-        </w:rPr>
-      </w:pPr>
-    </w:p>
-    <w:tbl>
-      <w:tblPr>
-        <w:tblpPr w:leftFromText="180" w:rightFromText="180" w:vertAnchor="page" w:horzAnchor="margin" w:tblpY="1381"/>
-        <w:tblW w:w="9195" w:type="dxa"/>
-        <w:tblBorders>
-          <w:top w:val="single" w:sz="4" w:space="0" w:color="auto"/>
-          <w:left w:val="single" w:sz="4" w:space="0" w:color="auto"/>
-          <w:bottom w:val="single" w:sz="4" w:space="0" w:color="auto"/>
-          <w:right w:val="single" w:sz="4" w:space="0" w:color="auto"/>
-          <w:insideH w:val="single" w:sz="4" w:space="0" w:color="auto"/>
-          <w:insideV w:val="single" w:sz="4" w:space="0" w:color="auto"/>
-        </w:tblBorders>
-        <w:tblLook w:val="01E0" w:firstRow="1" w:lastRow="1" w:firstColumn="1" w:lastColumn="1" w:noHBand="0" w:noVBand="0"/>
-      </w:tblPr>
-      <w:tblGrid>
-        <w:gridCol w:w="1949"/>
-        <w:gridCol w:w="2335"/>
-        <w:gridCol w:w="2853"/>
-        <w:gridCol w:w="2058"/>
-      </w:tblGrid>
-      <w:tr>
-        <w:trPr>
-          <w:trHeight w:val="170"/>
-        </w:trPr>
-        <w:tc>
-          <w:tcPr>
-            <w:tcW w:w="1949" w:type="dxa"/>
-            <w:vAlign w:val="center"/>
-          </w:tcPr>
-          <w:p>
-            <w:pPr>
-              <w:ind w:left="34" w:right="454" w:firstLine="287"/>
-              <w:jc w:val="center"/>
-              <w:rPr>
-                <w:sz w:val="22"/>
-              </w:rPr>
-            </w:pPr>
-            <w:r>
-              <w:rPr>
-                <w:sz w:val="22"/>
-              </w:rPr>
-              <w:lastRenderedPageBreak/>
-              <w:t>Функция</w:t>
-            </w:r>
-          </w:p>
-        </w:tc>
-        <w:tc>
-          <w:tcPr>
-            <w:tcW w:w="2335" w:type="dxa"/>
-            <w:vAlign w:val="center"/>
-          </w:tcPr>
-          <w:p>
-            <w:pPr>
-              <w:ind w:left="34" w:right="454" w:firstLine="287"/>
-              <w:jc w:val="center"/>
-              <w:rPr>
-                <w:sz w:val="22"/>
-              </w:rPr>
-            </w:pPr>
-            <w:r>
-              <w:rPr>
-                <w:sz w:val="22"/>
-              </w:rPr>
-              <w:t>Компонента меню</w:t>
-            </w:r>
-          </w:p>
-        </w:tc>
-        <w:tc>
-          <w:tcPr>
-            <w:tcW w:w="2853" w:type="dxa"/>
-          </w:tcPr>
-          <w:p>
-            <w:pPr>
-              <w:ind w:left="34" w:right="454" w:firstLine="287"/>
-              <w:jc w:val="center"/>
-              <w:rPr>
-                <w:sz w:val="22"/>
-              </w:rPr>
-            </w:pPr>
-            <w:r>
-              <w:rPr>
-                <w:sz w:val="22"/>
-              </w:rPr>
-              <w:t>Название элемента</w:t>
-            </w:r>
-          </w:p>
-          <w:p>
-            <w:pPr>
-              <w:ind w:left="34" w:right="454" w:firstLine="287"/>
-              <w:jc w:val="center"/>
-              <w:rPr>
-                <w:sz w:val="22"/>
-              </w:rPr>
-            </w:pPr>
-            <w:r>
-              <w:rPr>
-                <w:sz w:val="22"/>
-              </w:rPr>
-              <w:t>интерфейса</w:t>
-            </w:r>
-          </w:p>
-        </w:tc>
-        <w:tc>
-          <w:tcPr>
-            <w:tcW w:w="2058" w:type="dxa"/>
-          </w:tcPr>
-          <w:p>
-            <w:pPr>
-              <w:ind w:left="34" w:right="454" w:firstLine="287"/>
-              <w:jc w:val="center"/>
-              <w:rPr>
-                <w:sz w:val="22"/>
-              </w:rPr>
-            </w:pPr>
-            <w:r>
-              <w:rPr>
-                <w:sz w:val="22"/>
-              </w:rPr>
-              <w:t>Реализация</w:t>
-            </w:r>
-          </w:p>
-        </w:tc>
-      </w:tr>
-      <w:tr>
-        <w:trPr>
-          <w:trHeight w:val="170"/>
-        </w:trPr>
-        <w:tc>
-          <w:tcPr>
-            <w:tcW w:w="1949" w:type="dxa"/>
-            <w:vAlign w:val="center"/>
-          </w:tcPr>
-          <w:p>
-            <w:pPr>
-              <w:ind w:left="-73" w:right="207" w:firstLine="567"/>
-              <w:jc w:val="both"/>
-              <w:rPr>
-                <w:sz w:val="22"/>
-              </w:rPr>
-            </w:pPr>
-            <w:r>
-              <w:rPr>
-                <w:sz w:val="22"/>
-              </w:rPr>
-              <w:t>Загрузка изображения</w:t>
-            </w:r>
-          </w:p>
-        </w:tc>
-        <w:tc>
-          <w:tcPr>
-            <w:tcW w:w="2335" w:type="dxa"/>
-            <w:vAlign w:val="center"/>
-          </w:tcPr>
-          <w:p>
-            <w:pPr>
-              <w:ind w:left="34" w:right="454" w:firstLine="287"/>
-              <w:jc w:val="center"/>
-              <w:rPr>
-                <w:sz w:val="22"/>
-              </w:rPr>
-            </w:pPr>
-            <w:proofErr w:type="spellStart"/>
-            <w:proofErr w:type="gramStart"/>
-            <w:r>
-              <w:rPr>
-                <w:color w:val="000000"/>
-                <w:sz w:val="22"/>
-                <w:lang w:val="en-US"/>
-              </w:rPr>
-              <w:t>UploadImage</w:t>
-            </w:r>
-            <w:proofErr w:type="spellEnd"/>
-            <w:r>
-              <w:rPr>
-                <w:color w:val="000000"/>
-                <w:sz w:val="22"/>
-              </w:rPr>
-              <w:t>(</w:t>
-            </w:r>
-            <w:proofErr w:type="gramEnd"/>
-            <w:r>
-              <w:rPr>
-                <w:color w:val="000000"/>
-                <w:sz w:val="22"/>
-              </w:rPr>
-              <w:t>)</w:t>
-            </w:r>
-          </w:p>
-        </w:tc>
-        <w:tc>
-          <w:tcPr>
-            <w:tcW w:w="2853" w:type="dxa"/>
-            <w:vAlign w:val="center"/>
-          </w:tcPr>
-          <w:p>
-            <w:pPr>
-              <w:ind w:left="34" w:right="454" w:firstLine="287"/>
-              <w:jc w:val="center"/>
-              <w:rPr>
-                <w:sz w:val="22"/>
-              </w:rPr>
-            </w:pPr>
-            <w:r>
-              <w:rPr>
-                <w:color w:val="000000"/>
-                <w:sz w:val="22"/>
-                <w:lang w:val="en-US"/>
-              </w:rPr>
-              <w:t>Upload</w:t>
-            </w:r>
-            <w:r>
-              <w:rPr>
-                <w:color w:val="000000"/>
-                <w:sz w:val="22"/>
-              </w:rPr>
-              <w:t xml:space="preserve"> </w:t>
-            </w:r>
-            <w:r>
-              <w:rPr>
-                <w:color w:val="000000"/>
-                <w:sz w:val="22"/>
-                <w:lang w:val="en-US"/>
-              </w:rPr>
-              <w:t>Image</w:t>
-            </w:r>
-          </w:p>
-        </w:tc>
-        <w:tc>
-          <w:tcPr>
-            <w:tcW w:w="2058" w:type="dxa"/>
-            <w:vAlign w:val="center"/>
-          </w:tcPr>
-          <w:p>
-            <w:pPr>
-              <w:ind w:left="-73" w:right="207" w:firstLine="567"/>
-              <w:jc w:val="both"/>
-              <w:rPr>
-                <w:sz w:val="22"/>
-              </w:rPr>
-            </w:pPr>
-            <w:r>
-              <w:rPr>
-                <w:sz w:val="22"/>
-              </w:rPr>
-              <w:t>Метод осуществляющий переход в меню загрузки изображения</w:t>
-            </w:r>
-          </w:p>
-        </w:tc>
-      </w:tr>
-      <w:tr>
-        <w:trPr>
-          <w:trHeight w:val="170"/>
-        </w:trPr>
-        <w:tc>
-          <w:tcPr>
-            <w:tcW w:w="1949" w:type="dxa"/>
-            <w:vAlign w:val="center"/>
-          </w:tcPr>
-          <w:p>
-            <w:pPr>
-              <w:ind w:left="-73" w:right="207" w:firstLine="567"/>
-              <w:jc w:val="both"/>
-              <w:rPr>
-                <w:sz w:val="22"/>
-              </w:rPr>
-            </w:pPr>
-            <w:r>
-              <w:rPr>
-                <w:sz w:val="22"/>
-              </w:rPr>
-              <w:t>Удаление изображения</w:t>
-            </w:r>
-          </w:p>
-        </w:tc>
-        <w:tc>
-          <w:tcPr>
-            <w:tcW w:w="2335" w:type="dxa"/>
-            <w:vAlign w:val="center"/>
-          </w:tcPr>
-          <w:p>
-            <w:pPr>
-              <w:ind w:left="34" w:right="454" w:firstLine="287"/>
-              <w:jc w:val="center"/>
-              <w:rPr>
-                <w:color w:val="000000"/>
-                <w:sz w:val="22"/>
-                <w:lang w:val="en-US"/>
-              </w:rPr>
-            </w:pPr>
-            <w:proofErr w:type="gramStart"/>
-            <w:r>
-              <w:rPr>
-                <w:color w:val="000000"/>
-                <w:sz w:val="22"/>
-                <w:lang w:val="en-US"/>
-              </w:rPr>
-              <w:t>Delete(</w:t>
-            </w:r>
-            <w:proofErr w:type="gramEnd"/>
-            <w:r>
-              <w:rPr>
-                <w:color w:val="000000"/>
-                <w:sz w:val="22"/>
-                <w:lang w:val="en-US"/>
-              </w:rPr>
-              <w:t>)</w:t>
-            </w:r>
-          </w:p>
-        </w:tc>
-        <w:tc>
-          <w:tcPr>
-            <w:tcW w:w="2853" w:type="dxa"/>
-            <w:vAlign w:val="center"/>
-          </w:tcPr>
-          <w:p>
-            <w:pPr>
-              <w:ind w:left="34" w:right="454" w:firstLine="287"/>
-              <w:jc w:val="center"/>
-              <w:rPr>
-                <w:color w:val="000000"/>
-                <w:sz w:val="22"/>
-                <w:lang w:val="en-US"/>
-              </w:rPr>
-            </w:pPr>
-            <w:r>
-              <w:rPr>
-                <w:color w:val="000000"/>
-                <w:sz w:val="22"/>
-                <w:lang w:val="en-US"/>
-              </w:rPr>
-              <w:t>Delete</w:t>
-            </w:r>
-          </w:p>
-        </w:tc>
-        <w:tc>
-          <w:tcPr>
-            <w:tcW w:w="2058" w:type="dxa"/>
-            <w:vAlign w:val="center"/>
-          </w:tcPr>
-          <w:p>
-            <w:pPr>
-              <w:ind w:left="-73" w:right="207" w:firstLine="567"/>
-              <w:jc w:val="both"/>
-              <w:rPr>
-                <w:sz w:val="22"/>
-              </w:rPr>
-            </w:pPr>
-            <w:proofErr w:type="gramStart"/>
-            <w:r>
-              <w:rPr>
-                <w:sz w:val="22"/>
-              </w:rPr>
-              <w:t>Метод</w:t>
-            </w:r>
-            <w:proofErr w:type="gramEnd"/>
-            <w:r>
-              <w:rPr>
-                <w:sz w:val="22"/>
-              </w:rPr>
-              <w:t xml:space="preserve"> осуществляющий удаление изображения</w:t>
-            </w:r>
-          </w:p>
-        </w:tc>
-      </w:tr>
-      <w:tr>
-        <w:trPr>
-          <w:trHeight w:val="170"/>
-        </w:trPr>
-        <w:tc>
-          <w:tcPr>
-            <w:tcW w:w="1949" w:type="dxa"/>
-            <w:vAlign w:val="center"/>
-          </w:tcPr>
-          <w:p>
-            <w:pPr>
-              <w:ind w:left="-73" w:right="207" w:firstLine="567"/>
-              <w:jc w:val="both"/>
-              <w:rPr>
-                <w:sz w:val="22"/>
-              </w:rPr>
-            </w:pPr>
-            <w:r>
-              <w:rPr>
-                <w:sz w:val="22"/>
-              </w:rPr>
-              <w:t>Подробная информация</w:t>
-            </w:r>
-          </w:p>
-        </w:tc>
-        <w:tc>
-          <w:tcPr>
-            <w:tcW w:w="2335" w:type="dxa"/>
-            <w:vAlign w:val="center"/>
-          </w:tcPr>
-          <w:p>
-            <w:pPr>
-              <w:ind w:left="34" w:right="454" w:firstLine="287"/>
-              <w:jc w:val="center"/>
-              <w:rPr>
-                <w:color w:val="000000"/>
-                <w:sz w:val="22"/>
-              </w:rPr>
-            </w:pPr>
-            <w:proofErr w:type="gramStart"/>
-            <w:r>
-              <w:rPr>
-                <w:color w:val="000000"/>
-                <w:sz w:val="22"/>
-                <w:lang w:val="en-US"/>
-              </w:rPr>
-              <w:t>Details</w:t>
-            </w:r>
-            <w:r>
-              <w:rPr>
-                <w:color w:val="000000"/>
-                <w:sz w:val="22"/>
-              </w:rPr>
-              <w:t>(</w:t>
-            </w:r>
-            <w:proofErr w:type="gramEnd"/>
-            <w:r>
-              <w:rPr>
-                <w:color w:val="000000"/>
-                <w:sz w:val="22"/>
-              </w:rPr>
-              <w:t>)</w:t>
-            </w:r>
-          </w:p>
-        </w:tc>
-        <w:tc>
-          <w:tcPr>
-            <w:tcW w:w="2853" w:type="dxa"/>
-            <w:vAlign w:val="center"/>
-          </w:tcPr>
-          <w:p>
-            <w:pPr>
-              <w:ind w:left="34" w:right="454" w:firstLine="287"/>
-              <w:jc w:val="center"/>
-              <w:rPr>
-                <w:color w:val="000000"/>
-                <w:sz w:val="22"/>
-                <w:lang w:val="en-US"/>
-              </w:rPr>
-            </w:pPr>
-            <w:r>
-              <w:rPr>
-                <w:color w:val="000000"/>
-                <w:sz w:val="22"/>
-                <w:lang w:val="en-US"/>
-              </w:rPr>
-              <w:t>Details</w:t>
-            </w:r>
-          </w:p>
-        </w:tc>
-        <w:tc>
-          <w:tcPr>
-            <w:tcW w:w="2058" w:type="dxa"/>
-            <w:vAlign w:val="center"/>
-          </w:tcPr>
-          <w:p>
-            <w:pPr>
-              <w:ind w:left="-73" w:right="207" w:firstLine="567"/>
-              <w:jc w:val="both"/>
-              <w:rPr>
-                <w:sz w:val="22"/>
-              </w:rPr>
-            </w:pPr>
-            <w:r>
-              <w:rPr>
-                <w:sz w:val="22"/>
-              </w:rPr>
-              <w:t>Метод осуществляющий подробный вывод информации об изображении</w:t>
-            </w:r>
-          </w:p>
-        </w:tc>
-      </w:tr>
-      <w:tr>
-        <w:trPr>
-          <w:trHeight w:val="170"/>
-        </w:trPr>
-        <w:tc>
-          <w:tcPr>
-            <w:tcW w:w="1949" w:type="dxa"/>
-            <w:vAlign w:val="center"/>
-          </w:tcPr>
-          <w:p>
-            <w:pPr>
-              <w:ind w:left="-73" w:right="207" w:firstLine="567"/>
-              <w:jc w:val="both"/>
-              <w:rPr>
-                <w:sz w:val="22"/>
-              </w:rPr>
-            </w:pPr>
-            <w:r>
-              <w:rPr>
-                <w:sz w:val="22"/>
-              </w:rPr>
-              <w:t>Создание аккаунта пользователя</w:t>
-            </w:r>
-          </w:p>
-        </w:tc>
-        <w:tc>
-          <w:tcPr>
-            <w:tcW w:w="2335" w:type="dxa"/>
-            <w:vAlign w:val="center"/>
-          </w:tcPr>
-          <w:p>
-            <w:pPr>
-              <w:ind w:left="34" w:right="454" w:firstLine="287"/>
-              <w:jc w:val="center"/>
-              <w:rPr>
-                <w:color w:val="000000"/>
-                <w:sz w:val="22"/>
-                <w:lang w:val="en-US"/>
-              </w:rPr>
-            </w:pPr>
-            <w:proofErr w:type="spellStart"/>
-            <w:proofErr w:type="gramStart"/>
-            <w:r>
-              <w:rPr>
-                <w:color w:val="000000"/>
-                <w:sz w:val="22"/>
-                <w:lang w:val="en-US"/>
-              </w:rPr>
-              <w:t>CreateUser</w:t>
-            </w:r>
-            <w:proofErr w:type="spellEnd"/>
-            <w:r>
-              <w:rPr>
-                <w:color w:val="000000"/>
-                <w:sz w:val="22"/>
-                <w:lang w:val="en-US"/>
-              </w:rPr>
-              <w:t>(</w:t>
-            </w:r>
-            <w:proofErr w:type="gramEnd"/>
-            <w:r>
-              <w:rPr>
-                <w:color w:val="000000"/>
-                <w:sz w:val="22"/>
-                <w:lang w:val="en-US"/>
-              </w:rPr>
-              <w:t>)</w:t>
-            </w:r>
-          </w:p>
-        </w:tc>
-        <w:tc>
-          <w:tcPr>
-            <w:tcW w:w="2853" w:type="dxa"/>
-            <w:vAlign w:val="center"/>
-          </w:tcPr>
-          <w:p>
-            <w:pPr>
-              <w:ind w:left="34" w:right="454" w:firstLine="287"/>
-              <w:jc w:val="center"/>
-              <w:rPr>
-                <w:color w:val="000000"/>
-                <w:sz w:val="22"/>
-              </w:rPr>
-            </w:pPr>
-            <w:r>
-              <w:rPr>
-                <w:color w:val="000000"/>
-                <w:sz w:val="22"/>
-              </w:rPr>
-              <w:t>Зарегистрироваться</w:t>
-            </w:r>
-          </w:p>
-        </w:tc>
-        <w:tc>
-          <w:tcPr>
-            <w:tcW w:w="2058" w:type="dxa"/>
-            <w:vAlign w:val="center"/>
-          </w:tcPr>
-          <w:p>
-            <w:pPr>
-              <w:ind w:left="-73" w:right="207" w:firstLine="567"/>
-              <w:jc w:val="both"/>
-              <w:rPr>
-                <w:sz w:val="22"/>
-              </w:rPr>
-            </w:pPr>
-            <w:proofErr w:type="gramStart"/>
-            <w:r>
-              <w:rPr>
-                <w:sz w:val="22"/>
-              </w:rPr>
-              <w:t>Метод</w:t>
-            </w:r>
-            <w:proofErr w:type="gramEnd"/>
-            <w:r>
-              <w:rPr>
-                <w:sz w:val="22"/>
-              </w:rPr>
-              <w:t xml:space="preserve"> осуществляющий запись пользователя в базу данных</w:t>
-            </w:r>
-          </w:p>
-        </w:tc>
-      </w:tr>
-      <w:tr>
-        <w:trPr>
-          <w:trHeight w:val="170"/>
-        </w:trPr>
-        <w:tc>
-          <w:tcPr>
-            <w:tcW w:w="1949" w:type="dxa"/>
-            <w:vAlign w:val="center"/>
-          </w:tcPr>
-          <w:p>
-            <w:pPr>
-              <w:ind w:left="-73" w:right="207" w:firstLine="567"/>
-              <w:jc w:val="both"/>
-              <w:rPr>
-                <w:sz w:val="22"/>
-              </w:rPr>
-            </w:pPr>
-            <w:r>
-              <w:rPr>
-                <w:sz w:val="22"/>
-              </w:rPr>
-              <w:t>Удаление аккаунта пользователя</w:t>
-            </w:r>
-          </w:p>
-        </w:tc>
-        <w:tc>
-          <w:tcPr>
-            <w:tcW w:w="2335" w:type="dxa"/>
-            <w:vAlign w:val="center"/>
-          </w:tcPr>
-          <w:p>
-            <w:pPr>
-              <w:ind w:left="34" w:right="454" w:firstLine="287"/>
-              <w:jc w:val="center"/>
-              <w:rPr>
-                <w:color w:val="000000"/>
-                <w:sz w:val="22"/>
-                <w:lang w:val="en-US"/>
-              </w:rPr>
-            </w:pPr>
-            <w:proofErr w:type="gramStart"/>
-            <w:r>
-              <w:rPr>
-                <w:color w:val="000000"/>
-                <w:sz w:val="22"/>
-                <w:lang w:val="en-US"/>
-              </w:rPr>
-              <w:t>Delete(</w:t>
-            </w:r>
-            <w:proofErr w:type="gramEnd"/>
-            <w:r>
-              <w:rPr>
-                <w:color w:val="000000"/>
-                <w:sz w:val="22"/>
-                <w:lang w:val="en-US"/>
-              </w:rPr>
-              <w:t>)</w:t>
-            </w:r>
-          </w:p>
-        </w:tc>
-        <w:tc>
-          <w:tcPr>
-            <w:tcW w:w="2853" w:type="dxa"/>
-            <w:vAlign w:val="center"/>
-          </w:tcPr>
-          <w:p>
-            <w:pPr>
-              <w:ind w:left="34" w:right="454" w:firstLine="287"/>
-              <w:jc w:val="center"/>
-              <w:rPr>
-                <w:color w:val="000000"/>
-                <w:sz w:val="22"/>
-                <w:lang w:val="en-US"/>
-              </w:rPr>
-            </w:pPr>
-            <w:r>
-              <w:rPr>
-                <w:color w:val="000000"/>
-                <w:sz w:val="22"/>
-                <w:lang w:val="en-US"/>
-              </w:rPr>
-              <w:t>Delete</w:t>
-            </w:r>
-          </w:p>
-        </w:tc>
-        <w:tc>
-          <w:tcPr>
-            <w:tcW w:w="2058" w:type="dxa"/>
-            <w:vAlign w:val="center"/>
-          </w:tcPr>
-          <w:p>
-            <w:pPr>
-              <w:ind w:left="-73" w:right="207" w:firstLine="567"/>
-              <w:jc w:val="both"/>
-              <w:rPr>
-                <w:sz w:val="22"/>
-              </w:rPr>
-            </w:pPr>
-            <w:proofErr w:type="gramStart"/>
-            <w:r>
-              <w:rPr>
-                <w:sz w:val="22"/>
-              </w:rPr>
-              <w:t>Метод</w:t>
-            </w:r>
-            <w:proofErr w:type="gramEnd"/>
-            <w:r>
-              <w:rPr>
-                <w:sz w:val="22"/>
-              </w:rPr>
-              <w:t xml:space="preserve"> осуществляющий удаление аккаунта пользователя</w:t>
-            </w:r>
-          </w:p>
-        </w:tc>
-      </w:tr>
-      <w:tr>
-        <w:trPr>
-          <w:trHeight w:val="170"/>
-        </w:trPr>
-        <w:tc>
-          <w:tcPr>
-            <w:tcW w:w="1949" w:type="dxa"/>
-            <w:vAlign w:val="center"/>
-          </w:tcPr>
-          <w:p>
-            <w:pPr>
-              <w:ind w:left="-73" w:right="207" w:firstLine="567"/>
-              <w:jc w:val="both"/>
-              <w:rPr>
-                <w:sz w:val="22"/>
-              </w:rPr>
-            </w:pPr>
-            <w:r>
-              <w:rPr>
-                <w:sz w:val="22"/>
-              </w:rPr>
-              <w:t>Изменение параметров пользователя</w:t>
-            </w:r>
-          </w:p>
-        </w:tc>
-        <w:tc>
-          <w:tcPr>
-            <w:tcW w:w="2335" w:type="dxa"/>
-            <w:vAlign w:val="center"/>
-          </w:tcPr>
-          <w:p>
-            <w:pPr>
-              <w:ind w:left="34" w:right="454" w:firstLine="287"/>
-              <w:jc w:val="center"/>
-              <w:rPr>
-                <w:color w:val="000000"/>
-                <w:sz w:val="22"/>
-                <w:lang w:val="en-US"/>
-              </w:rPr>
-            </w:pPr>
-            <w:proofErr w:type="gramStart"/>
-            <w:r>
-              <w:rPr>
-                <w:color w:val="000000"/>
-                <w:sz w:val="22"/>
-                <w:lang w:val="en-US"/>
-              </w:rPr>
-              <w:t>Edit(</w:t>
-            </w:r>
-            <w:proofErr w:type="gramEnd"/>
-            <w:r>
-              <w:rPr>
-                <w:color w:val="000000"/>
-                <w:sz w:val="22"/>
-                <w:lang w:val="en-US"/>
-              </w:rPr>
-              <w:t>)</w:t>
-            </w:r>
-          </w:p>
-        </w:tc>
-        <w:tc>
-          <w:tcPr>
-            <w:tcW w:w="2853" w:type="dxa"/>
-            <w:vAlign w:val="center"/>
-          </w:tcPr>
-          <w:p>
-            <w:pPr>
-              <w:ind w:left="34" w:right="454" w:firstLine="287"/>
-              <w:jc w:val="center"/>
-              <w:rPr>
-                <w:color w:val="000000"/>
-                <w:sz w:val="22"/>
-                <w:lang w:val="en-US"/>
-              </w:rPr>
-            </w:pPr>
-            <w:r>
-              <w:rPr>
-                <w:color w:val="000000"/>
-                <w:sz w:val="22"/>
-                <w:lang w:val="en-US"/>
-              </w:rPr>
-              <w:t>Edit</w:t>
-            </w:r>
-          </w:p>
-        </w:tc>
-        <w:tc>
-          <w:tcPr>
-            <w:tcW w:w="2058" w:type="dxa"/>
-            <w:vAlign w:val="center"/>
-          </w:tcPr>
-          <w:p>
-            <w:pPr>
-              <w:ind w:left="-73" w:right="207" w:firstLine="567"/>
-              <w:jc w:val="both"/>
-              <w:rPr>
-                <w:sz w:val="22"/>
-              </w:rPr>
-            </w:pPr>
-            <w:proofErr w:type="gramStart"/>
-            <w:r>
-              <w:rPr>
-                <w:sz w:val="22"/>
-              </w:rPr>
-              <w:t>Метод</w:t>
-            </w:r>
-            <w:proofErr w:type="gramEnd"/>
-            <w:r>
-              <w:rPr>
-                <w:sz w:val="22"/>
-              </w:rPr>
-              <w:t xml:space="preserve"> осуществляющий изменение параметров пользователя</w:t>
-            </w:r>
-          </w:p>
-        </w:tc>
-      </w:tr>
-      <w:tr>
-        <w:trPr>
-          <w:trHeight w:val="170"/>
-        </w:trPr>
-        <w:tc>
-          <w:tcPr>
-            <w:tcW w:w="1949" w:type="dxa"/>
-            <w:vAlign w:val="center"/>
-          </w:tcPr>
-          <w:p>
-            <w:pPr>
-              <w:ind w:left="-73" w:right="207" w:firstLine="567"/>
-              <w:jc w:val="both"/>
-              <w:rPr>
-                <w:sz w:val="22"/>
-              </w:rPr>
-            </w:pPr>
-            <w:r>
-              <w:rPr>
-                <w:sz w:val="22"/>
-              </w:rPr>
-              <w:t>Вход в аккаунт пользователя</w:t>
-            </w:r>
-          </w:p>
-        </w:tc>
-        <w:tc>
-          <w:tcPr>
-            <w:tcW w:w="2335" w:type="dxa"/>
-            <w:vAlign w:val="center"/>
-          </w:tcPr>
-          <w:p>
-            <w:pPr>
-              <w:ind w:left="34" w:right="454" w:firstLine="287"/>
-              <w:jc w:val="center"/>
-              <w:rPr>
-                <w:color w:val="000000"/>
-                <w:sz w:val="22"/>
-                <w:lang w:val="en-US"/>
-              </w:rPr>
-            </w:pPr>
-            <w:proofErr w:type="spellStart"/>
-            <w:proofErr w:type="gramStart"/>
-            <w:r>
-              <w:rPr>
-                <w:color w:val="000000"/>
-                <w:sz w:val="22"/>
-                <w:lang w:val="en-US"/>
-              </w:rPr>
-              <w:t>SignIn</w:t>
-            </w:r>
-            <w:proofErr w:type="spellEnd"/>
-            <w:r>
-              <w:rPr>
-                <w:color w:val="000000"/>
-                <w:sz w:val="22"/>
-                <w:lang w:val="en-US"/>
-              </w:rPr>
-              <w:t>(</w:t>
-            </w:r>
-            <w:proofErr w:type="gramEnd"/>
-            <w:r>
-              <w:rPr>
-                <w:color w:val="000000"/>
-                <w:sz w:val="22"/>
-                <w:lang w:val="en-US"/>
-              </w:rPr>
-              <w:t>)</w:t>
-            </w:r>
-          </w:p>
-        </w:tc>
-        <w:tc>
-          <w:tcPr>
-            <w:tcW w:w="2853" w:type="dxa"/>
-            <w:vAlign w:val="center"/>
-          </w:tcPr>
-          <w:p>
-            <w:pPr>
-              <w:ind w:left="34" w:right="454" w:firstLine="287"/>
-              <w:jc w:val="center"/>
-              <w:rPr>
-                <w:color w:val="000000"/>
-                <w:sz w:val="22"/>
-              </w:rPr>
-            </w:pPr>
-            <w:r>
-              <w:rPr>
-                <w:color w:val="000000"/>
-                <w:sz w:val="22"/>
-              </w:rPr>
-              <w:t>Войти</w:t>
-            </w:r>
-          </w:p>
-        </w:tc>
-        <w:tc>
-          <w:tcPr>
-            <w:tcW w:w="2058" w:type="dxa"/>
-            <w:vAlign w:val="center"/>
-          </w:tcPr>
-          <w:p>
-            <w:pPr>
-              <w:ind w:left="-73" w:right="207" w:firstLine="567"/>
-              <w:jc w:val="both"/>
-              <w:rPr>
-                <w:sz w:val="22"/>
-              </w:rPr>
-            </w:pPr>
-            <w:r>
-              <w:rPr>
-                <w:sz w:val="22"/>
-              </w:rPr>
-              <w:t>Метод осуществляющий вход пользователя</w:t>
-            </w:r>
-          </w:p>
-        </w:tc>
-      </w:tr>
-    </w:tbl>
-    <w:p>
-      <w:pPr>
-        <w:ind w:right="454"/>
-        <w:rPr>
-          <w:lang w:eastAsia="en-US"/>
-        </w:rPr>
-      </w:pPr>
-      <w:r>
-        <w:rPr>
-          <w:lang w:eastAsia="en-US"/>
-        </w:rPr>
-        <w:t xml:space="preserve">Таблица </w:t>
-      </w:r>
-      <w:r>
-        <w:rPr>
-          <w:lang w:eastAsia="en-US"/>
-        </w:rPr>
-        <w:t>3.</w:t>
-      </w:r>
-      <w:r>
-        <w:rPr>
-          <w:lang w:eastAsia="en-US"/>
-        </w:rPr>
-        <w:t>7</w:t>
-      </w:r>
-      <w:r>
-        <w:rPr>
-          <w:lang w:eastAsia="en-US"/>
-        </w:rPr>
-        <w:t xml:space="preserve"> ч.2</w:t>
-      </w:r>
-      <w:r>
-        <w:rPr>
-          <w:lang w:eastAsia="en-US"/>
-        </w:rPr>
-        <w:t xml:space="preserve"> – Функции и закрепленные за ними элементы управления </w:t>
-      </w:r>
     </w:p>
     <w:p>
       <w:pPr>
@@ -14344,7 +12554,13 @@
         <w:t xml:space="preserve"> </w:t>
       </w:r>
       <w:r>
-        <w:t>предназначено для загрузки изображений и последующего хранения их на сервере.</w:t>
+        <w:t xml:space="preserve">предназначено для </w:t>
+      </w:r>
+      <w:r>
+        <w:t>автоматизации работы администратора игрового центра</w:t>
+      </w:r>
+      <w:r>
+        <w:t>.</w:t>
       </w:r>
       <w:r>
         <w:t xml:space="preserve"> Для работы с про</w:t>
@@ -14356,7 +12572,13 @@
         <w:t xml:space="preserve"> </w:t>
       </w:r>
       <w:r>
-        <w:t>нужна любая операционная система, доступ в всемирную сеть</w:t>
+        <w:t>нужна любая операционная система, доступ в</w:t>
+      </w:r>
+      <w:r>
+        <w:t>о</w:t>
+      </w:r>
+      <w:r>
+        <w:t xml:space="preserve"> всемирную сеть</w:t>
       </w:r>
       <w:r>
         <w:t xml:space="preserve"> и интернет-браузер</w:t>
@@ -14371,19 +12593,10 @@
         <w:tab/>
       </w:r>
       <w:r>
-        <w:t>Пользователь может в любой момент времени на любом типе устройства посмотреть свои изображения, но для загрузки</w:t>
-      </w:r>
-      <w:r>
-        <w:t xml:space="preserve"> изображений </w:t>
-      </w:r>
-      <w:r>
-        <w:t xml:space="preserve">необходим компьютер с операционной системой </w:t>
-      </w:r>
-      <w:r>
-        <w:rPr>
-          <w:lang w:val="en-US"/>
-        </w:rPr>
-        <w:t>Windows</w:t>
+        <w:t xml:space="preserve">Пользователь может в любой момент времени на любом типе устройства </w:t>
+      </w:r>
+      <w:r>
+        <w:t>вести учет и принимать новые заказы, а также просматривать и редактировать текущие</w:t>
       </w:r>
       <w:r>
         <w:t>.</w:t>
@@ -14442,55 +12655,11 @@
     </w:p>
     <w:p>
       <w:pPr>
-        <w:ind w:right="454" w:firstLine="708"/>
+        <w:ind w:right="454" w:firstLine="709"/>
         <w:jc w:val="both"/>
       </w:pPr>
       <w:r>
-        <w:t>Средствами защиты данного программного средства являются:</w:t>
-      </w:r>
-    </w:p>
-    <w:p>
-      <w:pPr>
-        <w:pStyle w:val="a0"/>
-        <w:spacing w:line="240" w:lineRule="auto"/>
-        <w:ind w:left="709" w:hanging="283"/>
-        <w:rPr>
-          <w:lang w:val="ru-RU"/>
-        </w:rPr>
-      </w:pPr>
-      <w:r>
-        <w:rPr>
-          <w:lang w:val="ru-RU"/>
-        </w:rPr>
-        <w:t>обязательная авторизация электронной почты пользователя;</w:t>
-      </w:r>
-    </w:p>
-    <w:p>
-      <w:pPr>
-        <w:pStyle w:val="a0"/>
-        <w:spacing w:line="240" w:lineRule="auto"/>
-        <w:ind w:left="709" w:hanging="283"/>
-        <w:rPr>
-          <w:lang w:val="ru-RU"/>
-        </w:rPr>
-      </w:pPr>
-      <w:r>
-        <w:rPr>
-          <w:lang w:val="ru-RU"/>
-        </w:rPr>
-        <w:t xml:space="preserve">при нарушении правил пользователю </w:t>
-      </w:r>
-      <w:r>
-        <w:rPr>
-          <w:lang w:val="ru-RU"/>
-        </w:rPr>
-        <w:t>может быть заблокирован</w:t>
-      </w:r>
-      <w:r>
-        <w:rPr>
-          <w:lang w:val="ru-RU"/>
-        </w:rPr>
-        <w:t>.</w:t>
+        <w:t>Основным средством защиты является обязательная авторизация сотрудников.</w:t>
       </w:r>
     </w:p>
     <w:p>
@@ -14523,7 +12692,13 @@
         <w:ind w:firstLine="709"/>
       </w:pPr>
       <w:r>
-        <w:t>Перед использованием данного веб−приложения пользователь обязан зарегистрироваться.</w:t>
+        <w:t xml:space="preserve">Перед использованием данного веб−приложения пользователь обязан </w:t>
+      </w:r>
+      <w:r>
+        <w:t>авторизироваться</w:t>
+      </w:r>
+      <w:r>
+        <w:t>.</w:t>
       </w:r>
     </w:p>
     <w:p>
@@ -14538,79 +12713,61 @@
         <w:rPr>
           <w:lang w:eastAsia="en-US"/>
         </w:rPr>
-        <w:t xml:space="preserve">В приложение пользователь загружает изображение любого </w:t>
+        <w:t>В приложен</w:t>
       </w:r>
       <w:r>
         <w:rPr>
           <w:lang w:eastAsia="en-US"/>
         </w:rPr>
-        <w:t>формата, типа</w:t>
+        <w:t>ии</w:t>
       </w:r>
       <w:r>
         <w:rPr>
           <w:lang w:eastAsia="en-US"/>
         </w:rPr>
-        <w:t xml:space="preserve"> и </w:t>
+        <w:t xml:space="preserve"> пользователь </w:t>
       </w:r>
       <w:r>
         <w:rPr>
           <w:lang w:eastAsia="en-US"/>
         </w:rPr>
-        <w:t>размера</w:t>
+        <w:t xml:space="preserve">вводит данные клиента, его имя и номер мобильного телефона, </w:t>
       </w:r>
       <w:r>
         <w:rPr>
           <w:lang w:eastAsia="en-US"/>
         </w:rPr>
-        <w:t>,</w:t>
+        <w:t xml:space="preserve">данные игровых устройств, такие как </w:t>
       </w:r>
       <w:r>
         <w:rPr>
           <w:lang w:eastAsia="en-US"/>
         </w:rPr>
-        <w:t xml:space="preserve"> которое преобразуется в </w:t>
-      </w:r>
-      <w:r>
-        <w:rPr>
-          <w:lang w:val="en-US" w:eastAsia="en-US"/>
-        </w:rPr>
-        <w:t>URL</w:t>
+        <w:t>:</w:t>
       </w:r>
       <w:r>
         <w:rPr>
           <w:lang w:eastAsia="en-US"/>
         </w:rPr>
-        <w:t xml:space="preserve"> ссылку</w:t>
+        <w:t xml:space="preserve"> наименование и состояние, данные о состоянии игрового места</w:t>
       </w:r>
       <w:r>
         <w:rPr>
           <w:lang w:eastAsia="en-US"/>
         </w:rPr>
-        <w:t xml:space="preserve">, сохраняется в базе </w:t>
+        <w:t xml:space="preserve">, </w:t>
       </w:r>
       <w:r>
         <w:rPr>
           <w:lang w:eastAsia="en-US"/>
         </w:rPr>
-        <w:t>данных и</w:t>
+        <w:t>а так же данные заказов включающие в себя клиента и устройство.</w:t>
       </w:r>
       <w:r>
         <w:rPr>
           <w:lang w:eastAsia="en-US"/>
         </w:rPr>
-        <w:t xml:space="preserve"> появляется на странице сайта</w:t>
-      </w:r>
-      <w:r>
-        <w:rPr>
-          <w:lang w:eastAsia="en-US"/>
-        </w:rPr>
-        <w:t xml:space="preserve"> на аккаунте данного пользователя</w:t>
-      </w:r>
-      <w:r>
-        <w:rPr>
-          <w:lang w:eastAsia="en-US"/>
-        </w:rPr>
-        <w:t>.</w:t>
+        <w:t xml:space="preserve"> </w:t>
       </w:r>
     </w:p>
     <w:p>
@@ -15795,37 +13952,13 @@
         <w:rPr>
           <w:lang w:eastAsia="en-US"/>
         </w:rPr>
-        <w:t xml:space="preserve"> информации и</w:t>
+        <w:t xml:space="preserve"> информации </w:t>
       </w:r>
       <w:r>
         <w:rPr>
           <w:lang w:eastAsia="en-US"/>
         </w:rPr>
-        <w:t xml:space="preserve"> изображений</w:t>
-      </w:r>
-      <w:r>
-        <w:rPr>
-          <w:lang w:eastAsia="en-US"/>
-        </w:rPr>
-        <w:t xml:space="preserve"> продукта</w:t>
-      </w:r>
-      <w:r>
-        <w:rPr>
-          <w:lang w:eastAsia="en-US"/>
-        </w:rPr>
-        <w:t xml:space="preserve"> на сервере. Может применяться </w:t>
-      </w:r>
-      <w:r>
-        <w:rPr>
-          <w:lang w:eastAsia="en-US"/>
-        </w:rPr>
-        <w:t>различными интернет-магазинами для учета продукции на точках самовывоза. А также индивидуальными предпринимателями для оценки общего состояния склада и магазина в целом</w:t>
-      </w:r>
-      <w:r>
-        <w:rPr>
-          <w:lang w:eastAsia="en-US"/>
-        </w:rPr>
-        <w:t>.</w:t>
+        <w:t>об устройствах, клиентах, администраторах и заказах игрового центра. Используется данное программное средство администраторами центра, для ускорения и облегчения их задач.</w:t>
       </w:r>
     </w:p>
     <w:p>
@@ -15964,25 +14097,45 @@
         <w:rPr>
           <w:lang w:eastAsia="en-US"/>
         </w:rPr>
-        <w:t>изменения и сохранения списка продукции</w:t>
+        <w:t xml:space="preserve">изменения и сохранения </w:t>
       </w:r>
       <w:r>
         <w:rPr>
           <w:lang w:eastAsia="en-US"/>
         </w:rPr>
-        <w:t xml:space="preserve"> или смартфона для простого просмотра изображений</w:t>
+        <w:t xml:space="preserve">данных </w:t>
       </w:r>
       <w:r>
         <w:rPr>
           <w:lang w:eastAsia="en-US"/>
         </w:rPr>
-        <w:t xml:space="preserve"> и информации о продукции</w:t>
-      </w:r>
+        <w:t xml:space="preserve">или смартфона для простого </w:t>
+      </w:r>
+      <w:proofErr w:type="gramStart"/>
       <w:r>
         <w:rPr>
           <w:lang w:eastAsia="en-US"/>
         </w:rPr>
-        <w:t xml:space="preserve"> хранящихся на аккаунте на сервере</w:t>
+        <w:t xml:space="preserve">просмотра </w:t>
+      </w:r>
+      <w:r>
+        <w:rPr>
+          <w:lang w:eastAsia="en-US"/>
+        </w:rPr>
+        <w:t xml:space="preserve"> информации</w:t>
+      </w:r>
+      <w:proofErr w:type="gramEnd"/>
+      <w:r>
+        <w:rPr>
+          <w:lang w:eastAsia="en-US"/>
+        </w:rPr>
+        <w:t xml:space="preserve"> </w:t>
+      </w:r>
+      <w:r>
+        <w:rPr>
+          <w:lang w:eastAsia="en-US"/>
+        </w:rPr>
+        <w:t>на сервере</w:t>
       </w:r>
       <w:r>
         <w:rPr>
@@ -16470,6 +14623,76 @@
     </w:p>
     <w:p>
       <w:pPr>
+        <w:pStyle w:val="afa"/>
+        <w:numPr>
+          <w:ilvl w:val="0"/>
+          <w:numId w:val="24"/>
+        </w:numPr>
+        <w:tabs>
+          <w:tab w:val="left" w:pos="284"/>
+        </w:tabs>
+        <w:spacing w:after="240"/>
+        <w:ind w:left="0" w:right="454" w:firstLine="709"/>
+        <w:jc w:val="both"/>
+        <w:rPr>
+          <w:rFonts w:ascii="Times New Roman" w:hAnsi="Times New Roman"/>
+          <w:sz w:val="24"/>
+          <w:szCs w:val="24"/>
+        </w:rPr>
+      </w:pPr>
+      <w:r>
+        <w:rPr>
+          <w:rFonts w:ascii="Times New Roman" w:hAnsi="Times New Roman"/>
+          <w:sz w:val="24"/>
+          <w:szCs w:val="24"/>
+        </w:rPr>
+        <w:t xml:space="preserve">Объектно-ориентированный анализ и проектирование с примерами приложений / </w:t>
+      </w:r>
+      <w:proofErr w:type="spellStart"/>
+      <w:r>
+        <w:rPr>
+          <w:rFonts w:ascii="Times New Roman" w:hAnsi="Times New Roman"/>
+          <w:sz w:val="24"/>
+          <w:szCs w:val="24"/>
+        </w:rPr>
+        <w:t>Гради</w:t>
+      </w:r>
+      <w:proofErr w:type="spellEnd"/>
+      <w:r>
+        <w:rPr>
+          <w:rFonts w:ascii="Times New Roman" w:hAnsi="Times New Roman"/>
+          <w:sz w:val="24"/>
+          <w:szCs w:val="24"/>
+        </w:rPr>
+        <w:t xml:space="preserve"> Буч [и др.]. – 3-е изд. – М.</w:t>
+      </w:r>
+      <w:r>
+        <w:rPr>
+          <w:rFonts w:ascii="Times New Roman" w:hAnsi="Times New Roman"/>
+          <w:sz w:val="24"/>
+          <w:szCs w:val="24"/>
+        </w:rPr>
+        <w:t>: ООО «И.Д. Вильямс», 2008. – 720</w:t>
+      </w:r>
+      <w:r>
+        <w:rPr>
+          <w:rFonts w:ascii="Times New Roman" w:hAnsi="Times New Roman"/>
+          <w:sz w:val="24"/>
+          <w:szCs w:val="24"/>
+        </w:rPr>
+        <w:t> </w:t>
+      </w:r>
+      <w:r>
+        <w:rPr>
+          <w:rFonts w:ascii="Times New Roman" w:hAnsi="Times New Roman"/>
+          <w:sz w:val="24"/>
+          <w:szCs w:val="24"/>
+        </w:rPr>
+        <w:t xml:space="preserve">с. </w:t>
+      </w:r>
+    </w:p>
+    <w:p>
+      <w:pPr>
         <w:pStyle w:val="Default"/>
         <w:numPr>
           <w:ilvl w:val="0"/>
@@ -16485,103 +14708,39 @@
           <w:color w:val="auto"/>
         </w:rPr>
       </w:pPr>
-      <w:proofErr w:type="spellStart"/>
       <w:r>
         <w:rPr>
           <w:color w:val="auto"/>
         </w:rPr>
-        <w:t>Михнюк</w:t>
-      </w:r>
-      <w:proofErr w:type="spellEnd"/>
+        <w:t xml:space="preserve">Программа и методика испытаний. Требования к содержанию, оформлению и контролю качества: ГОСТ 19.301-2000. – </w:t>
+      </w:r>
+      <w:proofErr w:type="spellStart"/>
       <w:r>
         <w:rPr>
           <w:color w:val="auto"/>
         </w:rPr>
-        <w:t xml:space="preserve">, Т.Ф. Охрана труда / Т.Ф. </w:t>
-      </w:r>
-      <w:proofErr w:type="spellStart"/>
+        <w:t>Введ</w:t>
+      </w:r>
+      <w:proofErr w:type="spellEnd"/>
       <w:r>
         <w:rPr>
           <w:color w:val="auto"/>
         </w:rPr>
-        <w:t>Михнюк</w:t>
-      </w:r>
-      <w:proofErr w:type="spellEnd"/>
+        <w:t xml:space="preserve">. 01.09.2001. – Минск: </w:t>
+      </w:r>
+      <w:proofErr w:type="spellStart"/>
       <w:r>
         <w:rPr>
           <w:color w:val="auto"/>
         </w:rPr>
-        <w:t>. – Минск: ИВЦ Минфина, 2009. – 365 с.</w:t>
-      </w:r>
-    </w:p>
-    <w:p>
-      <w:pPr>
-        <w:pStyle w:val="afa"/>
-        <w:numPr>
-          <w:ilvl w:val="0"/>
-          <w:numId w:val="24"/>
-        </w:numPr>
-        <w:tabs>
-          <w:tab w:val="left" w:pos="284"/>
-        </w:tabs>
-        <w:spacing w:after="240"/>
-        <w:ind w:left="0" w:right="454" w:firstLine="709"/>
-        <w:jc w:val="both"/>
-        <w:rPr>
-          <w:rFonts w:ascii="Times New Roman" w:hAnsi="Times New Roman"/>
-          <w:sz w:val="24"/>
-          <w:szCs w:val="24"/>
-        </w:rPr>
-      </w:pPr>
-      <w:r>
-        <w:rPr>
-          <w:rFonts w:ascii="Times New Roman" w:hAnsi="Times New Roman"/>
-          <w:sz w:val="24"/>
-          <w:szCs w:val="24"/>
-        </w:rPr>
-        <w:t xml:space="preserve">Объектно-ориентированный анализ и проектирование с примерами приложений / </w:t>
-      </w:r>
-      <w:proofErr w:type="spellStart"/>
-      <w:r>
-        <w:rPr>
-          <w:rFonts w:ascii="Times New Roman" w:hAnsi="Times New Roman"/>
-          <w:sz w:val="24"/>
-          <w:szCs w:val="24"/>
-        </w:rPr>
-        <w:t>Гради</w:t>
-      </w:r>
-      <w:proofErr w:type="spellEnd"/>
-      <w:r>
-        <w:rPr>
-          <w:rFonts w:ascii="Times New Roman" w:hAnsi="Times New Roman"/>
-          <w:sz w:val="24"/>
-          <w:szCs w:val="24"/>
-        </w:rPr>
-        <w:t xml:space="preserve"> Буч [и др.]. – 3-е изд. – М.</w:t>
-      </w:r>
-      <w:r>
-        <w:rPr>
-          <w:rFonts w:ascii="Times New Roman" w:hAnsi="Times New Roman"/>
-          <w:sz w:val="24"/>
-          <w:szCs w:val="24"/>
-        </w:rPr>
-        <w:t>: ООО «И.Д. Вильямс», 2008. – 720</w:t>
-      </w:r>
-      <w:r>
-        <w:rPr>
-          <w:rFonts w:ascii="Times New Roman" w:hAnsi="Times New Roman"/>
-          <w:sz w:val="24"/>
-          <w:szCs w:val="24"/>
-        </w:rPr>
-        <w:t> </w:t>
-      </w:r>
-      <w:r>
-        <w:rPr>
-          <w:rFonts w:ascii="Times New Roman" w:hAnsi="Times New Roman"/>
-          <w:sz w:val="24"/>
-          <w:szCs w:val="24"/>
-        </w:rPr>
-        <w:t xml:space="preserve">с. </w:t>
+        <w:t>Межгос</w:t>
+      </w:r>
+      <w:proofErr w:type="spellEnd"/>
+      <w:r>
+        <w:rPr>
+          <w:color w:val="auto"/>
+        </w:rPr>
+        <w:t xml:space="preserve">. совет по стандартизации, метрологии и сертификации, 2000. – 14 с. </w:t>
       </w:r>
     </w:p>
     <w:p>
@@ -16597,70 +14756,46 @@
         <w:spacing w:after="160"/>
         <w:ind w:left="0" w:right="454" w:firstLine="709"/>
         <w:jc w:val="both"/>
-      </w:pPr>
-      <w:r>
         <w:rPr>
           <w:color w:val="auto"/>
         </w:rPr>
-        <w:t>Тепляков, С. Паттерны проектирования на платформе .</w:t>
-      </w:r>
+      </w:pPr>
       <w:r>
         <w:rPr>
           <w:color w:val="auto"/>
-          <w:lang w:val="en-US"/>
-        </w:rPr>
-        <w:t>NET</w:t>
-      </w:r>
+        </w:rPr>
+        <w:t xml:space="preserve">Текст программы. Требования к содержанию, оформлению и контролю качества: ГОСТ 19.401-2000. – </w:t>
+      </w:r>
+      <w:proofErr w:type="spellStart"/>
       <w:r>
         <w:rPr>
           <w:color w:val="auto"/>
         </w:rPr>
-        <w:t xml:space="preserve"> / </w:t>
-      </w:r>
-      <w:proofErr w:type="spellStart"/>
+        <w:t>Введ</w:t>
+      </w:r>
+      <w:proofErr w:type="spellEnd"/>
       <w:r>
         <w:rPr>
           <w:color w:val="auto"/>
         </w:rPr>
-        <w:t>С.Тепляков</w:t>
-      </w:r>
-      <w:proofErr w:type="spellEnd"/>
+        <w:t xml:space="preserve">. 01.09.2001. – Минск: </w:t>
+      </w:r>
+      <w:proofErr w:type="spellStart"/>
       <w:r>
         <w:rPr>
           <w:color w:val="auto"/>
         </w:rPr>
-        <w:t>.  – СПб</w:t>
-      </w:r>
-      <w:proofErr w:type="gramStart"/>
+        <w:t>Межгос</w:t>
+      </w:r>
+      <w:proofErr w:type="spellEnd"/>
       <w:r>
         <w:rPr>
           <w:color w:val="auto"/>
         </w:rPr>
-        <w:t>.</w:t>
-      </w:r>
-      <w:r>
-        <w:rPr>
-          <w:color w:val="auto"/>
-        </w:rPr>
-        <w:t xml:space="preserve"> :</w:t>
-      </w:r>
-      <w:proofErr w:type="gramEnd"/>
-      <w:r>
-        <w:rPr>
-          <w:color w:val="auto"/>
-        </w:rPr>
-        <w:t xml:space="preserve"> Питер, 2015. – </w:t>
-      </w:r>
-      <w:r>
-        <w:rPr>
-          <w:color w:val="auto"/>
-        </w:rPr>
-        <w:t>320 с.</w:t>
-      </w:r>
-      <w:r>
-        <w:t xml:space="preserve"> </w:t>
-      </w:r>
-    </w:p>
+        <w:t xml:space="preserve">. совет по стандартизации, метрологии и сертификации, 2000. – 16 с. </w:t>
+      </w:r>
+    </w:p>
+    <w:bookmarkEnd w:id="90"/>
     <w:p>
       <w:pPr>
         <w:pStyle w:val="Default"/>
@@ -16681,36 +14816,155 @@
       <w:r>
         <w:rPr>
           <w:color w:val="auto"/>
-        </w:rPr>
-        <w:t xml:space="preserve">Программа и методика испытаний. Требования к содержанию, оформлению и контролю качества: ГОСТ 19.301-2000. – </w:t>
-      </w:r>
-      <w:proofErr w:type="spellStart"/>
+          <w:lang w:val="en-US"/>
+        </w:rPr>
+        <w:t>Visual</w:t>
+      </w:r>
       <w:r>
         <w:rPr>
           <w:color w:val="auto"/>
         </w:rPr>
-        <w:t>Введ</w:t>
-      </w:r>
-      <w:proofErr w:type="spellEnd"/>
+        <w:t xml:space="preserve"> </w:t>
+      </w:r>
       <w:r>
         <w:rPr>
           <w:color w:val="auto"/>
-        </w:rPr>
-        <w:t xml:space="preserve">. 01.09.2001. – Минск: </w:t>
-      </w:r>
-      <w:proofErr w:type="spellStart"/>
+          <w:lang w:val="en-US"/>
+        </w:rPr>
+        <w:t>Studio</w:t>
+      </w:r>
       <w:r>
         <w:rPr>
           <w:color w:val="auto"/>
         </w:rPr>
-        <w:t>Межгос</w:t>
-      </w:r>
-      <w:proofErr w:type="spellEnd"/>
+        <w:t xml:space="preserve"> 2019 [Электронный ресурс].</w:t>
+      </w:r>
       <w:r>
         <w:rPr>
           <w:color w:val="auto"/>
         </w:rPr>
-        <w:t xml:space="preserve">. совет по стандартизации, метрологии и сертификации, 2000. – 14 с. </w:t>
+        <w:t xml:space="preserve"> – </w:t>
+      </w:r>
+      <w:r>
+        <w:rPr>
+          <w:color w:val="auto"/>
+          <w:lang w:val="en-US"/>
+        </w:rPr>
+        <w:t>Microsoft</w:t>
+      </w:r>
+      <w:r>
+        <w:rPr>
+          <w:color w:val="auto"/>
+        </w:rPr>
+        <w:t>, 201</w:t>
+      </w:r>
+      <w:r>
+        <w:rPr>
+          <w:color w:val="auto"/>
+        </w:rPr>
+        <w:t>9</w:t>
+      </w:r>
+      <w:r>
+        <w:rPr>
+          <w:color w:val="auto"/>
+        </w:rPr>
+        <w:t xml:space="preserve">. – Режим доступа: </w:t>
+      </w:r>
+      <w:r>
+        <w:rPr>
+          <w:color w:val="auto"/>
+          <w:lang w:val="en-US"/>
+        </w:rPr>
+        <w:t>https</w:t>
+      </w:r>
+      <w:r>
+        <w:rPr>
+          <w:color w:val="auto"/>
+        </w:rPr>
+        <w:t>://</w:t>
+      </w:r>
+      <w:proofErr w:type="spellStart"/>
+      <w:r>
+        <w:rPr>
+          <w:color w:val="auto"/>
+          <w:lang w:val="en-US"/>
+        </w:rPr>
+        <w:t>visualstudio</w:t>
+      </w:r>
+      <w:proofErr w:type="spellEnd"/>
+      <w:r>
+        <w:rPr>
+          <w:color w:val="auto"/>
+        </w:rPr>
+        <w:t>.</w:t>
+      </w:r>
+      <w:proofErr w:type="spellStart"/>
+      <w:r>
+        <w:rPr>
+          <w:color w:val="auto"/>
+          <w:lang w:val="en-US"/>
+        </w:rPr>
+        <w:t>microsoft</w:t>
+      </w:r>
+      <w:proofErr w:type="spellEnd"/>
+      <w:r>
+        <w:rPr>
+          <w:color w:val="auto"/>
+        </w:rPr>
+        <w:t>.</w:t>
+      </w:r>
+      <w:r>
+        <w:rPr>
+          <w:color w:val="auto"/>
+          <w:lang w:val="en-US"/>
+        </w:rPr>
+        <w:t>com</w:t>
+      </w:r>
+      <w:r>
+        <w:rPr>
+          <w:color w:val="auto"/>
+        </w:rPr>
+        <w:t>/</w:t>
+      </w:r>
+      <w:proofErr w:type="spellStart"/>
+      <w:r>
+        <w:rPr>
+          <w:color w:val="auto"/>
+          <w:lang w:val="en-US"/>
+        </w:rPr>
+        <w:t>ru</w:t>
+      </w:r>
+      <w:proofErr w:type="spellEnd"/>
+      <w:r>
+        <w:rPr>
+          <w:color w:val="auto"/>
+        </w:rPr>
+        <w:t>/</w:t>
+      </w:r>
+      <w:r>
+        <w:rPr>
+          <w:color w:val="auto"/>
+          <w:lang w:val="en-US"/>
+        </w:rPr>
+        <w:t>vs</w:t>
+      </w:r>
+      <w:r>
+        <w:rPr>
+          <w:color w:val="auto"/>
+        </w:rPr>
+        <w:t>.</w:t>
+      </w:r>
+      <w:r>
+        <w:rPr>
+          <w:color w:val="auto"/>
+        </w:rPr>
+        <w:t xml:space="preserve"> – Дата доступа 14.04.2020</w:t>
+      </w:r>
+      <w:r>
+        <w:rPr>
+          <w:color w:val="auto"/>
+        </w:rPr>
+        <w:t xml:space="preserve">. </w:t>
       </w:r>
     </w:p>
     <w:p>
@@ -16733,329 +14987,54 @@
       <w:r>
         <w:rPr>
           <w:color w:val="auto"/>
-        </w:rPr>
-        <w:t xml:space="preserve">Текст программы. Требования к содержанию, оформлению и контролю качества: ГОСТ 19.401-2000. – </w:t>
-      </w:r>
-      <w:proofErr w:type="spellStart"/>
+          <w:lang w:val="en-US"/>
+        </w:rPr>
+        <w:t>METANIT</w:t>
+      </w:r>
       <w:r>
         <w:rPr>
           <w:color w:val="auto"/>
         </w:rPr>
-        <w:t>Введ</w:t>
-      </w:r>
-      <w:proofErr w:type="spellEnd"/>
+        <w:t xml:space="preserve"> [</w:t>
+      </w:r>
       <w:r>
         <w:rPr>
           <w:color w:val="auto"/>
         </w:rPr>
-        <w:t xml:space="preserve">. 01.09.2001. – Минск: </w:t>
-      </w:r>
-      <w:proofErr w:type="spellStart"/>
+        <w:t>Электронный ресурс</w:t>
+      </w:r>
       <w:r>
         <w:rPr>
           <w:color w:val="auto"/>
         </w:rPr>
-        <w:t>Межгос</w:t>
-      </w:r>
-      <w:proofErr w:type="spellEnd"/>
+        <w:t>]</w:t>
+      </w:r>
       <w:r>
         <w:rPr>
           <w:color w:val="auto"/>
         </w:rPr>
-        <w:t xml:space="preserve">. совет по стандартизации, метрологии и сертификации, 2000. – 16 с. </w:t>
-      </w:r>
-    </w:p>
-    <w:bookmarkEnd w:id="90"/>
-    <w:p>
-      <w:pPr>
-        <w:pStyle w:val="Default"/>
-        <w:numPr>
-          <w:ilvl w:val="0"/>
-          <w:numId w:val="24"/>
-        </w:numPr>
-        <w:tabs>
-          <w:tab w:val="left" w:pos="284"/>
-        </w:tabs>
-        <w:spacing w:after="160"/>
-        <w:ind w:left="0" w:right="454" w:firstLine="709"/>
-        <w:jc w:val="both"/>
+        <w:t>. – Режим доступа</w:t>
+      </w:r>
+      <w:r>
         <w:rPr>
           <w:color w:val="auto"/>
         </w:rPr>
-      </w:pPr>
+        <w:t xml:space="preserve">: </w:t>
+      </w:r>
+      <w:r>
+        <w:t>https://metanit.com/</w:t>
+      </w:r>
       <w:r>
         <w:rPr>
           <w:color w:val="auto"/>
-          <w:lang w:val="en-US"/>
-        </w:rPr>
-        <w:t>Visual</w:t>
+        </w:rPr>
+        <w:t xml:space="preserve"> - </w:t>
       </w:r>
       <w:r>
         <w:rPr>
           <w:color w:val="auto"/>
         </w:rPr>
-        <w:t xml:space="preserve"> </w:t>
-      </w:r>
-      <w:r>
-        <w:rPr>
-          <w:color w:val="auto"/>
-          <w:lang w:val="en-US"/>
-        </w:rPr>
-        <w:t>Studio</w:t>
-      </w:r>
-      <w:r>
-        <w:rPr>
-          <w:color w:val="auto"/>
-        </w:rPr>
-        <w:t xml:space="preserve"> 2019 [Электронный ресурс].</w:t>
-      </w:r>
-      <w:r>
-        <w:rPr>
-          <w:color w:val="auto"/>
-        </w:rPr>
-        <w:t xml:space="preserve"> – </w:t>
-      </w:r>
-      <w:r>
-        <w:rPr>
-          <w:color w:val="auto"/>
-          <w:lang w:val="en-US"/>
-        </w:rPr>
-        <w:t>Microsoft</w:t>
-      </w:r>
-      <w:r>
-        <w:rPr>
-          <w:color w:val="auto"/>
-        </w:rPr>
-        <w:t>, 201</w:t>
-      </w:r>
-      <w:r>
-        <w:rPr>
-          <w:color w:val="auto"/>
-        </w:rPr>
-        <w:t>9</w:t>
-      </w:r>
-      <w:r>
-        <w:rPr>
-          <w:color w:val="auto"/>
-        </w:rPr>
-        <w:t xml:space="preserve">. – Режим доступа: </w:t>
-      </w:r>
-      <w:r>
-        <w:rPr>
-          <w:color w:val="auto"/>
-          <w:lang w:val="en-US"/>
-        </w:rPr>
-        <w:t>https</w:t>
-      </w:r>
-      <w:r>
-        <w:rPr>
-          <w:color w:val="auto"/>
-        </w:rPr>
-        <w:t>://</w:t>
-      </w:r>
-      <w:proofErr w:type="spellStart"/>
-      <w:r>
-        <w:rPr>
-          <w:color w:val="auto"/>
-          <w:lang w:val="en-US"/>
-        </w:rPr>
-        <w:t>visualstudio</w:t>
-      </w:r>
-      <w:proofErr w:type="spellEnd"/>
-      <w:r>
-        <w:rPr>
-          <w:color w:val="auto"/>
-        </w:rPr>
-        <w:t>.</w:t>
-      </w:r>
-      <w:proofErr w:type="spellStart"/>
-      <w:r>
-        <w:rPr>
-          <w:color w:val="auto"/>
-          <w:lang w:val="en-US"/>
-        </w:rPr>
-        <w:t>microsoft</w:t>
-      </w:r>
-      <w:proofErr w:type="spellEnd"/>
-      <w:r>
-        <w:rPr>
-          <w:color w:val="auto"/>
-        </w:rPr>
-        <w:t>.</w:t>
-      </w:r>
-      <w:r>
-        <w:rPr>
-          <w:color w:val="auto"/>
-          <w:lang w:val="en-US"/>
-        </w:rPr>
-        <w:t>com</w:t>
-      </w:r>
-      <w:r>
-        <w:rPr>
-          <w:color w:val="auto"/>
-        </w:rPr>
-        <w:t>/</w:t>
-      </w:r>
-      <w:proofErr w:type="spellStart"/>
-      <w:r>
-        <w:rPr>
-          <w:color w:val="auto"/>
-          <w:lang w:val="en-US"/>
-        </w:rPr>
-        <w:t>ru</w:t>
-      </w:r>
-      <w:proofErr w:type="spellEnd"/>
-      <w:r>
-        <w:rPr>
-          <w:color w:val="auto"/>
-        </w:rPr>
-        <w:t>/</w:t>
-      </w:r>
-      <w:r>
-        <w:rPr>
-          <w:color w:val="auto"/>
-          <w:lang w:val="en-US"/>
-        </w:rPr>
-        <w:t>vs</w:t>
-      </w:r>
-      <w:r>
-        <w:rPr>
-          <w:color w:val="auto"/>
-        </w:rPr>
-        <w:t>.</w:t>
-      </w:r>
-      <w:r>
-        <w:rPr>
-          <w:color w:val="auto"/>
-        </w:rPr>
-        <w:t xml:space="preserve"> – Дата доступа 14.04.2020</w:t>
-      </w:r>
-      <w:r>
-        <w:rPr>
-          <w:color w:val="auto"/>
-        </w:rPr>
-        <w:t xml:space="preserve">. </w:t>
-      </w:r>
-    </w:p>
-    <w:p>
-      <w:pPr>
-        <w:pStyle w:val="Default"/>
-        <w:numPr>
-          <w:ilvl w:val="0"/>
-          <w:numId w:val="24"/>
-        </w:numPr>
-        <w:tabs>
-          <w:tab w:val="left" w:pos="284"/>
-        </w:tabs>
-        <w:spacing w:after="160"/>
-        <w:ind w:left="0" w:right="454" w:firstLine="709"/>
-        <w:jc w:val="both"/>
-        <w:rPr>
-          <w:color w:val="auto"/>
-        </w:rPr>
-      </w:pPr>
-      <w:r>
-        <w:rPr>
-          <w:color w:val="auto"/>
-          <w:lang w:val="en-US"/>
-        </w:rPr>
-        <w:t>METANIT</w:t>
-      </w:r>
-      <w:r>
-        <w:rPr>
-          <w:color w:val="auto"/>
-        </w:rPr>
-        <w:t xml:space="preserve"> [</w:t>
-      </w:r>
-      <w:r>
-        <w:rPr>
-          <w:color w:val="auto"/>
-        </w:rPr>
-        <w:t>Электронный ресурс</w:t>
-      </w:r>
-      <w:r>
-        <w:rPr>
-          <w:color w:val="auto"/>
-        </w:rPr>
-        <w:t>]</w:t>
-      </w:r>
-      <w:r>
-        <w:rPr>
-          <w:color w:val="auto"/>
-        </w:rPr>
-        <w:t>. – Режим доступа</w:t>
-      </w:r>
-      <w:r>
-        <w:rPr>
-          <w:color w:val="auto"/>
-        </w:rPr>
-        <w:t xml:space="preserve">: </w:t>
-      </w:r>
-      <w:hyperlink r:id="rId21" w:history="1">
-        <w:r>
-          <w:rPr>
-            <w:rStyle w:val="a9"/>
-            <w:color w:val="auto"/>
-          </w:rPr>
-          <w:t>https://metanit.com/sharp/tutorial/</w:t>
-        </w:r>
-      </w:hyperlink>
-      <w:r>
-        <w:rPr>
-          <w:color w:val="auto"/>
-        </w:rPr>
-        <w:t xml:space="preserve"> - </w:t>
-      </w:r>
-      <w:r>
-        <w:rPr>
-          <w:color w:val="auto"/>
-        </w:rPr>
         <w:t>Дата доступа 02.03.2020.</w:t>
-      </w:r>
-    </w:p>
-    <w:p>
-      <w:pPr>
-        <w:pStyle w:val="Default"/>
-        <w:numPr>
-          <w:ilvl w:val="0"/>
-          <w:numId w:val="24"/>
-        </w:numPr>
-        <w:tabs>
-          <w:tab w:val="left" w:pos="284"/>
-        </w:tabs>
-        <w:spacing w:after="160"/>
-        <w:ind w:left="0" w:right="454" w:firstLine="709"/>
-        <w:jc w:val="both"/>
-        <w:rPr>
-          <w:color w:val="auto"/>
-        </w:rPr>
-      </w:pPr>
-      <w:r>
-        <w:t xml:space="preserve">Дж. Рихтер CLR </w:t>
-      </w:r>
-      <w:proofErr w:type="spellStart"/>
-      <w:r>
-        <w:t>via</w:t>
-      </w:r>
-      <w:proofErr w:type="spellEnd"/>
-      <w:r>
-        <w:t xml:space="preserve"> C#. Программирование на платформе </w:t>
-      </w:r>
-      <w:proofErr w:type="spellStart"/>
-      <w:r>
-        <w:t>Microsoft</w:t>
-      </w:r>
-      <w:proofErr w:type="spellEnd"/>
-      <w:r>
-        <w:t xml:space="preserve"> .NET </w:t>
-      </w:r>
-      <w:proofErr w:type="spellStart"/>
-      <w:r>
-        <w:t>Framework</w:t>
-      </w:r>
-      <w:proofErr w:type="spellEnd"/>
-      <w:r>
-        <w:t xml:space="preserve"> 4.5 на языке C#. 4-е изд. — СПб.: Питер, 2013. — 896 с.: ил. — (Серия «Мастер-класс»).</w:t>
       </w:r>
     </w:p>
     <w:p>
@@ -29406,8 +27385,8 @@
       </w:r>
     </w:p>
     <w:sectPr>
-      <w:footerReference w:type="default" r:id="rId22"/>
-      <w:footerReference w:type="first" r:id="rId23"/>
+      <w:footerReference w:type="default" r:id="rId21"/>
+      <w:footerReference w:type="first" r:id="rId22"/>
       <w:pgSz w:w="11906" w:h="16838"/>
       <w:pgMar w:top="964" w:right="567" w:bottom="1418" w:left="1247" w:header="709" w:footer="709" w:gutter="0"/>
       <w:pgNumType w:start="2"/>
@@ -29448,7 +27427,6 @@
         <w:docPartUnique/>
       </w:docPartObj>
     </w:sdtPr>
-    <w:sdtEndPr/>
     <w:sdtContent>
       <w:p>
         <w:pPr>
@@ -33341,6 +31319,18 @@
       <w:szCs w:val="21"/>
     </w:rPr>
   </w:style>
+  <w:style w:type="character" w:styleId="afc">
+    <w:name w:val="Unresolved Mention"/>
+    <w:basedOn w:val="a2"/>
+    <w:uiPriority w:val="99"/>
+    <w:semiHidden/>
+    <w:unhideWhenUsed/>
+    <w:rsid w:val="00B264C4"/>
+    <w:rPr>
+      <w:color w:val="605E5C"/>
+      <w:shd w:val="clear" w:color="auto" w:fill="E1DFDD"/>
+    </w:rPr>
+  </w:style>
 </w:styles>
 </file>
 

</xml_diff>